<commit_message>
my exercise MCD with 'cardinalité'
</commit_message>
<xml_diff>
--- a/PROJET JARVIS Exercices partie 1.docx
+++ b/PROJET JARVIS Exercices partie 1.docx
@@ -2116,7 +2116,215 @@
         <mc:AlternateContent>
           <mc:Choice Requires="wps">
             <w:drawing>
-              <wp:anchor distT="0" distB="0" distL="114300" distR="114300" simplePos="0" relativeHeight="251705344" behindDoc="0" locked="0" layoutInCell="1" allowOverlap="1" wp14:anchorId="20556594" wp14:editId="07268F66">
+              <wp:anchor distT="0" distB="0" distL="114300" distR="114300" simplePos="0" relativeHeight="251754496" behindDoc="0" locked="0" layoutInCell="1" allowOverlap="1" wp14:anchorId="3668B107" wp14:editId="695C2AFD">
+                <wp:simplePos x="0" y="0"/>
+                <wp:positionH relativeFrom="column">
+                  <wp:posOffset>3291205</wp:posOffset>
+                </wp:positionH>
+                <wp:positionV relativeFrom="paragraph">
+                  <wp:posOffset>157480</wp:posOffset>
+                </wp:positionV>
+                <wp:extent cx="466725" cy="266700"/>
+                <wp:effectExtent l="0" t="0" r="0" b="0"/>
+                <wp:wrapNone/>
+                <wp:docPr id="48" name="Zone de texte 48"/>
+                <wp:cNvGraphicFramePr/>
+                <a:graphic xmlns:a="http://schemas.openxmlformats.org/drawingml/2006/main">
+                  <a:graphicData uri="http://schemas.microsoft.com/office/word/2010/wordprocessingShape">
+                    <wps:wsp>
+                      <wps:cNvSpPr txBox="1"/>
+                      <wps:spPr>
+                        <a:xfrm>
+                          <a:off x="0" y="0"/>
+                          <a:ext cx="466725" cy="266700"/>
+                        </a:xfrm>
+                        <a:prstGeom prst="rect">
+                          <a:avLst/>
+                        </a:prstGeom>
+                        <a:noFill/>
+                        <a:ln>
+                          <a:noFill/>
+                        </a:ln>
+                      </wps:spPr>
+                      <wps:style>
+                        <a:lnRef idx="2">
+                          <a:schemeClr val="dk1"/>
+                        </a:lnRef>
+                        <a:fillRef idx="1">
+                          <a:schemeClr val="lt1"/>
+                        </a:fillRef>
+                        <a:effectRef idx="0">
+                          <a:schemeClr val="dk1"/>
+                        </a:effectRef>
+                        <a:fontRef idx="minor">
+                          <a:schemeClr val="dk1"/>
+                        </a:fontRef>
+                      </wps:style>
+                      <wps:txbx>
+                        <w:txbxContent>
+                          <w:p>
+                            <w:r>
+                              <w:t>0</w:t>
+                            </w:r>
+                            <w:r>
+                              <w:t>, n</w:t>
+                            </w:r>
+                          </w:p>
+                        </w:txbxContent>
+                      </wps:txbx>
+                      <wps:bodyPr rot="0" spcFirstLastPara="0" vertOverflow="overflow" horzOverflow="overflow" vert="horz" wrap="square" lIns="91440" tIns="45720" rIns="91440" bIns="45720" numCol="1" spcCol="0" rtlCol="0" fromWordArt="0" anchor="t" anchorCtr="0" forceAA="0" compatLnSpc="1">
+                        <a:prstTxWarp prst="textNoShape">
+                          <a:avLst/>
+                        </a:prstTxWarp>
+                        <a:noAutofit/>
+                      </wps:bodyPr>
+                    </wps:wsp>
+                  </a:graphicData>
+                </a:graphic>
+                <wp14:sizeRelH relativeFrom="margin">
+                  <wp14:pctWidth>0</wp14:pctWidth>
+                </wp14:sizeRelH>
+                <wp14:sizeRelV relativeFrom="margin">
+                  <wp14:pctHeight>0</wp14:pctHeight>
+                </wp14:sizeRelV>
+              </wp:anchor>
+            </w:drawing>
+          </mc:Choice>
+          <mc:Fallback>
+            <w:pict>
+              <v:shapetype w14:anchorId="3668B107" id="_x0000_t202" coordsize="21600,21600" o:spt="202" path="m,l,21600r21600,l21600,xe">
+                <v:stroke joinstyle="miter"/>
+                <v:path gradientshapeok="t" o:connecttype="rect"/>
+              </v:shapetype>
+              <v:shape id="Zone de texte 48" o:spid="_x0000_s1027" type="#_x0000_t202" style="position:absolute;left:0;text-align:left;margin-left:259.15pt;margin-top:12.4pt;width:36.75pt;height:21pt;z-index:251754496;visibility:visible;mso-wrap-style:square;mso-width-percent:0;mso-height-percent:0;mso-wrap-distance-left:9pt;mso-wrap-distance-top:0;mso-wrap-distance-right:9pt;mso-wrap-distance-bottom:0;mso-position-horizontal:absolute;mso-position-horizontal-relative:text;mso-position-vertical:absolute;mso-position-vertical-relative:text;mso-width-percent:0;mso-height-percent:0;mso-width-relative:margin;mso-height-relative:margin;v-text-anchor:top" o:gfxdata="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" filled="f" stroked="f" strokeweight="1pt">
+                <v:textbox>
+                  <w:txbxContent>
+                    <w:p>
+                      <w:r>
+                        <w:t>0</w:t>
+                      </w:r>
+                      <w:r>
+                        <w:t>, n</w:t>
+                      </w:r>
+                    </w:p>
+                  </w:txbxContent>
+                </v:textbox>
+              </v:shape>
+            </w:pict>
+          </mc:Fallback>
+        </mc:AlternateContent>
+      </w:r>
+      <w:r>
+        <w:rPr>
+          <w:noProof/>
+          <w:lang w:eastAsia="fr-FR"/>
+        </w:rPr>
+        <mc:AlternateContent>
+          <mc:Choice Requires="wps">
+            <w:drawing>
+              <wp:anchor distT="0" distB="0" distL="114300" distR="114300" simplePos="0" relativeHeight="251750400" behindDoc="0" locked="0" layoutInCell="1" allowOverlap="1" wp14:anchorId="25D91699" wp14:editId="1444B35E">
+                <wp:simplePos x="0" y="0"/>
+                <wp:positionH relativeFrom="column">
+                  <wp:posOffset>1619250</wp:posOffset>
+                </wp:positionH>
+                <wp:positionV relativeFrom="paragraph">
+                  <wp:posOffset>152400</wp:posOffset>
+                </wp:positionV>
+                <wp:extent cx="466725" cy="266700"/>
+                <wp:effectExtent l="0" t="0" r="0" b="0"/>
+                <wp:wrapNone/>
+                <wp:docPr id="45" name="Zone de texte 45"/>
+                <wp:cNvGraphicFramePr/>
+                <a:graphic xmlns:a="http://schemas.openxmlformats.org/drawingml/2006/main">
+                  <a:graphicData uri="http://schemas.microsoft.com/office/word/2010/wordprocessingShape">
+                    <wps:wsp>
+                      <wps:cNvSpPr txBox="1"/>
+                      <wps:spPr>
+                        <a:xfrm>
+                          <a:off x="0" y="0"/>
+                          <a:ext cx="466725" cy="266700"/>
+                        </a:xfrm>
+                        <a:prstGeom prst="rect">
+                          <a:avLst/>
+                        </a:prstGeom>
+                        <a:noFill/>
+                        <a:ln>
+                          <a:noFill/>
+                        </a:ln>
+                      </wps:spPr>
+                      <wps:style>
+                        <a:lnRef idx="2">
+                          <a:schemeClr val="dk1"/>
+                        </a:lnRef>
+                        <a:fillRef idx="1">
+                          <a:schemeClr val="lt1"/>
+                        </a:fillRef>
+                        <a:effectRef idx="0">
+                          <a:schemeClr val="dk1"/>
+                        </a:effectRef>
+                        <a:fontRef idx="minor">
+                          <a:schemeClr val="dk1"/>
+                        </a:fontRef>
+                      </wps:style>
+                      <wps:txbx>
+                        <w:txbxContent>
+                          <w:p>
+                            <w:r>
+                              <w:t>0</w:t>
+                            </w:r>
+                            <w:r>
+                              <w:t>, n</w:t>
+                            </w:r>
+                          </w:p>
+                        </w:txbxContent>
+                      </wps:txbx>
+                      <wps:bodyPr rot="0" spcFirstLastPara="0" vertOverflow="overflow" horzOverflow="overflow" vert="horz" wrap="square" lIns="91440" tIns="45720" rIns="91440" bIns="45720" numCol="1" spcCol="0" rtlCol="0" fromWordArt="0" anchor="t" anchorCtr="0" forceAA="0" compatLnSpc="1">
+                        <a:prstTxWarp prst="textNoShape">
+                          <a:avLst/>
+                        </a:prstTxWarp>
+                        <a:noAutofit/>
+                      </wps:bodyPr>
+                    </wps:wsp>
+                  </a:graphicData>
+                </a:graphic>
+                <wp14:sizeRelH relativeFrom="margin">
+                  <wp14:pctWidth>0</wp14:pctWidth>
+                </wp14:sizeRelH>
+                <wp14:sizeRelV relativeFrom="margin">
+                  <wp14:pctHeight>0</wp14:pctHeight>
+                </wp14:sizeRelV>
+              </wp:anchor>
+            </w:drawing>
+          </mc:Choice>
+          <mc:Fallback>
+            <w:pict>
+              <v:shape w14:anchorId="25D91699" id="Zone de texte 45" o:spid="_x0000_s1028" type="#_x0000_t202" style="position:absolute;left:0;text-align:left;margin-left:127.5pt;margin-top:12pt;width:36.75pt;height:21pt;z-index:251750400;visibility:visible;mso-wrap-style:square;mso-width-percent:0;mso-height-percent:0;mso-wrap-distance-left:9pt;mso-wrap-distance-top:0;mso-wrap-distance-right:9pt;mso-wrap-distance-bottom:0;mso-position-horizontal:absolute;mso-position-horizontal-relative:text;mso-position-vertical:absolute;mso-position-vertical-relative:text;mso-width-percent:0;mso-height-percent:0;mso-width-relative:margin;mso-height-relative:margin;v-text-anchor:top" o:gfxdata="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" filled="f" stroked="f" strokeweight="1pt">
+                <v:textbox>
+                  <w:txbxContent>
+                    <w:p>
+                      <w:r>
+                        <w:t>0</w:t>
+                      </w:r>
+                      <w:r>
+                        <w:t>, n</w:t>
+                      </w:r>
+                    </w:p>
+                  </w:txbxContent>
+                </v:textbox>
+              </v:shape>
+            </w:pict>
+          </mc:Fallback>
+        </mc:AlternateContent>
+      </w:r>
+      <w:r>
+        <w:rPr>
+          <w:noProof/>
+          <w:lang w:eastAsia="fr-FR"/>
+        </w:rPr>
+        <mc:AlternateContent>
+          <mc:Choice Requires="wps">
+            <w:drawing>
+              <wp:anchor distT="0" distB="0" distL="114300" distR="114300" simplePos="0" relativeHeight="251705344" behindDoc="0" locked="0" layoutInCell="1" allowOverlap="1" wp14:anchorId="2AA1D113" wp14:editId="1CDE9B06">
                 <wp:simplePos x="0" y="0"/>
                 <wp:positionH relativeFrom="margin">
                   <wp:posOffset>308412</wp:posOffset>
@@ -2213,7 +2421,7 @@
         <mc:AlternateContent>
           <mc:Choice Requires="wps">
             <w:drawing>
-              <wp:anchor distT="0" distB="0" distL="114300" distR="114300" simplePos="0" relativeHeight="251692032" behindDoc="1" locked="0" layoutInCell="1" allowOverlap="1" wp14:anchorId="6D57EB1B" wp14:editId="60E36DB5">
+              <wp:anchor distT="0" distB="0" distL="114300" distR="114300" simplePos="0" relativeHeight="251692032" behindDoc="1" locked="0" layoutInCell="1" allowOverlap="1" wp14:anchorId="22EDF5D8" wp14:editId="1DFD2FF2">
                 <wp:simplePos x="0" y="0"/>
                 <wp:positionH relativeFrom="column">
                   <wp:posOffset>4621786</wp:posOffset>
@@ -2328,7 +2536,7 @@
         <mc:AlternateContent>
           <mc:Choice Requires="wpg">
             <w:drawing>
-              <wp:anchor distT="0" distB="0" distL="114300" distR="114300" simplePos="0" relativeHeight="251659264" behindDoc="0" locked="0" layoutInCell="1" allowOverlap="1" wp14:anchorId="0FF49F2F" wp14:editId="368B8D2A">
+              <wp:anchor distT="0" distB="0" distL="114300" distR="114300" simplePos="0" relativeHeight="251659264" behindDoc="0" locked="0" layoutInCell="1" allowOverlap="1" wp14:anchorId="15250D8A" wp14:editId="49852A91">
                 <wp:simplePos x="0" y="0"/>
                 <wp:positionH relativeFrom="column">
                   <wp:posOffset>1966538</wp:posOffset>
@@ -2687,7 +2895,7 @@
         <mc:AlternateContent>
           <mc:Choice Requires="wps">
             <w:drawing>
-              <wp:anchor distT="0" distB="0" distL="114300" distR="114300" simplePos="0" relativeHeight="251693056" behindDoc="1" locked="0" layoutInCell="1" allowOverlap="1" wp14:anchorId="46887AC8" wp14:editId="7CDB3401">
+              <wp:anchor distT="0" distB="0" distL="114300" distR="114300" simplePos="0" relativeHeight="251693056" behindDoc="1" locked="0" layoutInCell="1" allowOverlap="1" wp14:anchorId="66E60E3F" wp14:editId="22BD68D2">
                 <wp:simplePos x="0" y="0"/>
                 <wp:positionH relativeFrom="column">
                   <wp:posOffset>3291840</wp:posOffset>
@@ -2751,7 +2959,7 @@
         <mc:AlternateContent>
           <mc:Choice Requires="wps">
             <w:drawing>
-              <wp:anchor distT="0" distB="0" distL="114300" distR="114300" simplePos="0" relativeHeight="251706368" behindDoc="1" locked="0" layoutInCell="1" allowOverlap="1" wp14:anchorId="25331CB1" wp14:editId="34E07E34">
+              <wp:anchor distT="0" distB="0" distL="114300" distR="114300" simplePos="0" relativeHeight="251706368" behindDoc="1" locked="0" layoutInCell="1" allowOverlap="1" wp14:anchorId="576B0346" wp14:editId="3F697D1B">
                 <wp:simplePos x="0" y="0"/>
                 <wp:positionH relativeFrom="column">
                   <wp:posOffset>1325880</wp:posOffset>
@@ -2821,7 +3029,7 @@
         <mc:AlternateContent>
           <mc:Choice Requires="wps">
             <w:drawing>
-              <wp:anchor distT="0" distB="0" distL="114300" distR="114300" simplePos="0" relativeHeight="251707392" behindDoc="1" locked="0" layoutInCell="1" allowOverlap="1" wp14:anchorId="2684AD7C" wp14:editId="4B0045F0">
+              <wp:anchor distT="0" distB="0" distL="114300" distR="114300" simplePos="0" relativeHeight="251707392" behindDoc="1" locked="0" layoutInCell="1" allowOverlap="1" wp14:anchorId="4CF14522" wp14:editId="5EF5F866">
                 <wp:simplePos x="0" y="0"/>
                 <wp:positionH relativeFrom="margin">
                   <wp:posOffset>525243</wp:posOffset>
@@ -2830,7 +3038,7 @@
                   <wp:posOffset>16724</wp:posOffset>
                 </wp:positionV>
                 <wp:extent cx="95003" cy="7077710"/>
-                <wp:effectExtent l="438150" t="0" r="19685" b="27940"/>
+                <wp:effectExtent l="533400" t="0" r="19685" b="27940"/>
                 <wp:wrapNone/>
                 <wp:docPr id="56" name="Connecteur en angle 56"/>
                 <wp:cNvGraphicFramePr/>
@@ -2845,7 +3053,7 @@
                         </a:xfrm>
                         <a:prstGeom prst="bentConnector3">
                           <a:avLst>
-                            <a:gd name="adj1" fmla="val 548155"/>
+                            <a:gd name="adj1" fmla="val 656202"/>
                           </a:avLst>
                         </a:prstGeom>
                       </wps:spPr>
@@ -2878,7 +3086,7 @@
           </mc:Choice>
           <mc:Fallback>
             <w:pict>
-              <v:shapetype w14:anchorId="58B88761" id="_x0000_t34" coordsize="21600,21600" o:spt="34" o:oned="t" adj="10800" path="m,l@0,0@0,21600,21600,21600e" filled="f">
+              <v:shapetype w14:anchorId="0625CABC" id="_x0000_t34" coordsize="21600,21600" o:spt="34" o:oned="t" adj="10800" path="m,l@0,0@0,21600,21600,21600e" filled="f">
                 <v:stroke joinstyle="miter"/>
                 <v:formulas>
                   <v:f eqn="val #0"/>
@@ -2889,7 +3097,7 @@
                 </v:handles>
                 <o:lock v:ext="edit" shapetype="t"/>
               </v:shapetype>
-              <v:shape id="Connecteur en angle 56" o:spid="_x0000_s1026" type="#_x0000_t34" style="position:absolute;margin-left:41.35pt;margin-top:1.3pt;width:7.5pt;height:557.3pt;flip:x;z-index:-251609088;visibility:visible;mso-wrap-style:square;mso-width-percent:0;mso-height-percent:0;mso-wrap-distance-left:9pt;mso-wrap-distance-top:0;mso-wrap-distance-right:9pt;mso-wrap-distance-bottom:0;mso-position-horizontal:absolute;mso-position-horizontal-relative:margin;mso-position-vertical:absolute;mso-position-vertical-relative:text;mso-width-percent:0;mso-height-percent:0;mso-width-relative:margin;mso-height-relative:margin" o:gfxdata="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" adj="118401" strokecolor="black [3200]" strokeweight=".5pt">
+              <v:shape id="Connecteur en angle 56" o:spid="_x0000_s1026" type="#_x0000_t34" style="position:absolute;margin-left:41.35pt;margin-top:1.3pt;width:7.5pt;height:557.3pt;flip:x;z-index:-251609088;visibility:visible;mso-wrap-style:square;mso-width-percent:0;mso-height-percent:0;mso-wrap-distance-left:9pt;mso-wrap-distance-top:0;mso-wrap-distance-right:9pt;mso-wrap-distance-bottom:0;mso-position-horizontal:absolute;mso-position-horizontal-relative:margin;mso-position-vertical:absolute;mso-position-vertical-relative:text;mso-width-percent:0;mso-height-percent:0;mso-width-relative:margin;mso-height-relative:margin" o:gfxdata="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" adj="141740" strokecolor="black [3200]" strokeweight=".5pt">
                 <w10:wrap anchorx="margin"/>
               </v:shape>
             </w:pict>
@@ -2904,7 +3112,7 @@
         <mc:AlternateContent>
           <mc:Choice Requires="wps">
             <w:drawing>
-              <wp:anchor distT="0" distB="0" distL="114300" distR="114300" simplePos="0" relativeHeight="251658239" behindDoc="0" locked="0" layoutInCell="1" allowOverlap="1" wp14:anchorId="6487E47F" wp14:editId="4C55D3F2">
+              <wp:anchor distT="0" distB="0" distL="114300" distR="114300" simplePos="0" relativeHeight="251658239" behindDoc="0" locked="0" layoutInCell="1" allowOverlap="1" wp14:anchorId="1D475319" wp14:editId="544BAB17">
                 <wp:simplePos x="0" y="0"/>
                 <wp:positionH relativeFrom="column">
                   <wp:posOffset>5073492</wp:posOffset>
@@ -2979,7 +3187,7 @@
         <mc:AlternateContent>
           <mc:Choice Requires="wps">
             <w:drawing>
-              <wp:anchor distT="0" distB="0" distL="114300" distR="114300" simplePos="0" relativeHeight="251683840" behindDoc="0" locked="0" layoutInCell="1" allowOverlap="1" wp14:anchorId="777FCAC8" wp14:editId="7C9353BD">
+              <wp:anchor distT="0" distB="0" distL="114300" distR="114300" simplePos="0" relativeHeight="251683840" behindDoc="0" locked="0" layoutInCell="1" allowOverlap="1" wp14:anchorId="568C039C" wp14:editId="54735FF9">
                 <wp:simplePos x="0" y="0"/>
                 <wp:positionH relativeFrom="column">
                   <wp:posOffset>2631382</wp:posOffset>
@@ -3052,7 +3260,7 @@
         <mc:AlternateContent>
           <mc:Choice Requires="wpg">
             <w:drawing>
-              <wp:anchor distT="0" distB="0" distL="114300" distR="114300" simplePos="0" relativeHeight="251664384" behindDoc="0" locked="0" layoutInCell="1" allowOverlap="1" wp14:anchorId="0B147C0E" wp14:editId="2BE7D44B">
+              <wp:anchor distT="0" distB="0" distL="114300" distR="114300" simplePos="0" relativeHeight="251664384" behindDoc="0" locked="0" layoutInCell="1" allowOverlap="1" wp14:anchorId="6935A74D" wp14:editId="4A6018A1">
                 <wp:simplePos x="0" y="0"/>
                 <wp:positionH relativeFrom="margin">
                   <wp:posOffset>2005206</wp:posOffset>
@@ -3313,7 +3521,7 @@
         <mc:AlternateContent>
           <mc:Choice Requires="wps">
             <w:drawing>
-              <wp:anchor distT="0" distB="0" distL="114300" distR="114300" simplePos="0" relativeHeight="251714560" behindDoc="0" locked="0" layoutInCell="1" allowOverlap="1">
+              <wp:anchor distT="0" distB="0" distL="114300" distR="114300" simplePos="0" relativeHeight="251714560" behindDoc="0" locked="0" layoutInCell="1" allowOverlap="1" wp14:anchorId="639DA24A" wp14:editId="3167EDDD">
                 <wp:simplePos x="0" y="0"/>
                 <wp:positionH relativeFrom="column">
                   <wp:posOffset>2591550</wp:posOffset>
@@ -3391,7 +3599,7 @@
         <mc:AlternateContent>
           <mc:Choice Requires="wpg">
             <w:drawing>
-              <wp:anchor distT="0" distB="0" distL="114300" distR="114300" simplePos="0" relativeHeight="251663360" behindDoc="0" locked="0" layoutInCell="1" allowOverlap="1" wp14:anchorId="64920BB9" wp14:editId="51D8A753">
+              <wp:anchor distT="0" distB="0" distL="114300" distR="114300" simplePos="0" relativeHeight="251663360" behindDoc="0" locked="0" layoutInCell="1" allowOverlap="1" wp14:anchorId="54B77FA5" wp14:editId="1EA8B309">
                 <wp:simplePos x="0" y="0"/>
                 <wp:positionH relativeFrom="margin">
                   <wp:posOffset>2038185</wp:posOffset>
@@ -3576,8 +3784,8 @@
           </mc:Choice>
           <mc:Fallback>
             <w:pict>
-              <v:group w14:anchorId="64920BB9" id="Groupe 19" o:spid="_x0000_s1035" style="position:absolute;left:0;text-align:left;margin-left:160.5pt;margin-top:5.35pt;width:106.1pt;height:84.5pt;z-index:251663360;mso-position-horizontal-relative:margin;mso-height-relative:margin" coordsize="13474,10734" o:gfxdata="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">
-                <v:shape id="Zone de texte 20" o:spid="_x0000_s1036" type="#_x0000_t202" style="position:absolute;width:13474;height:2908;visibility:visible;mso-wrap-style:square;v-text-anchor:top" o:gfxdata="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" fillcolor="white [3201]" strokeweight=".5pt">
+              <v:group w14:anchorId="54B77FA5" id="Groupe 19" o:spid="_x0000_s1037" style="position:absolute;left:0;text-align:left;margin-left:160.5pt;margin-top:5.35pt;width:106.1pt;height:84.5pt;z-index:251663360;mso-position-horizontal-relative:margin;mso-height-relative:margin" coordsize="13474,10734" o:gfxdata="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">
+                <v:shape id="Zone de texte 20" o:spid="_x0000_s1038" type="#_x0000_t202" style="position:absolute;width:13474;height:2908;visibility:visible;mso-wrap-style:square;v-text-anchor:top" o:gfxdata="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" fillcolor="white [3201]" strokeweight=".5pt">
                   <v:textbox>
                     <w:txbxContent>
                       <w:p>
@@ -3599,7 +3807,7 @@
                     </w:txbxContent>
                   </v:textbox>
                 </v:shape>
-                <v:shape id="Zone de texte 21" o:spid="_x0000_s1037" type="#_x0000_t202" style="position:absolute;top:2968;width:13474;height:7766;visibility:visible;mso-wrap-style:square;v-text-anchor:top" o:gfxdata="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" fillcolor="white [3201]" strokeweight=".5pt">
+                <v:shape id="Zone de texte 21" o:spid="_x0000_s1039" type="#_x0000_t202" style="position:absolute;top:2968;width:13474;height:7766;visibility:visible;mso-wrap-style:square;v-text-anchor:top" o:gfxdata="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" fillcolor="white [3201]" strokeweight=".5pt">
                   <v:textbox>
                     <w:txbxContent>
                       <w:p>
@@ -3660,8 +3868,6 @@
           <w:rFonts w:ascii="Arial" w:hAnsi="Arial" w:cs="Arial"/>
         </w:rPr>
       </w:pPr>
-    </w:p>
-    <w:p>
       <w:r>
         <w:rPr>
           <w:noProof/>
@@ -3670,7 +3876,381 @@
         <mc:AlternateContent>
           <mc:Choice Requires="wps">
             <w:drawing>
-              <wp:anchor distT="0" distB="0" distL="114300" distR="114300" simplePos="0" relativeHeight="251719680" behindDoc="1" locked="0" layoutInCell="1" allowOverlap="1" wp14:anchorId="68E4C8D3" wp14:editId="2BF93121">
+              <wp:anchor distT="0" distB="0" distL="114300" distR="114300" simplePos="0" relativeHeight="251738112" behindDoc="0" locked="0" layoutInCell="1" allowOverlap="1" wp14:anchorId="48E92ECB" wp14:editId="34B5095F">
+                <wp:simplePos x="0" y="0"/>
+                <wp:positionH relativeFrom="column">
+                  <wp:posOffset>1676400</wp:posOffset>
+                </wp:positionH>
+                <wp:positionV relativeFrom="paragraph">
+                  <wp:posOffset>71680</wp:posOffset>
+                </wp:positionV>
+                <wp:extent cx="466725" cy="266700"/>
+                <wp:effectExtent l="0" t="0" r="0" b="0"/>
+                <wp:wrapNone/>
+                <wp:docPr id="30" name="Zone de texte 30"/>
+                <wp:cNvGraphicFramePr/>
+                <a:graphic xmlns:a="http://schemas.openxmlformats.org/drawingml/2006/main">
+                  <a:graphicData uri="http://schemas.microsoft.com/office/word/2010/wordprocessingShape">
+                    <wps:wsp>
+                      <wps:cNvSpPr txBox="1"/>
+                      <wps:spPr>
+                        <a:xfrm>
+                          <a:off x="0" y="0"/>
+                          <a:ext cx="466725" cy="266700"/>
+                        </a:xfrm>
+                        <a:prstGeom prst="rect">
+                          <a:avLst/>
+                        </a:prstGeom>
+                        <a:noFill/>
+                        <a:ln>
+                          <a:noFill/>
+                        </a:ln>
+                      </wps:spPr>
+                      <wps:style>
+                        <a:lnRef idx="2">
+                          <a:schemeClr val="dk1"/>
+                        </a:lnRef>
+                        <a:fillRef idx="1">
+                          <a:schemeClr val="lt1"/>
+                        </a:fillRef>
+                        <a:effectRef idx="0">
+                          <a:schemeClr val="dk1"/>
+                        </a:effectRef>
+                        <a:fontRef idx="minor">
+                          <a:schemeClr val="dk1"/>
+                        </a:fontRef>
+                      </wps:style>
+                      <wps:txbx>
+                        <w:txbxContent>
+                          <w:p>
+                            <w:r>
+                              <w:t>0</w:t>
+                            </w:r>
+                            <w:r>
+                              <w:t>, n</w:t>
+                            </w:r>
+                          </w:p>
+                        </w:txbxContent>
+                      </wps:txbx>
+                      <wps:bodyPr rot="0" spcFirstLastPara="0" vertOverflow="overflow" horzOverflow="overflow" vert="horz" wrap="square" lIns="91440" tIns="45720" rIns="91440" bIns="45720" numCol="1" spcCol="0" rtlCol="0" fromWordArt="0" anchor="t" anchorCtr="0" forceAA="0" compatLnSpc="1">
+                        <a:prstTxWarp prst="textNoShape">
+                          <a:avLst/>
+                        </a:prstTxWarp>
+                        <a:noAutofit/>
+                      </wps:bodyPr>
+                    </wps:wsp>
+                  </a:graphicData>
+                </a:graphic>
+                <wp14:sizeRelH relativeFrom="margin">
+                  <wp14:pctWidth>0</wp14:pctWidth>
+                </wp14:sizeRelH>
+                <wp14:sizeRelV relativeFrom="margin">
+                  <wp14:pctHeight>0</wp14:pctHeight>
+                </wp14:sizeRelV>
+              </wp:anchor>
+            </w:drawing>
+          </mc:Choice>
+          <mc:Fallback>
+            <w:pict>
+              <v:shape w14:anchorId="48E92ECB" id="Zone de texte 30" o:spid="_x0000_s1040" type="#_x0000_t202" style="position:absolute;left:0;text-align:left;margin-left:132pt;margin-top:5.65pt;width:36.75pt;height:21pt;z-index:251738112;visibility:visible;mso-wrap-style:square;mso-width-percent:0;mso-height-percent:0;mso-wrap-distance-left:9pt;mso-wrap-distance-top:0;mso-wrap-distance-right:9pt;mso-wrap-distance-bottom:0;mso-position-horizontal:absolute;mso-position-horizontal-relative:text;mso-position-vertical:absolute;mso-position-vertical-relative:text;mso-width-percent:0;mso-height-percent:0;mso-width-relative:margin;mso-height-relative:margin;v-text-anchor:top" o:gfxdata="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" filled="f" stroked="f" strokeweight="1pt">
+                <v:textbox>
+                  <w:txbxContent>
+                    <w:p>
+                      <w:r>
+                        <w:t>0</w:t>
+                      </w:r>
+                      <w:r>
+                        <w:t>, n</w:t>
+                      </w:r>
+                    </w:p>
+                  </w:txbxContent>
+                </v:textbox>
+              </v:shape>
+            </w:pict>
+          </mc:Fallback>
+        </mc:AlternateContent>
+      </w:r>
+    </w:p>
+    <w:p>
+      <w:r>
+        <w:rPr>
+          <w:noProof/>
+          <w:lang w:eastAsia="fr-FR"/>
+        </w:rPr>
+        <mc:AlternateContent>
+          <mc:Choice Requires="wps">
+            <w:drawing>
+              <wp:anchor distT="0" distB="0" distL="114300" distR="114300" simplePos="0" relativeHeight="251748352" behindDoc="0" locked="0" layoutInCell="1" allowOverlap="1" wp14:anchorId="2035635F" wp14:editId="3B31EF88">
+                <wp:simplePos x="0" y="0"/>
+                <wp:positionH relativeFrom="column">
+                  <wp:posOffset>3314700</wp:posOffset>
+                </wp:positionH>
+                <wp:positionV relativeFrom="paragraph">
+                  <wp:posOffset>9525</wp:posOffset>
+                </wp:positionV>
+                <wp:extent cx="466725" cy="266700"/>
+                <wp:effectExtent l="0" t="0" r="0" b="0"/>
+                <wp:wrapNone/>
+                <wp:docPr id="44" name="Zone de texte 44"/>
+                <wp:cNvGraphicFramePr/>
+                <a:graphic xmlns:a="http://schemas.openxmlformats.org/drawingml/2006/main">
+                  <a:graphicData uri="http://schemas.microsoft.com/office/word/2010/wordprocessingShape">
+                    <wps:wsp>
+                      <wps:cNvSpPr txBox="1"/>
+                      <wps:spPr>
+                        <a:xfrm>
+                          <a:off x="0" y="0"/>
+                          <a:ext cx="466725" cy="266700"/>
+                        </a:xfrm>
+                        <a:prstGeom prst="rect">
+                          <a:avLst/>
+                        </a:prstGeom>
+                        <a:noFill/>
+                        <a:ln>
+                          <a:noFill/>
+                        </a:ln>
+                      </wps:spPr>
+                      <wps:style>
+                        <a:lnRef idx="2">
+                          <a:schemeClr val="dk1"/>
+                        </a:lnRef>
+                        <a:fillRef idx="1">
+                          <a:schemeClr val="lt1"/>
+                        </a:fillRef>
+                        <a:effectRef idx="0">
+                          <a:schemeClr val="dk1"/>
+                        </a:effectRef>
+                        <a:fontRef idx="minor">
+                          <a:schemeClr val="dk1"/>
+                        </a:fontRef>
+                      </wps:style>
+                      <wps:txbx>
+                        <w:txbxContent>
+                          <w:p>
+                            <w:r>
+                              <w:t>1, n</w:t>
+                            </w:r>
+                          </w:p>
+                        </w:txbxContent>
+                      </wps:txbx>
+                      <wps:bodyPr rot="0" spcFirstLastPara="0" vertOverflow="overflow" horzOverflow="overflow" vert="horz" wrap="square" lIns="91440" tIns="45720" rIns="91440" bIns="45720" numCol="1" spcCol="0" rtlCol="0" fromWordArt="0" anchor="t" anchorCtr="0" forceAA="0" compatLnSpc="1">
+                        <a:prstTxWarp prst="textNoShape">
+                          <a:avLst/>
+                        </a:prstTxWarp>
+                        <a:noAutofit/>
+                      </wps:bodyPr>
+                    </wps:wsp>
+                  </a:graphicData>
+                </a:graphic>
+                <wp14:sizeRelH relativeFrom="margin">
+                  <wp14:pctWidth>0</wp14:pctWidth>
+                </wp14:sizeRelH>
+                <wp14:sizeRelV relativeFrom="margin">
+                  <wp14:pctHeight>0</wp14:pctHeight>
+                </wp14:sizeRelV>
+              </wp:anchor>
+            </w:drawing>
+          </mc:Choice>
+          <mc:Fallback>
+            <w:pict>
+              <v:shape w14:anchorId="2035635F" id="Zone de texte 44" o:spid="_x0000_s1041" type="#_x0000_t202" style="position:absolute;margin-left:261pt;margin-top:.75pt;width:36.75pt;height:21pt;z-index:251748352;visibility:visible;mso-wrap-style:square;mso-width-percent:0;mso-height-percent:0;mso-wrap-distance-left:9pt;mso-wrap-distance-top:0;mso-wrap-distance-right:9pt;mso-wrap-distance-bottom:0;mso-position-horizontal:absolute;mso-position-horizontal-relative:text;mso-position-vertical:absolute;mso-position-vertical-relative:text;mso-width-percent:0;mso-height-percent:0;mso-width-relative:margin;mso-height-relative:margin;v-text-anchor:top" o:gfxdata="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" filled="f" stroked="f" strokeweight="1pt">
+                <v:textbox>
+                  <w:txbxContent>
+                    <w:p>
+                      <w:r>
+                        <w:t>1, n</w:t>
+                      </w:r>
+                    </w:p>
+                  </w:txbxContent>
+                </v:textbox>
+              </v:shape>
+            </w:pict>
+          </mc:Fallback>
+        </mc:AlternateContent>
+      </w:r>
+      <w:r>
+        <w:rPr>
+          <w:noProof/>
+          <w:lang w:eastAsia="fr-FR"/>
+        </w:rPr>
+        <mc:AlternateContent>
+          <mc:Choice Requires="wps">
+            <w:drawing>
+              <wp:anchor distT="0" distB="0" distL="114300" distR="114300" simplePos="0" relativeHeight="251740160" behindDoc="0" locked="0" layoutInCell="1" allowOverlap="1" wp14:anchorId="05BEFAD8" wp14:editId="0AA9DA0F">
+                <wp:simplePos x="0" y="0"/>
+                <wp:positionH relativeFrom="column">
+                  <wp:posOffset>1700530</wp:posOffset>
+                </wp:positionH>
+                <wp:positionV relativeFrom="paragraph">
+                  <wp:posOffset>84455</wp:posOffset>
+                </wp:positionV>
+                <wp:extent cx="466725" cy="266700"/>
+                <wp:effectExtent l="0" t="0" r="0" b="0"/>
+                <wp:wrapNone/>
+                <wp:docPr id="31" name="Zone de texte 31"/>
+                <wp:cNvGraphicFramePr/>
+                <a:graphic xmlns:a="http://schemas.openxmlformats.org/drawingml/2006/main">
+                  <a:graphicData uri="http://schemas.microsoft.com/office/word/2010/wordprocessingShape">
+                    <wps:wsp>
+                      <wps:cNvSpPr txBox="1"/>
+                      <wps:spPr>
+                        <a:xfrm>
+                          <a:off x="0" y="0"/>
+                          <a:ext cx="466725" cy="266700"/>
+                        </a:xfrm>
+                        <a:prstGeom prst="rect">
+                          <a:avLst/>
+                        </a:prstGeom>
+                        <a:noFill/>
+                        <a:ln>
+                          <a:noFill/>
+                        </a:ln>
+                      </wps:spPr>
+                      <wps:style>
+                        <a:lnRef idx="2">
+                          <a:schemeClr val="dk1"/>
+                        </a:lnRef>
+                        <a:fillRef idx="1">
+                          <a:schemeClr val="lt1"/>
+                        </a:fillRef>
+                        <a:effectRef idx="0">
+                          <a:schemeClr val="dk1"/>
+                        </a:effectRef>
+                        <a:fontRef idx="minor">
+                          <a:schemeClr val="dk1"/>
+                        </a:fontRef>
+                      </wps:style>
+                      <wps:txbx>
+                        <w:txbxContent>
+                          <w:p>
+                            <w:r>
+                              <w:t>1</w:t>
+                            </w:r>
+                            <w:r>
+                              <w:t>, n</w:t>
+                            </w:r>
+                          </w:p>
+                        </w:txbxContent>
+                      </wps:txbx>
+                      <wps:bodyPr rot="0" spcFirstLastPara="0" vertOverflow="overflow" horzOverflow="overflow" vert="horz" wrap="square" lIns="91440" tIns="45720" rIns="91440" bIns="45720" numCol="1" spcCol="0" rtlCol="0" fromWordArt="0" anchor="t" anchorCtr="0" forceAA="0" compatLnSpc="1">
+                        <a:prstTxWarp prst="textNoShape">
+                          <a:avLst/>
+                        </a:prstTxWarp>
+                        <a:noAutofit/>
+                      </wps:bodyPr>
+                    </wps:wsp>
+                  </a:graphicData>
+                </a:graphic>
+                <wp14:sizeRelH relativeFrom="margin">
+                  <wp14:pctWidth>0</wp14:pctWidth>
+                </wp14:sizeRelH>
+                <wp14:sizeRelV relativeFrom="margin">
+                  <wp14:pctHeight>0</wp14:pctHeight>
+                </wp14:sizeRelV>
+              </wp:anchor>
+            </w:drawing>
+          </mc:Choice>
+          <mc:Fallback>
+            <w:pict>
+              <v:shape w14:anchorId="05BEFAD8" id="Zone de texte 31" o:spid="_x0000_s1042" type="#_x0000_t202" style="position:absolute;margin-left:133.9pt;margin-top:6.65pt;width:36.75pt;height:21pt;z-index:251740160;visibility:visible;mso-wrap-style:square;mso-width-percent:0;mso-height-percent:0;mso-wrap-distance-left:9pt;mso-wrap-distance-top:0;mso-wrap-distance-right:9pt;mso-wrap-distance-bottom:0;mso-position-horizontal:absolute;mso-position-horizontal-relative:text;mso-position-vertical:absolute;mso-position-vertical-relative:text;mso-width-percent:0;mso-height-percent:0;mso-width-relative:margin;mso-height-relative:margin;v-text-anchor:top" o:gfxdata="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" filled="f" stroked="f" strokeweight="1pt">
+                <v:textbox>
+                  <w:txbxContent>
+                    <w:p>
+                      <w:r>
+                        <w:t>1</w:t>
+                      </w:r>
+                      <w:r>
+                        <w:t>, n</w:t>
+                      </w:r>
+                    </w:p>
+                  </w:txbxContent>
+                </v:textbox>
+              </v:shape>
+            </w:pict>
+          </mc:Fallback>
+        </mc:AlternateContent>
+      </w:r>
+      <w:r>
+        <w:rPr>
+          <w:noProof/>
+          <w:lang w:eastAsia="fr-FR"/>
+        </w:rPr>
+        <mc:AlternateContent>
+          <mc:Choice Requires="wps">
+            <w:drawing>
+              <wp:anchor distT="0" distB="0" distL="114300" distR="114300" simplePos="0" relativeHeight="251721728" behindDoc="1" locked="0" layoutInCell="1" allowOverlap="1" wp14:anchorId="311F1DA8" wp14:editId="11C19651">
+                <wp:simplePos x="0" y="0"/>
+                <wp:positionH relativeFrom="margin">
+                  <wp:posOffset>471804</wp:posOffset>
+                </wp:positionH>
+                <wp:positionV relativeFrom="paragraph">
+                  <wp:posOffset>8255</wp:posOffset>
+                </wp:positionV>
+                <wp:extent cx="1562100" cy="1866900"/>
+                <wp:effectExtent l="0" t="0" r="19050" b="19050"/>
+                <wp:wrapNone/>
+                <wp:docPr id="81" name="Connecteur en angle 81"/>
+                <wp:cNvGraphicFramePr/>
+                <a:graphic xmlns:a="http://schemas.openxmlformats.org/drawingml/2006/main">
+                  <a:graphicData uri="http://schemas.microsoft.com/office/word/2010/wordprocessingShape">
+                    <wps:wsp>
+                      <wps:cNvCnPr/>
+                      <wps:spPr>
+                        <a:xfrm flipH="1">
+                          <a:off x="0" y="0"/>
+                          <a:ext cx="1562100" cy="1866900"/>
+                        </a:xfrm>
+                        <a:prstGeom prst="bentConnector3">
+                          <a:avLst>
+                            <a:gd name="adj1" fmla="val 92101"/>
+                          </a:avLst>
+                        </a:prstGeom>
+                      </wps:spPr>
+                      <wps:style>
+                        <a:lnRef idx="1">
+                          <a:schemeClr val="dk1"/>
+                        </a:lnRef>
+                        <a:fillRef idx="0">
+                          <a:schemeClr val="dk1"/>
+                        </a:fillRef>
+                        <a:effectRef idx="0">
+                          <a:schemeClr val="dk1"/>
+                        </a:effectRef>
+                        <a:fontRef idx="minor">
+                          <a:schemeClr val="tx1"/>
+                        </a:fontRef>
+                      </wps:style>
+                      <wps:bodyPr/>
+                    </wps:wsp>
+                  </a:graphicData>
+                </a:graphic>
+                <wp14:sizeRelH relativeFrom="margin">
+                  <wp14:pctWidth>0</wp14:pctWidth>
+                </wp14:sizeRelH>
+                <wp14:sizeRelV relativeFrom="margin">
+                  <wp14:pctHeight>0</wp14:pctHeight>
+                </wp14:sizeRelV>
+              </wp:anchor>
+            </w:drawing>
+          </mc:Choice>
+          <mc:Fallback>
+            <w:pict>
+              <v:shape w14:anchorId="5FC47E43" id="Connecteur en angle 81" o:spid="_x0000_s1026" type="#_x0000_t34" style="position:absolute;margin-left:37.15pt;margin-top:.65pt;width:123pt;height:147pt;flip:x;z-index:-251594752;visibility:visible;mso-wrap-style:square;mso-width-percent:0;mso-height-percent:0;mso-wrap-distance-left:9pt;mso-wrap-distance-top:0;mso-wrap-distance-right:9pt;mso-wrap-distance-bottom:0;mso-position-horizontal:absolute;mso-position-horizontal-relative:margin;mso-position-vertical:absolute;mso-position-vertical-relative:text;mso-width-percent:0;mso-height-percent:0;mso-width-relative:margin;mso-height-relative:margin" o:gfxdata="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" adj="19894" strokecolor="black [3200]" strokeweight=".5pt">
+                <w10:wrap anchorx="margin"/>
+              </v:shape>
+            </w:pict>
+          </mc:Fallback>
+        </mc:AlternateContent>
+      </w:r>
+      <w:r>
+        <w:rPr>
+          <w:noProof/>
+          <w:lang w:eastAsia="fr-FR"/>
+        </w:rPr>
+        <mc:AlternateContent>
+          <mc:Choice Requires="wps">
+            <w:drawing>
+              <wp:anchor distT="0" distB="0" distL="114300" distR="114300" simplePos="0" relativeHeight="251719680" behindDoc="1" locked="0" layoutInCell="1" allowOverlap="1" wp14:anchorId="4AB06490" wp14:editId="6C0EB88F">
                 <wp:simplePos x="0" y="0"/>
                 <wp:positionH relativeFrom="column">
                   <wp:posOffset>3399073</wp:posOffset>
@@ -3725,7 +4305,7 @@
           </mc:Choice>
           <mc:Fallback>
             <w:pict>
-              <v:line w14:anchorId="02734816" id="Connecteur droit 79" o:spid="_x0000_s1026" style="position:absolute;z-index:-251596800;visibility:visible;mso-wrap-style:square;mso-width-percent:0;mso-height-percent:0;mso-wrap-distance-left:9pt;mso-wrap-distance-top:0;mso-wrap-distance-right:9pt;mso-wrap-distance-bottom:0;mso-position-horizontal:absolute;mso-position-horizontal-relative:text;mso-position-vertical:absolute;mso-position-vertical-relative:text;mso-width-percent:0;mso-height-percent:0;mso-width-relative:margin;mso-height-relative:margin" from="267.65pt,17.45pt" to="417.75pt,17.45pt" o:gfxdata="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" strokecolor="black [3200]" strokeweight=".5pt">
+              <v:line w14:anchorId="472283AD" id="Connecteur droit 79" o:spid="_x0000_s1026" style="position:absolute;z-index:-251596800;visibility:visible;mso-wrap-style:square;mso-width-percent:0;mso-height-percent:0;mso-wrap-distance-left:9pt;mso-wrap-distance-top:0;mso-wrap-distance-right:9pt;mso-wrap-distance-bottom:0;mso-position-horizontal:absolute;mso-position-horizontal-relative:text;mso-position-vertical:absolute;mso-position-vertical-relative:text;mso-width-percent:0;mso-height-percent:0;mso-width-relative:margin;mso-height-relative:margin" from="267.65pt,17.45pt" to="417.75pt,17.45pt" o:gfxdata="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" strokecolor="black [3200]" strokeweight=".5pt">
                 <v:stroke joinstyle="miter"/>
               </v:line>
             </w:pict>
@@ -3740,79 +4320,7 @@
         <mc:AlternateContent>
           <mc:Choice Requires="wps">
             <w:drawing>
-              <wp:anchor distT="0" distB="0" distL="114300" distR="114300" simplePos="0" relativeHeight="251721728" behindDoc="1" locked="0" layoutInCell="1" allowOverlap="1" wp14:anchorId="75362EB3" wp14:editId="3AAA9093">
-                <wp:simplePos x="0" y="0"/>
-                <wp:positionH relativeFrom="margin">
-                  <wp:posOffset>442117</wp:posOffset>
-                </wp:positionH>
-                <wp:positionV relativeFrom="paragraph">
-                  <wp:posOffset>8008</wp:posOffset>
-                </wp:positionV>
-                <wp:extent cx="1591293" cy="2326656"/>
-                <wp:effectExtent l="0" t="0" r="9525" b="35560"/>
-                <wp:wrapNone/>
-                <wp:docPr id="81" name="Connecteur en angle 81"/>
-                <wp:cNvGraphicFramePr/>
-                <a:graphic xmlns:a="http://schemas.openxmlformats.org/drawingml/2006/main">
-                  <a:graphicData uri="http://schemas.microsoft.com/office/word/2010/wordprocessingShape">
-                    <wps:wsp>
-                      <wps:cNvCnPr/>
-                      <wps:spPr>
-                        <a:xfrm flipH="1">
-                          <a:off x="0" y="0"/>
-                          <a:ext cx="1591293" cy="2326656"/>
-                        </a:xfrm>
-                        <a:prstGeom prst="bentConnector3">
-                          <a:avLst>
-                            <a:gd name="adj1" fmla="val 92101"/>
-                          </a:avLst>
-                        </a:prstGeom>
-                      </wps:spPr>
-                      <wps:style>
-                        <a:lnRef idx="1">
-                          <a:schemeClr val="dk1"/>
-                        </a:lnRef>
-                        <a:fillRef idx="0">
-                          <a:schemeClr val="dk1"/>
-                        </a:fillRef>
-                        <a:effectRef idx="0">
-                          <a:schemeClr val="dk1"/>
-                        </a:effectRef>
-                        <a:fontRef idx="minor">
-                          <a:schemeClr val="tx1"/>
-                        </a:fontRef>
-                      </wps:style>
-                      <wps:bodyPr/>
-                    </wps:wsp>
-                  </a:graphicData>
-                </a:graphic>
-                <wp14:sizeRelH relativeFrom="margin">
-                  <wp14:pctWidth>0</wp14:pctWidth>
-                </wp14:sizeRelH>
-                <wp14:sizeRelV relativeFrom="margin">
-                  <wp14:pctHeight>0</wp14:pctHeight>
-                </wp14:sizeRelV>
-              </wp:anchor>
-            </w:drawing>
-          </mc:Choice>
-          <mc:Fallback>
-            <w:pict>
-              <v:shape w14:anchorId="79131641" id="Connecteur en angle 81" o:spid="_x0000_s1026" type="#_x0000_t34" style="position:absolute;margin-left:34.8pt;margin-top:.65pt;width:125.3pt;height:183.2pt;flip:x;z-index:-251594752;visibility:visible;mso-wrap-style:square;mso-width-percent:0;mso-height-percent:0;mso-wrap-distance-left:9pt;mso-wrap-distance-top:0;mso-wrap-distance-right:9pt;mso-wrap-distance-bottom:0;mso-position-horizontal:absolute;mso-position-horizontal-relative:margin;mso-position-vertical:absolute;mso-position-vertical-relative:text;mso-width-percent:0;mso-height-percent:0;mso-width-relative:margin;mso-height-relative:margin" o:gfxdata="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" adj="19894" strokecolor="black [3200]" strokeweight=".5pt">
-                <w10:wrap anchorx="margin"/>
-              </v:shape>
-            </w:pict>
-          </mc:Fallback>
-        </mc:AlternateContent>
-      </w:r>
-      <w:r>
-        <w:rPr>
-          <w:noProof/>
-          <w:lang w:eastAsia="fr-FR"/>
-        </w:rPr>
-        <mc:AlternateContent>
-          <mc:Choice Requires="wps">
-            <w:drawing>
-              <wp:anchor distT="0" distB="0" distL="114300" distR="114300" simplePos="0" relativeHeight="251718656" behindDoc="0" locked="0" layoutInCell="1" allowOverlap="1" wp14:anchorId="09FA5693" wp14:editId="63D7FA3A">
+              <wp:anchor distT="0" distB="0" distL="114300" distR="114300" simplePos="0" relativeHeight="251718656" behindDoc="0" locked="0" layoutInCell="1" allowOverlap="1" wp14:anchorId="0BCB3466" wp14:editId="0DA5D6A5">
                 <wp:simplePos x="0" y="0"/>
                 <wp:positionH relativeFrom="margin">
                   <wp:posOffset>5308559</wp:posOffset>
@@ -3914,7 +4422,7 @@
         <mc:AlternateContent>
           <mc:Choice Requires="wps">
             <w:drawing>
-              <wp:anchor distT="0" distB="0" distL="114300" distR="114300" simplePos="0" relativeHeight="251720704" behindDoc="1" locked="0" layoutInCell="1" allowOverlap="1" wp14:anchorId="08A452ED" wp14:editId="230E0519">
+              <wp:anchor distT="0" distB="0" distL="114300" distR="114300" simplePos="0" relativeHeight="251720704" behindDoc="1" locked="0" layoutInCell="1" allowOverlap="1" wp14:anchorId="2E282427" wp14:editId="54FFA616">
                 <wp:simplePos x="0" y="0"/>
                 <wp:positionH relativeFrom="column">
                   <wp:posOffset>1297140</wp:posOffset>
@@ -3969,7 +4477,7 @@
           </mc:Choice>
           <mc:Fallback>
             <w:pict>
-              <v:shape w14:anchorId="56949E5F" id="Connecteur en angle 80" o:spid="_x0000_s1026" type="#_x0000_t34" style="position:absolute;margin-left:102.15pt;margin-top:.55pt;width:54.25pt;height:140.25pt;flip:x;z-index:-251595776;visibility:visible;mso-wrap-style:square;mso-width-percent:0;mso-height-percent:0;mso-wrap-distance-left:9pt;mso-wrap-distance-top:0;mso-wrap-distance-right:9pt;mso-wrap-distance-bottom:0;mso-position-horizontal:absolute;mso-position-horizontal-relative:text;mso-position-vertical:absolute;mso-position-vertical-relative:text;mso-width-percent:0;mso-height-percent:0;mso-width-relative:margin;mso-height-relative:margin" o:gfxdata="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" strokecolor="black [3200]" strokeweight=".5pt"/>
+              <v:shape w14:anchorId="3B99B4A3" id="Connecteur en angle 80" o:spid="_x0000_s1026" type="#_x0000_t34" style="position:absolute;margin-left:102.15pt;margin-top:.55pt;width:54.25pt;height:140.25pt;flip:x;z-index:-251595776;visibility:visible;mso-wrap-style:square;mso-width-percent:0;mso-height-percent:0;mso-wrap-distance-left:9pt;mso-wrap-distance-top:0;mso-wrap-distance-right:9pt;mso-wrap-distance-bottom:0;mso-position-horizontal:absolute;mso-position-horizontal-relative:text;mso-position-vertical:absolute;mso-position-vertical-relative:text;mso-width-percent:0;mso-height-percent:0;mso-width-relative:margin;mso-height-relative:margin" o:gfxdata="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" strokecolor="black [3200]" strokeweight=".5pt"/>
             </w:pict>
           </mc:Fallback>
         </mc:AlternateContent>
@@ -3982,7 +4490,7 @@
         <mc:AlternateContent>
           <mc:Choice Requires="wps">
             <w:drawing>
-              <wp:anchor distT="0" distB="0" distL="114300" distR="114300" simplePos="0" relativeHeight="251711488" behindDoc="0" locked="0" layoutInCell="1" allowOverlap="1" wp14:anchorId="118B0C05" wp14:editId="1E58D883">
+              <wp:anchor distT="0" distB="0" distL="114300" distR="114300" simplePos="0" relativeHeight="251711488" behindDoc="0" locked="0" layoutInCell="1" allowOverlap="1" wp14:anchorId="6E93837D" wp14:editId="2C284906">
                 <wp:simplePos x="0" y="0"/>
                 <wp:positionH relativeFrom="margin">
                   <wp:align>right</wp:align>
@@ -4056,7 +4564,7 @@
         <mc:AlternateContent>
           <mc:Choice Requires="wps">
             <w:drawing>
-              <wp:anchor distT="0" distB="0" distL="114300" distR="114300" simplePos="0" relativeHeight="251715584" behindDoc="0" locked="0" layoutInCell="1" allowOverlap="1" wp14:anchorId="5176D203" wp14:editId="56638E50">
+              <wp:anchor distT="0" distB="0" distL="114300" distR="114300" simplePos="0" relativeHeight="251715584" behindDoc="0" locked="0" layoutInCell="1" allowOverlap="1" wp14:anchorId="20863356" wp14:editId="576C4102">
                 <wp:simplePos x="0" y="0"/>
                 <wp:positionH relativeFrom="column">
                   <wp:posOffset>2602980</wp:posOffset>
@@ -4108,7 +4616,11 @@
           </mc:Choice>
           <mc:Fallback>
             <w:pict>
-              <v:shape w14:anchorId="3CAE4C5E" id="Connecteur droit avec flèche 76" o:spid="_x0000_s1026" type="#_x0000_t32" style="position:absolute;margin-left:204.95pt;margin-top:.85pt;width:0;height:6.2pt;flip:y;z-index:251715584;visibility:visible;mso-wrap-style:square;mso-wrap-distance-left:9pt;mso-wrap-distance-top:0;mso-wrap-distance-right:9pt;mso-wrap-distance-bottom:0;mso-position-horizontal:absolute;mso-position-horizontal-relative:text;mso-position-vertical:absolute;mso-position-vertical-relative:text" o:gfxdata="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" strokecolor="black [3200]" strokeweight=".5pt">
+              <v:shapetype w14:anchorId="5DBB908C" id="_x0000_t32" coordsize="21600,21600" o:spt="32" o:oned="t" path="m,l21600,21600e" filled="f">
+                <v:path arrowok="t" fillok="f" o:connecttype="none"/>
+                <o:lock v:ext="edit" shapetype="t"/>
+              </v:shapetype>
+              <v:shape id="Connecteur droit avec flèche 76" o:spid="_x0000_s1026" type="#_x0000_t32" style="position:absolute;margin-left:204.95pt;margin-top:.85pt;width:0;height:6.2pt;flip:y;z-index:251715584;visibility:visible;mso-wrap-style:square;mso-wrap-distance-left:9pt;mso-wrap-distance-top:0;mso-wrap-distance-right:9pt;mso-wrap-distance-bottom:0;mso-position-horizontal:absolute;mso-position-horizontal-relative:text;mso-position-vertical:absolute;mso-position-vertical-relative:text" o:gfxdata="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" strokecolor="black [3200]" strokeweight=".5pt">
                 <v:stroke endarrow="block" joinstyle="miter"/>
               </v:shape>
             </w:pict>
@@ -4123,7 +4635,7 @@
         <mc:AlternateContent>
           <mc:Choice Requires="wpg">
             <w:drawing>
-              <wp:anchor distT="0" distB="0" distL="114300" distR="114300" simplePos="0" relativeHeight="251662336" behindDoc="0" locked="0" layoutInCell="1" allowOverlap="1" wp14:anchorId="44576901" wp14:editId="68643250">
+              <wp:anchor distT="0" distB="0" distL="114300" distR="114300" simplePos="0" relativeHeight="251662336" behindDoc="0" locked="0" layoutInCell="1" allowOverlap="1" wp14:anchorId="6F06D09A" wp14:editId="737D8CD8">
                 <wp:simplePos x="0" y="0"/>
                 <wp:positionH relativeFrom="margin">
                   <wp:posOffset>2026730</wp:posOffset>
@@ -4381,7 +4893,110 @@
         </mc:AlternateContent>
       </w:r>
     </w:p>
-    <w:p/>
+    <w:p>
+      <w:r>
+        <w:rPr>
+          <w:noProof/>
+          <w:lang w:eastAsia="fr-FR"/>
+        </w:rPr>
+        <mc:AlternateContent>
+          <mc:Choice Requires="wps">
+            <w:drawing>
+              <wp:anchor distT="0" distB="0" distL="114300" distR="114300" simplePos="0" relativeHeight="251729920" behindDoc="0" locked="0" layoutInCell="1" allowOverlap="1" wp14:anchorId="7E6A6E3F" wp14:editId="541471E1">
+                <wp:simplePos x="0" y="0"/>
+                <wp:positionH relativeFrom="column">
+                  <wp:posOffset>3314065</wp:posOffset>
+                </wp:positionH>
+                <wp:positionV relativeFrom="paragraph">
+                  <wp:posOffset>105639</wp:posOffset>
+                </wp:positionV>
+                <wp:extent cx="466725" cy="266700"/>
+                <wp:effectExtent l="0" t="0" r="0" b="0"/>
+                <wp:wrapNone/>
+                <wp:docPr id="18" name="Zone de texte 18"/>
+                <wp:cNvGraphicFramePr/>
+                <a:graphic xmlns:a="http://schemas.openxmlformats.org/drawingml/2006/main">
+                  <a:graphicData uri="http://schemas.microsoft.com/office/word/2010/wordprocessingShape">
+                    <wps:wsp>
+                      <wps:cNvSpPr txBox="1"/>
+                      <wps:spPr>
+                        <a:xfrm>
+                          <a:off x="0" y="0"/>
+                          <a:ext cx="466725" cy="266700"/>
+                        </a:xfrm>
+                        <a:prstGeom prst="rect">
+                          <a:avLst/>
+                        </a:prstGeom>
+                        <a:noFill/>
+                        <a:ln>
+                          <a:noFill/>
+                        </a:ln>
+                      </wps:spPr>
+                      <wps:style>
+                        <a:lnRef idx="2">
+                          <a:schemeClr val="dk1"/>
+                        </a:lnRef>
+                        <a:fillRef idx="1">
+                          <a:schemeClr val="lt1"/>
+                        </a:fillRef>
+                        <a:effectRef idx="0">
+                          <a:schemeClr val="dk1"/>
+                        </a:effectRef>
+                        <a:fontRef idx="minor">
+                          <a:schemeClr val="dk1"/>
+                        </a:fontRef>
+                      </wps:style>
+                      <wps:txbx>
+                        <w:txbxContent>
+                          <w:p>
+                            <w:r>
+                              <w:t xml:space="preserve">1, </w:t>
+                            </w:r>
+                            <w:r>
+                              <w:t>n</w:t>
+                            </w:r>
+                          </w:p>
+                        </w:txbxContent>
+                      </wps:txbx>
+                      <wps:bodyPr rot="0" spcFirstLastPara="0" vertOverflow="overflow" horzOverflow="overflow" vert="horz" wrap="square" lIns="91440" tIns="45720" rIns="91440" bIns="45720" numCol="1" spcCol="0" rtlCol="0" fromWordArt="0" anchor="t" anchorCtr="0" forceAA="0" compatLnSpc="1">
+                        <a:prstTxWarp prst="textNoShape">
+                          <a:avLst/>
+                        </a:prstTxWarp>
+                        <a:noAutofit/>
+                      </wps:bodyPr>
+                    </wps:wsp>
+                  </a:graphicData>
+                </a:graphic>
+                <wp14:sizeRelH relativeFrom="margin">
+                  <wp14:pctWidth>0</wp14:pctWidth>
+                </wp14:sizeRelH>
+                <wp14:sizeRelV relativeFrom="margin">
+                  <wp14:pctHeight>0</wp14:pctHeight>
+                </wp14:sizeRelV>
+              </wp:anchor>
+            </w:drawing>
+          </mc:Choice>
+          <mc:Fallback>
+            <w:pict>
+              <v:shape w14:anchorId="7E6A6E3F" id="Zone de texte 18" o:spid="_x0000_s1047" type="#_x0000_t202" style="position:absolute;margin-left:260.95pt;margin-top:8.3pt;width:36.75pt;height:21pt;z-index:251729920;visibility:visible;mso-wrap-style:square;mso-width-percent:0;mso-height-percent:0;mso-wrap-distance-left:9pt;mso-wrap-distance-top:0;mso-wrap-distance-right:9pt;mso-wrap-distance-bottom:0;mso-position-horizontal:absolute;mso-position-horizontal-relative:text;mso-position-vertical:absolute;mso-position-vertical-relative:text;mso-width-percent:0;mso-height-percent:0;mso-width-relative:margin;mso-height-relative:margin;v-text-anchor:top" o:gfxdata="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" filled="f" stroked="f" strokeweight="1pt">
+                <v:textbox>
+                  <w:txbxContent>
+                    <w:p>
+                      <w:r>
+                        <w:t xml:space="preserve">1, </w:t>
+                      </w:r>
+                      <w:r>
+                        <w:t>n</w:t>
+                      </w:r>
+                    </w:p>
+                  </w:txbxContent>
+                </v:textbox>
+              </v:shape>
+            </w:pict>
+          </mc:Fallback>
+        </mc:AlternateContent>
+      </w:r>
+    </w:p>
     <w:p>
       <w:pPr>
         <w:tabs>
@@ -4396,7 +5011,7 @@
         <mc:AlternateContent>
           <mc:Choice Requires="wps">
             <w:drawing>
-              <wp:anchor distT="0" distB="0" distL="114300" distR="114300" simplePos="0" relativeHeight="251710464" behindDoc="1" locked="0" layoutInCell="1" allowOverlap="1" wp14:anchorId="2AFB40DA" wp14:editId="03F3A8B7">
+              <wp:anchor distT="0" distB="0" distL="114300" distR="114300" simplePos="0" relativeHeight="251710464" behindDoc="1" locked="0" layoutInCell="1" allowOverlap="1" wp14:anchorId="5D387874" wp14:editId="5A71E4D6">
                 <wp:simplePos x="0" y="0"/>
                 <wp:positionH relativeFrom="column">
                   <wp:posOffset>3327821</wp:posOffset>
@@ -4453,7 +5068,7 @@
           </mc:Choice>
           <mc:Fallback>
             <w:pict>
-              <v:shape w14:anchorId="58FC09EF" id="Connecteur en angle 62" o:spid="_x0000_s1026" type="#_x0000_t34" style="position:absolute;margin-left:262.05pt;margin-top:6pt;width:76.65pt;height:62.65pt;z-index:-251606016;visibility:visible;mso-wrap-style:square;mso-width-percent:0;mso-height-percent:0;mso-wrap-distance-left:9pt;mso-wrap-distance-top:0;mso-wrap-distance-right:9pt;mso-wrap-distance-bottom:0;mso-position-horizontal:absolute;mso-position-horizontal-relative:text;mso-position-vertical:absolute;mso-position-vertical-relative:text;mso-width-percent:0;mso-height-percent:0;mso-width-relative:margin;mso-height-relative:margin" o:gfxdata="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" adj="21766" strokecolor="black [3200]" strokeweight=".5pt"/>
+              <v:shape w14:anchorId="1695E5A5" id="Connecteur en angle 62" o:spid="_x0000_s1026" type="#_x0000_t34" style="position:absolute;margin-left:262.05pt;margin-top:6pt;width:76.65pt;height:62.65pt;z-index:-251606016;visibility:visible;mso-wrap-style:square;mso-width-percent:0;mso-height-percent:0;mso-wrap-distance-left:9pt;mso-wrap-distance-top:0;mso-wrap-distance-right:9pt;mso-wrap-distance-bottom:0;mso-position-horizontal:absolute;mso-position-horizontal-relative:text;mso-position-vertical:absolute;mso-position-vertical-relative:text;mso-width-percent:0;mso-height-percent:0;mso-width-relative:margin;mso-height-relative:margin" o:gfxdata="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" adj="21766" strokecolor="black [3200]" strokeweight=".5pt"/>
             </w:pict>
           </mc:Fallback>
         </mc:AlternateContent>
@@ -4461,10 +5076,7 @@
       <w:r>
         <w:tab/>
       </w:r>
-      <w:bookmarkStart w:id="12" w:name="_GoBack"/>
-      <w:bookmarkEnd w:id="12"/>
-    </w:p>
-    <w:p/>
+    </w:p>
     <w:p>
       <w:r>
         <w:rPr>
@@ -4474,13 +5086,13 @@
         <mc:AlternateContent>
           <mc:Choice Requires="wps">
             <w:drawing>
-              <wp:anchor distT="0" distB="0" distL="114300" distR="114300" simplePos="0" relativeHeight="251677696" behindDoc="0" locked="0" layoutInCell="1" allowOverlap="1" wp14:anchorId="4EBBCDC4" wp14:editId="15D1C1B4">
+              <wp:anchor distT="0" distB="0" distL="114300" distR="114300" simplePos="0" relativeHeight="251677696" behindDoc="0" locked="0" layoutInCell="1" allowOverlap="1" wp14:anchorId="1410CB27" wp14:editId="634E5C1A">
                 <wp:simplePos x="0" y="0"/>
                 <wp:positionH relativeFrom="margin">
-                  <wp:posOffset>3924275</wp:posOffset>
+                  <wp:posOffset>3942715</wp:posOffset>
                 </wp:positionH>
                 <wp:positionV relativeFrom="paragraph">
-                  <wp:posOffset>23528</wp:posOffset>
+                  <wp:posOffset>175260</wp:posOffset>
                 </wp:positionV>
                 <wp:extent cx="828675" cy="438150"/>
                 <wp:effectExtent l="0" t="0" r="28575" b="19050"/>
@@ -4546,7 +5158,7 @@
           </mc:Choice>
           <mc:Fallback>
             <w:pict>
-              <v:oval w14:anchorId="4EBBCDC4" id="Ellipse 26" o:spid="_x0000_s1042" style="position:absolute;margin-left:309pt;margin-top:1.85pt;width:65.25pt;height:34.5pt;z-index:251677696;visibility:visible;mso-wrap-style:square;mso-width-percent:0;mso-height-percent:0;mso-wrap-distance-left:9pt;mso-wrap-distance-top:0;mso-wrap-distance-right:9pt;mso-wrap-distance-bottom:0;mso-position-horizontal:absolute;mso-position-horizontal-relative:margin;mso-position-vertical:absolute;mso-position-vertical-relative:text;mso-width-percent:0;mso-height-percent:0;mso-width-relative:margin;mso-height-relative:margin;v-text-anchor:middle" o:gfxdata="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" fillcolor="white [3201]" strokecolor="black [3200]" strokeweight="1pt">
+              <v:oval w14:anchorId="1410CB27" id="Ellipse 26" o:spid="_x0000_s1048" style="position:absolute;margin-left:310.45pt;margin-top:13.8pt;width:65.25pt;height:34.5pt;z-index:251677696;visibility:visible;mso-wrap-style:square;mso-width-percent:0;mso-height-percent:0;mso-wrap-distance-left:9pt;mso-wrap-distance-top:0;mso-wrap-distance-right:9pt;mso-wrap-distance-bottom:0;mso-position-horizontal:absolute;mso-position-horizontal-relative:margin;mso-position-vertical:absolute;mso-position-vertical-relative:text;mso-width-percent:0;mso-height-percent:0;mso-width-relative:margin;mso-height-relative:margin;v-text-anchor:middle" o:gfxdata="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" fillcolor="white [3201]" strokecolor="black [3200]" strokeweight="1pt">
                 <v:stroke joinstyle="miter"/>
                 <v:textbox>
                   <w:txbxContent>
@@ -4576,114 +5188,13 @@
         <mc:AlternateContent>
           <mc:Choice Requires="wps">
             <w:drawing>
-              <wp:anchor distT="0" distB="0" distL="114300" distR="114300" simplePos="0" relativeHeight="251672576" behindDoc="0" locked="0" layoutInCell="1" allowOverlap="1" wp14:anchorId="445B9ACC" wp14:editId="094E4B4B">
+              <wp:anchor distT="0" distB="0" distL="114300" distR="114300" simplePos="0" relativeHeight="251696128" behindDoc="0" locked="0" layoutInCell="1" allowOverlap="1" wp14:anchorId="50302F7B" wp14:editId="639A59F3">
                 <wp:simplePos x="0" y="0"/>
                 <wp:positionH relativeFrom="margin">
-                  <wp:posOffset>1139825</wp:posOffset>
+                  <wp:posOffset>92075</wp:posOffset>
                 </wp:positionH>
                 <wp:positionV relativeFrom="paragraph">
-                  <wp:posOffset>17145</wp:posOffset>
-                </wp:positionV>
-                <wp:extent cx="1044575" cy="403225"/>
-                <wp:effectExtent l="0" t="0" r="22225" b="15875"/>
-                <wp:wrapNone/>
-                <wp:docPr id="1" name="Ellipse 1"/>
-                <wp:cNvGraphicFramePr/>
-                <a:graphic xmlns:a="http://schemas.openxmlformats.org/drawingml/2006/main">
-                  <a:graphicData uri="http://schemas.microsoft.com/office/word/2010/wordprocessingShape">
-                    <wps:wsp>
-                      <wps:cNvSpPr/>
-                      <wps:spPr>
-                        <a:xfrm>
-                          <a:off x="0" y="0"/>
-                          <a:ext cx="1044575" cy="403225"/>
-                        </a:xfrm>
-                        <a:prstGeom prst="ellipse">
-                          <a:avLst/>
-                        </a:prstGeom>
-                        <a:ln/>
-                      </wps:spPr>
-                      <wps:style>
-                        <a:lnRef idx="2">
-                          <a:schemeClr val="dk1"/>
-                        </a:lnRef>
-                        <a:fillRef idx="1">
-                          <a:schemeClr val="lt1"/>
-                        </a:fillRef>
-                        <a:effectRef idx="0">
-                          <a:schemeClr val="dk1"/>
-                        </a:effectRef>
-                        <a:fontRef idx="minor">
-                          <a:schemeClr val="dk1"/>
-                        </a:fontRef>
-                      </wps:style>
-                      <wps:txbx>
-                        <w:txbxContent>
-                          <w:p>
-                            <w:pPr>
-                              <w:jc w:val="center"/>
-                            </w:pPr>
-                            <w:r>
-                              <w:t>Ajouter</w:t>
-                            </w:r>
-                          </w:p>
-                        </w:txbxContent>
-                      </wps:txbx>
-                      <wps:bodyPr rot="0" spcFirstLastPara="0" vertOverflow="overflow" horzOverflow="overflow" vert="horz" wrap="square" lIns="91440" tIns="45720" rIns="91440" bIns="45720" numCol="1" spcCol="0" rtlCol="0" fromWordArt="0" anchor="ctr" anchorCtr="0" forceAA="0" compatLnSpc="1">
-                        <a:prstTxWarp prst="textNoShape">
-                          <a:avLst/>
-                        </a:prstTxWarp>
-                        <a:noAutofit/>
-                      </wps:bodyPr>
-                    </wps:wsp>
-                  </a:graphicData>
-                </a:graphic>
-                <wp14:sizeRelH relativeFrom="margin">
-                  <wp14:pctWidth>0</wp14:pctWidth>
-                </wp14:sizeRelH>
-                <wp14:sizeRelV relativeFrom="margin">
-                  <wp14:pctHeight>0</wp14:pctHeight>
-                </wp14:sizeRelV>
-              </wp:anchor>
-            </w:drawing>
-          </mc:Choice>
-          <mc:Fallback>
-            <w:pict>
-              <v:oval w14:anchorId="445B9ACC" id="Ellipse 1" o:spid="_x0000_s1043" style="position:absolute;margin-left:89.75pt;margin-top:1.35pt;width:82.25pt;height:31.75pt;z-index:251672576;visibility:visible;mso-wrap-style:square;mso-width-percent:0;mso-height-percent:0;mso-wrap-distance-left:9pt;mso-wrap-distance-top:0;mso-wrap-distance-right:9pt;mso-wrap-distance-bottom:0;mso-position-horizontal:absolute;mso-position-horizontal-relative:margin;mso-position-vertical:absolute;mso-position-vertical-relative:text;mso-width-percent:0;mso-height-percent:0;mso-width-relative:margin;mso-height-relative:margin;v-text-anchor:middle" o:gfxdata="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" fillcolor="white [3201]" strokecolor="black [3200]" strokeweight="1pt">
-                <v:stroke joinstyle="miter"/>
-                <v:textbox>
-                  <w:txbxContent>
-                    <w:p>
-                      <w:pPr>
-                        <w:jc w:val="center"/>
-                      </w:pPr>
-                      <w:r>
-                        <w:t>Ajouter</w:t>
-                      </w:r>
-                    </w:p>
-                  </w:txbxContent>
-                </v:textbox>
-                <w10:wrap anchorx="margin"/>
-              </v:oval>
-            </w:pict>
-          </mc:Fallback>
-        </mc:AlternateContent>
-      </w:r>
-      <w:r>
-        <w:rPr>
-          <w:noProof/>
-          <w:lang w:eastAsia="fr-FR"/>
-        </w:rPr>
-        <mc:AlternateContent>
-          <mc:Choice Requires="wps">
-            <w:drawing>
-              <wp:anchor distT="0" distB="0" distL="114300" distR="114300" simplePos="0" relativeHeight="251696128" behindDoc="0" locked="0" layoutInCell="1" allowOverlap="1" wp14:anchorId="46FF8217" wp14:editId="532E7BA1">
-                <wp:simplePos x="0" y="0"/>
-                <wp:positionH relativeFrom="margin">
-                  <wp:posOffset>130628</wp:posOffset>
-                </wp:positionH>
-                <wp:positionV relativeFrom="paragraph">
-                  <wp:posOffset>16519</wp:posOffset>
+                  <wp:posOffset>6985</wp:posOffset>
                 </wp:positionV>
                 <wp:extent cx="975360" cy="427355"/>
                 <wp:effectExtent l="0" t="0" r="15240" b="10795"/>
@@ -4755,7 +5266,7 @@
           </mc:Choice>
           <mc:Fallback>
             <w:pict>
-              <v:oval w14:anchorId="46FF8217" id="Ellipse 47" o:spid="_x0000_s1044" style="position:absolute;margin-left:10.3pt;margin-top:1.3pt;width:76.8pt;height:33.65pt;z-index:251696128;visibility:visible;mso-wrap-style:square;mso-width-percent:0;mso-height-percent:0;mso-wrap-distance-left:9pt;mso-wrap-distance-top:0;mso-wrap-distance-right:9pt;mso-wrap-distance-bottom:0;mso-position-horizontal:absolute;mso-position-horizontal-relative:margin;mso-position-vertical:absolute;mso-position-vertical-relative:text;mso-width-percent:0;mso-height-percent:0;mso-width-relative:margin;mso-height-relative:margin;v-text-anchor:middle" o:gfxdata="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" fillcolor="white [3201]" strokecolor="black [3200]" strokeweight="1pt">
+              <v:oval w14:anchorId="50302F7B" id="Ellipse 47" o:spid="_x0000_s1049" style="position:absolute;margin-left:7.25pt;margin-top:.55pt;width:76.8pt;height:33.65pt;z-index:251696128;visibility:visible;mso-wrap-style:square;mso-width-percent:0;mso-height-percent:0;mso-wrap-distance-left:9pt;mso-wrap-distance-top:0;mso-wrap-distance-right:9pt;mso-wrap-distance-bottom:0;mso-position-horizontal:absolute;mso-position-horizontal-relative:margin;mso-position-vertical:absolute;mso-position-vertical-relative:text;mso-width-percent:0;mso-height-percent:0;mso-width-relative:margin;mso-height-relative:margin;v-text-anchor:middle" o:gfxdata="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" fillcolor="white [3201]" strokecolor="black [3200]" strokeweight="1pt">
                 <v:stroke joinstyle="miter"/>
                 <v:textbox>
                   <w:txbxContent>
@@ -4789,18 +5300,121 @@
         <mc:AlternateContent>
           <mc:Choice Requires="wps">
             <w:drawing>
-              <wp:anchor distT="0" distB="0" distL="114300" distR="114300" simplePos="0" relativeHeight="251716608" behindDoc="1" locked="0" layoutInCell="1" allowOverlap="1" wp14:anchorId="3949B012" wp14:editId="5AF4818C">
+              <wp:anchor distT="0" distB="0" distL="114300" distR="114300" simplePos="0" relativeHeight="251672576" behindDoc="0" locked="0" layoutInCell="1" allowOverlap="1" wp14:anchorId="33799812" wp14:editId="5ACBA761">
+                <wp:simplePos x="0" y="0"/>
+                <wp:positionH relativeFrom="margin">
+                  <wp:posOffset>1105535</wp:posOffset>
+                </wp:positionH>
+                <wp:positionV relativeFrom="paragraph">
+                  <wp:posOffset>7620</wp:posOffset>
+                </wp:positionV>
+                <wp:extent cx="1044575" cy="403225"/>
+                <wp:effectExtent l="0" t="0" r="22225" b="15875"/>
+                <wp:wrapNone/>
+                <wp:docPr id="1" name="Ellipse 1"/>
+                <wp:cNvGraphicFramePr/>
+                <a:graphic xmlns:a="http://schemas.openxmlformats.org/drawingml/2006/main">
+                  <a:graphicData uri="http://schemas.microsoft.com/office/word/2010/wordprocessingShape">
+                    <wps:wsp>
+                      <wps:cNvSpPr/>
+                      <wps:spPr>
+                        <a:xfrm>
+                          <a:off x="0" y="0"/>
+                          <a:ext cx="1044575" cy="403225"/>
+                        </a:xfrm>
+                        <a:prstGeom prst="ellipse">
+                          <a:avLst/>
+                        </a:prstGeom>
+                        <a:ln/>
+                      </wps:spPr>
+                      <wps:style>
+                        <a:lnRef idx="2">
+                          <a:schemeClr val="dk1"/>
+                        </a:lnRef>
+                        <a:fillRef idx="1">
+                          <a:schemeClr val="lt1"/>
+                        </a:fillRef>
+                        <a:effectRef idx="0">
+                          <a:schemeClr val="dk1"/>
+                        </a:effectRef>
+                        <a:fontRef idx="minor">
+                          <a:schemeClr val="dk1"/>
+                        </a:fontRef>
+                      </wps:style>
+                      <wps:txbx>
+                        <w:txbxContent>
+                          <w:p>
+                            <w:pPr>
+                              <w:jc w:val="center"/>
+                            </w:pPr>
+                            <w:r>
+                              <w:t>Ajouter</w:t>
+                            </w:r>
+                          </w:p>
+                        </w:txbxContent>
+                      </wps:txbx>
+                      <wps:bodyPr rot="0" spcFirstLastPara="0" vertOverflow="overflow" horzOverflow="overflow" vert="horz" wrap="square" lIns="91440" tIns="45720" rIns="91440" bIns="45720" numCol="1" spcCol="0" rtlCol="0" fromWordArt="0" anchor="ctr" anchorCtr="0" forceAA="0" compatLnSpc="1">
+                        <a:prstTxWarp prst="textNoShape">
+                          <a:avLst/>
+                        </a:prstTxWarp>
+                        <a:noAutofit/>
+                      </wps:bodyPr>
+                    </wps:wsp>
+                  </a:graphicData>
+                </a:graphic>
+                <wp14:sizeRelH relativeFrom="margin">
+                  <wp14:pctWidth>0</wp14:pctWidth>
+                </wp14:sizeRelH>
+                <wp14:sizeRelV relativeFrom="margin">
+                  <wp14:pctHeight>0</wp14:pctHeight>
+                </wp14:sizeRelV>
+              </wp:anchor>
+            </w:drawing>
+          </mc:Choice>
+          <mc:Fallback>
+            <w:pict>
+              <v:oval w14:anchorId="33799812" id="Ellipse 1" o:spid="_x0000_s1050" style="position:absolute;margin-left:87.05pt;margin-top:.6pt;width:82.25pt;height:31.75pt;z-index:251672576;visibility:visible;mso-wrap-style:square;mso-width-percent:0;mso-height-percent:0;mso-wrap-distance-left:9pt;mso-wrap-distance-top:0;mso-wrap-distance-right:9pt;mso-wrap-distance-bottom:0;mso-position-horizontal:absolute;mso-position-horizontal-relative:margin;mso-position-vertical:absolute;mso-position-vertical-relative:text;mso-width-percent:0;mso-height-percent:0;mso-width-relative:margin;mso-height-relative:margin;v-text-anchor:middle" o:gfxdata="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" fillcolor="white [3201]" strokecolor="black [3200]" strokeweight="1pt">
+                <v:stroke joinstyle="miter"/>
+                <v:textbox>
+                  <w:txbxContent>
+                    <w:p>
+                      <w:pPr>
+                        <w:jc w:val="center"/>
+                      </w:pPr>
+                      <w:r>
+                        <w:t>Ajouter</w:t>
+                      </w:r>
+                    </w:p>
+                  </w:txbxContent>
+                </v:textbox>
+                <w10:wrap anchorx="margin"/>
+              </v:oval>
+            </w:pict>
+          </mc:Fallback>
+        </mc:AlternateContent>
+      </w:r>
+    </w:p>
+    <w:p>
+      <w:r>
+        <w:rPr>
+          <w:noProof/>
+          <w:lang w:eastAsia="fr-FR"/>
+        </w:rPr>
+        <mc:AlternateContent>
+          <mc:Choice Requires="wps">
+            <w:drawing>
+              <wp:anchor distT="0" distB="0" distL="114300" distR="114300" simplePos="0" relativeHeight="251724800" behindDoc="1" locked="0" layoutInCell="1" allowOverlap="1" wp14:anchorId="7C1DCF12" wp14:editId="1E9DE837">
                 <wp:simplePos x="0" y="0"/>
                 <wp:positionH relativeFrom="column">
-                  <wp:posOffset>4349099</wp:posOffset>
+                  <wp:posOffset>1614804</wp:posOffset>
                 </wp:positionH>
                 <wp:positionV relativeFrom="paragraph">
-                  <wp:posOffset>145951</wp:posOffset>
+                  <wp:posOffset>56515</wp:posOffset>
                 </wp:positionV>
-                <wp:extent cx="446" cy="141927"/>
-                <wp:effectExtent l="0" t="0" r="19050" b="29845"/>
+                <wp:extent cx="28575" cy="520700"/>
+                <wp:effectExtent l="0" t="0" r="28575" b="31750"/>
                 <wp:wrapNone/>
-                <wp:docPr id="77" name="Connecteur droit 77"/>
+                <wp:docPr id="83" name="Connecteur droit 83"/>
                 <wp:cNvGraphicFramePr/>
                 <a:graphic xmlns:a="http://schemas.openxmlformats.org/drawingml/2006/main">
                   <a:graphicData uri="http://schemas.microsoft.com/office/word/2010/wordprocessingShape">
@@ -4809,7 +5423,7 @@
                       <wps:spPr>
                         <a:xfrm flipH="1">
                           <a:off x="0" y="0"/>
-                          <a:ext cx="446" cy="141927"/>
+                          <a:ext cx="28575" cy="520700"/>
                         </a:xfrm>
                         <a:prstGeom prst="line">
                           <a:avLst/>
@@ -4844,7 +5458,7 @@
           </mc:Choice>
           <mc:Fallback>
             <w:pict>
-              <v:line w14:anchorId="78985A8D" id="Connecteur droit 77" o:spid="_x0000_s1026" style="position:absolute;flip:x;z-index:-251599872;visibility:visible;mso-wrap-style:square;mso-width-percent:0;mso-height-percent:0;mso-wrap-distance-left:9pt;mso-wrap-distance-top:0;mso-wrap-distance-right:9pt;mso-wrap-distance-bottom:0;mso-position-horizontal:absolute;mso-position-horizontal-relative:text;mso-position-vertical:absolute;mso-position-vertical-relative:text;mso-width-percent:0;mso-height-percent:0;mso-width-relative:margin;mso-height-relative:margin" from="342.45pt,11.5pt" to="342.5pt,22.7pt" o:gfxdata="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" strokecolor="black [3200]" strokeweight=".5pt">
+              <v:line w14:anchorId="4BB53BE2" id="Connecteur droit 83" o:spid="_x0000_s1026" style="position:absolute;flip:x;z-index:-251591680;visibility:visible;mso-wrap-style:square;mso-width-percent:0;mso-height-percent:0;mso-wrap-distance-left:9pt;mso-wrap-distance-top:0;mso-wrap-distance-right:9pt;mso-wrap-distance-bottom:0;mso-position-horizontal:absolute;mso-position-horizontal-relative:text;mso-position-vertical:absolute;mso-position-vertical-relative:text;mso-width-percent:0;mso-height-percent:0;mso-width-relative:margin;mso-height-relative:margin" from="127.15pt,4.45pt" to="129.4pt,45.45pt" o:gfxdata="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" strokecolor="black [3200]" strokeweight=".5pt">
                 <v:stroke joinstyle="miter"/>
               </v:line>
             </w:pict>
@@ -4857,9 +5471,257 @@
           <w:lang w:eastAsia="fr-FR"/>
         </w:rPr>
         <mc:AlternateContent>
+          <mc:Choice Requires="wps">
+            <w:drawing>
+              <wp:anchor distT="0" distB="0" distL="114300" distR="114300" simplePos="0" relativeHeight="251722752" behindDoc="1" locked="0" layoutInCell="1" allowOverlap="1" wp14:anchorId="2AE2576E" wp14:editId="4840DB72">
+                <wp:simplePos x="0" y="0"/>
+                <wp:positionH relativeFrom="column">
+                  <wp:posOffset>557529</wp:posOffset>
+                </wp:positionH>
+                <wp:positionV relativeFrom="paragraph">
+                  <wp:posOffset>85090</wp:posOffset>
+                </wp:positionV>
+                <wp:extent cx="28575" cy="492125"/>
+                <wp:effectExtent l="0" t="0" r="28575" b="22225"/>
+                <wp:wrapNone/>
+                <wp:docPr id="82" name="Connecteur droit 82"/>
+                <wp:cNvGraphicFramePr/>
+                <a:graphic xmlns:a="http://schemas.openxmlformats.org/drawingml/2006/main">
+                  <a:graphicData uri="http://schemas.microsoft.com/office/word/2010/wordprocessingShape">
+                    <wps:wsp>
+                      <wps:cNvCnPr/>
+                      <wps:spPr>
+                        <a:xfrm flipH="1">
+                          <a:off x="0" y="0"/>
+                          <a:ext cx="28575" cy="492125"/>
+                        </a:xfrm>
+                        <a:prstGeom prst="line">
+                          <a:avLst/>
+                        </a:prstGeom>
+                      </wps:spPr>
+                      <wps:style>
+                        <a:lnRef idx="1">
+                          <a:schemeClr val="dk1"/>
+                        </a:lnRef>
+                        <a:fillRef idx="0">
+                          <a:schemeClr val="dk1"/>
+                        </a:fillRef>
+                        <a:effectRef idx="0">
+                          <a:schemeClr val="dk1"/>
+                        </a:effectRef>
+                        <a:fontRef idx="minor">
+                          <a:schemeClr val="tx1"/>
+                        </a:fontRef>
+                      </wps:style>
+                      <wps:bodyPr/>
+                    </wps:wsp>
+                  </a:graphicData>
+                </a:graphic>
+                <wp14:sizeRelH relativeFrom="margin">
+                  <wp14:pctWidth>0</wp14:pctWidth>
+                </wp14:sizeRelH>
+                <wp14:sizeRelV relativeFrom="margin">
+                  <wp14:pctHeight>0</wp14:pctHeight>
+                </wp14:sizeRelV>
+              </wp:anchor>
+            </w:drawing>
+          </mc:Choice>
+          <mc:Fallback>
+            <w:pict>
+              <v:line w14:anchorId="0F06E776" id="Connecteur droit 82" o:spid="_x0000_s1026" style="position:absolute;flip:x;z-index:-251593728;visibility:visible;mso-wrap-style:square;mso-width-percent:0;mso-height-percent:0;mso-wrap-distance-left:9pt;mso-wrap-distance-top:0;mso-wrap-distance-right:9pt;mso-wrap-distance-bottom:0;mso-position-horizontal:absolute;mso-position-horizontal-relative:text;mso-position-vertical:absolute;mso-position-vertical-relative:text;mso-width-percent:0;mso-height-percent:0;mso-width-relative:margin;mso-height-relative:margin" from="43.9pt,6.7pt" to="46.15pt,45.45pt" o:gfxdata="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" strokecolor="black [3200]" strokeweight=".5pt">
+                <v:stroke joinstyle="miter"/>
+              </v:line>
+            </w:pict>
+          </mc:Fallback>
+        </mc:AlternateContent>
+      </w:r>
+      <w:r>
+        <w:rPr>
+          <w:noProof/>
+          <w:lang w:eastAsia="fr-FR"/>
+        </w:rPr>
+        <mc:AlternateContent>
+          <mc:Choice Requires="wps">
+            <w:drawing>
+              <wp:anchor distT="0" distB="0" distL="114300" distR="114300" simplePos="0" relativeHeight="251716608" behindDoc="1" locked="0" layoutInCell="1" allowOverlap="1" wp14:anchorId="7B2F7F00" wp14:editId="682813FD">
+                <wp:simplePos x="0" y="0"/>
+                <wp:positionH relativeFrom="column">
+                  <wp:posOffset>4348480</wp:posOffset>
+                </wp:positionH>
+                <wp:positionV relativeFrom="paragraph">
+                  <wp:posOffset>27940</wp:posOffset>
+                </wp:positionV>
+                <wp:extent cx="0" cy="255905"/>
+                <wp:effectExtent l="0" t="0" r="19050" b="29845"/>
+                <wp:wrapNone/>
+                <wp:docPr id="77" name="Connecteur droit 77"/>
+                <wp:cNvGraphicFramePr/>
+                <a:graphic xmlns:a="http://schemas.openxmlformats.org/drawingml/2006/main">
+                  <a:graphicData uri="http://schemas.microsoft.com/office/word/2010/wordprocessingShape">
+                    <wps:wsp>
+                      <wps:cNvCnPr/>
+                      <wps:spPr>
+                        <a:xfrm flipH="1">
+                          <a:off x="0" y="0"/>
+                          <a:ext cx="0" cy="255905"/>
+                        </a:xfrm>
+                        <a:prstGeom prst="line">
+                          <a:avLst/>
+                        </a:prstGeom>
+                      </wps:spPr>
+                      <wps:style>
+                        <a:lnRef idx="1">
+                          <a:schemeClr val="dk1"/>
+                        </a:lnRef>
+                        <a:fillRef idx="0">
+                          <a:schemeClr val="dk1"/>
+                        </a:fillRef>
+                        <a:effectRef idx="0">
+                          <a:schemeClr val="dk1"/>
+                        </a:effectRef>
+                        <a:fontRef idx="minor">
+                          <a:schemeClr val="tx1"/>
+                        </a:fontRef>
+                      </wps:style>
+                      <wps:bodyPr/>
+                    </wps:wsp>
+                  </a:graphicData>
+                </a:graphic>
+                <wp14:sizeRelH relativeFrom="margin">
+                  <wp14:pctWidth>0</wp14:pctWidth>
+                </wp14:sizeRelH>
+                <wp14:sizeRelV relativeFrom="margin">
+                  <wp14:pctHeight>0</wp14:pctHeight>
+                </wp14:sizeRelV>
+              </wp:anchor>
+            </w:drawing>
+          </mc:Choice>
+          <mc:Fallback>
+            <w:pict>
+              <v:line w14:anchorId="4964618B" id="Connecteur droit 77" o:spid="_x0000_s1026" style="position:absolute;flip:x;z-index:-251599872;visibility:visible;mso-wrap-style:square;mso-width-percent:0;mso-height-percent:0;mso-wrap-distance-left:9pt;mso-wrap-distance-top:0;mso-wrap-distance-right:9pt;mso-wrap-distance-bottom:0;mso-position-horizontal:absolute;mso-position-horizontal-relative:text;mso-position-vertical:absolute;mso-position-vertical-relative:text;mso-width-percent:0;mso-height-percent:0;mso-width-relative:margin;mso-height-relative:margin" from="342.4pt,2.2pt" to="342.4pt,22.35pt" o:gfxdata="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" strokecolor="black [3200]" strokeweight=".5pt">
+                <v:stroke joinstyle="miter"/>
+              </v:line>
+            </w:pict>
+          </mc:Fallback>
+        </mc:AlternateContent>
+      </w:r>
+      <w:r>
+        <w:rPr>
+          <w:noProof/>
+          <w:lang w:eastAsia="fr-FR"/>
+        </w:rPr>
+        <mc:AlternateContent>
+          <mc:Choice Requires="wps">
+            <w:drawing>
+              <wp:anchor distT="0" distB="0" distL="114300" distR="114300" simplePos="0" relativeHeight="251731968" behindDoc="0" locked="0" layoutInCell="1" allowOverlap="1" wp14:anchorId="6493CDD0" wp14:editId="154B9CE6">
+                <wp:simplePos x="0" y="0"/>
+                <wp:positionH relativeFrom="column">
+                  <wp:posOffset>4443730</wp:posOffset>
+                </wp:positionH>
+                <wp:positionV relativeFrom="paragraph">
+                  <wp:posOffset>8890</wp:posOffset>
+                </wp:positionV>
+                <wp:extent cx="466725" cy="266700"/>
+                <wp:effectExtent l="0" t="0" r="0" b="0"/>
+                <wp:wrapNone/>
+                <wp:docPr id="27" name="Zone de texte 27"/>
+                <wp:cNvGraphicFramePr/>
+                <a:graphic xmlns:a="http://schemas.openxmlformats.org/drawingml/2006/main">
+                  <a:graphicData uri="http://schemas.microsoft.com/office/word/2010/wordprocessingShape">
+                    <wps:wsp>
+                      <wps:cNvSpPr txBox="1"/>
+                      <wps:spPr>
+                        <a:xfrm>
+                          <a:off x="0" y="0"/>
+                          <a:ext cx="466725" cy="266700"/>
+                        </a:xfrm>
+                        <a:prstGeom prst="rect">
+                          <a:avLst/>
+                        </a:prstGeom>
+                        <a:noFill/>
+                        <a:ln>
+                          <a:noFill/>
+                        </a:ln>
+                      </wps:spPr>
+                      <wps:style>
+                        <a:lnRef idx="2">
+                          <a:schemeClr val="dk1"/>
+                        </a:lnRef>
+                        <a:fillRef idx="1">
+                          <a:schemeClr val="lt1"/>
+                        </a:fillRef>
+                        <a:effectRef idx="0">
+                          <a:schemeClr val="dk1"/>
+                        </a:effectRef>
+                        <a:fontRef idx="minor">
+                          <a:schemeClr val="dk1"/>
+                        </a:fontRef>
+                      </wps:style>
+                      <wps:txbx>
+                        <w:txbxContent>
+                          <w:p>
+                            <w:r>
+                              <w:t>1</w:t>
+                            </w:r>
+                            <w:r>
+                              <w:t>,</w:t>
+                            </w:r>
+                            <w:r>
+                              <w:t xml:space="preserve"> 1</w:t>
+                            </w:r>
+                          </w:p>
+                        </w:txbxContent>
+                      </wps:txbx>
+                      <wps:bodyPr rot="0" spcFirstLastPara="0" vertOverflow="overflow" horzOverflow="overflow" vert="horz" wrap="square" lIns="91440" tIns="45720" rIns="91440" bIns="45720" numCol="1" spcCol="0" rtlCol="0" fromWordArt="0" anchor="t" anchorCtr="0" forceAA="0" compatLnSpc="1">
+                        <a:prstTxWarp prst="textNoShape">
+                          <a:avLst/>
+                        </a:prstTxWarp>
+                        <a:noAutofit/>
+                      </wps:bodyPr>
+                    </wps:wsp>
+                  </a:graphicData>
+                </a:graphic>
+                <wp14:sizeRelH relativeFrom="margin">
+                  <wp14:pctWidth>0</wp14:pctWidth>
+                </wp14:sizeRelH>
+                <wp14:sizeRelV relativeFrom="margin">
+                  <wp14:pctHeight>0</wp14:pctHeight>
+                </wp14:sizeRelV>
+              </wp:anchor>
+            </w:drawing>
+          </mc:Choice>
+          <mc:Fallback>
+            <w:pict>
+              <v:shape w14:anchorId="6493CDD0" id="Zone de texte 27" o:spid="_x0000_s1051" type="#_x0000_t202" style="position:absolute;margin-left:349.9pt;margin-top:.7pt;width:36.75pt;height:21pt;z-index:251731968;visibility:visible;mso-wrap-style:square;mso-width-percent:0;mso-height-percent:0;mso-wrap-distance-left:9pt;mso-wrap-distance-top:0;mso-wrap-distance-right:9pt;mso-wrap-distance-bottom:0;mso-position-horizontal:absolute;mso-position-horizontal-relative:text;mso-position-vertical:absolute;mso-position-vertical-relative:text;mso-width-percent:0;mso-height-percent:0;mso-width-relative:margin;mso-height-relative:margin;v-text-anchor:top" o:gfxdata="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" filled="f" stroked="f" strokeweight="1pt">
+                <v:textbox>
+                  <w:txbxContent>
+                    <w:p>
+                      <w:r>
+                        <w:t>1</w:t>
+                      </w:r>
+                      <w:r>
+                        <w:t>,</w:t>
+                      </w:r>
+                      <w:r>
+                        <w:t xml:space="preserve"> 1</w:t>
+                      </w:r>
+                    </w:p>
+                  </w:txbxContent>
+                </v:textbox>
+              </v:shape>
+            </w:pict>
+          </mc:Fallback>
+        </mc:AlternateContent>
+      </w:r>
+      <w:r>
+        <w:rPr>
+          <w:noProof/>
+          <w:lang w:eastAsia="fr-FR"/>
+        </w:rPr>
+        <mc:AlternateContent>
           <mc:Choice Requires="wpg">
             <w:drawing>
-              <wp:anchor distT="0" distB="0" distL="114300" distR="114300" simplePos="0" relativeHeight="251676672" behindDoc="0" locked="0" layoutInCell="1" allowOverlap="1" wp14:anchorId="1A19D937" wp14:editId="6CAED896">
+              <wp:anchor distT="0" distB="0" distL="114300" distR="114300" simplePos="0" relativeHeight="251676672" behindDoc="0" locked="0" layoutInCell="1" allowOverlap="1" wp14:anchorId="10CEF275" wp14:editId="6E38303E">
                 <wp:simplePos x="0" y="0"/>
                 <wp:positionH relativeFrom="column">
                   <wp:posOffset>3686175</wp:posOffset>
@@ -5116,47 +5978,68 @@
         <mc:AlternateContent>
           <mc:Choice Requires="wps">
             <w:drawing>
-              <wp:anchor distT="0" distB="0" distL="114300" distR="114300" simplePos="0" relativeHeight="251724800" behindDoc="1" locked="0" layoutInCell="1" allowOverlap="1" wp14:anchorId="395BA6F6" wp14:editId="0C210702">
+              <wp:anchor distT="0" distB="0" distL="114300" distR="114300" simplePos="0" relativeHeight="251744256" behindDoc="0" locked="0" layoutInCell="1" allowOverlap="1" wp14:anchorId="7C9FAE22" wp14:editId="14E8590C">
                 <wp:simplePos x="0" y="0"/>
                 <wp:positionH relativeFrom="column">
-                  <wp:posOffset>1617774</wp:posOffset>
+                  <wp:posOffset>1581150</wp:posOffset>
                 </wp:positionH>
                 <wp:positionV relativeFrom="paragraph">
-                  <wp:posOffset>14580</wp:posOffset>
+                  <wp:posOffset>37465</wp:posOffset>
                 </wp:positionV>
-                <wp:extent cx="12131" cy="273124"/>
-                <wp:effectExtent l="0" t="0" r="26035" b="31750"/>
+                <wp:extent cx="466725" cy="266700"/>
+                <wp:effectExtent l="0" t="0" r="0" b="0"/>
                 <wp:wrapNone/>
-                <wp:docPr id="83" name="Connecteur droit 83"/>
+                <wp:docPr id="38" name="Zone de texte 38"/>
                 <wp:cNvGraphicFramePr/>
                 <a:graphic xmlns:a="http://schemas.openxmlformats.org/drawingml/2006/main">
                   <a:graphicData uri="http://schemas.microsoft.com/office/word/2010/wordprocessingShape">
                     <wps:wsp>
-                      <wps:cNvCnPr/>
+                      <wps:cNvSpPr txBox="1"/>
                       <wps:spPr>
-                        <a:xfrm flipH="1">
+                        <a:xfrm>
                           <a:off x="0" y="0"/>
-                          <a:ext cx="12131" cy="273124"/>
+                          <a:ext cx="466725" cy="266700"/>
                         </a:xfrm>
-                        <a:prstGeom prst="line">
+                        <a:prstGeom prst="rect">
                           <a:avLst/>
                         </a:prstGeom>
+                        <a:noFill/>
+                        <a:ln>
+                          <a:noFill/>
+                        </a:ln>
                       </wps:spPr>
                       <wps:style>
-                        <a:lnRef idx="1">
+                        <a:lnRef idx="2">
                           <a:schemeClr val="dk1"/>
                         </a:lnRef>
-                        <a:fillRef idx="0">
-                          <a:schemeClr val="dk1"/>
+                        <a:fillRef idx="1">
+                          <a:schemeClr val="lt1"/>
                         </a:fillRef>
                         <a:effectRef idx="0">
                           <a:schemeClr val="dk1"/>
                         </a:effectRef>
                         <a:fontRef idx="minor">
-                          <a:schemeClr val="tx1"/>
+                          <a:schemeClr val="dk1"/>
                         </a:fontRef>
                       </wps:style>
-                      <wps:bodyPr/>
+                      <wps:txbx>
+                        <w:txbxContent>
+                          <w:p>
+                            <w:r>
+                              <w:t>1</w:t>
+                            </w:r>
+                            <w:r>
+                              <w:t>, n</w:t>
+                            </w:r>
+                          </w:p>
+                        </w:txbxContent>
+                      </wps:txbx>
+                      <wps:bodyPr rot="0" spcFirstLastPara="0" vertOverflow="overflow" horzOverflow="overflow" vert="horz" wrap="square" lIns="91440" tIns="45720" rIns="91440" bIns="45720" numCol="1" spcCol="0" rtlCol="0" fromWordArt="0" anchor="t" anchorCtr="0" forceAA="0" compatLnSpc="1">
+                        <a:prstTxWarp prst="textNoShape">
+                          <a:avLst/>
+                        </a:prstTxWarp>
+                        <a:noAutofit/>
+                      </wps:bodyPr>
                     </wps:wsp>
                   </a:graphicData>
                 </a:graphic>
@@ -5171,9 +6054,20 @@
           </mc:Choice>
           <mc:Fallback>
             <w:pict>
-              <v:line w14:anchorId="28B645AD" id="Connecteur droit 83" o:spid="_x0000_s1026" style="position:absolute;flip:x;z-index:-251591680;visibility:visible;mso-wrap-style:square;mso-width-percent:0;mso-height-percent:0;mso-wrap-distance-left:9pt;mso-wrap-distance-top:0;mso-wrap-distance-right:9pt;mso-wrap-distance-bottom:0;mso-position-horizontal:absolute;mso-position-horizontal-relative:text;mso-position-vertical:absolute;mso-position-vertical-relative:text;mso-width-percent:0;mso-height-percent:0;mso-width-relative:margin;mso-height-relative:margin" from="127.4pt,1.15pt" to="128.35pt,22.65pt" o:gfxdata="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" strokecolor="black [3200]" strokeweight=".5pt">
-                <v:stroke joinstyle="miter"/>
-              </v:line>
+              <v:shape w14:anchorId="7C9FAE22" id="Zone de texte 38" o:spid="_x0000_s1055" type="#_x0000_t202" style="position:absolute;margin-left:124.5pt;margin-top:2.95pt;width:36.75pt;height:21pt;z-index:251744256;visibility:visible;mso-wrap-style:square;mso-width-percent:0;mso-height-percent:0;mso-wrap-distance-left:9pt;mso-wrap-distance-top:0;mso-wrap-distance-right:9pt;mso-wrap-distance-bottom:0;mso-position-horizontal:absolute;mso-position-horizontal-relative:text;mso-position-vertical:absolute;mso-position-vertical-relative:text;mso-width-percent:0;mso-height-percent:0;mso-width-relative:margin;mso-height-relative:margin;v-text-anchor:top" o:gfxdata="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" filled="f" stroked="f" strokeweight="1pt">
+                <v:textbox>
+                  <w:txbxContent>
+                    <w:p>
+                      <w:r>
+                        <w:t>1</w:t>
+                      </w:r>
+                      <w:r>
+                        <w:t>, n</w:t>
+                      </w:r>
+                    </w:p>
+                  </w:txbxContent>
+                </v:textbox>
+              </v:shape>
             </w:pict>
           </mc:Fallback>
         </mc:AlternateContent>
@@ -5186,47 +6080,65 @@
         <mc:AlternateContent>
           <mc:Choice Requires="wps">
             <w:drawing>
-              <wp:anchor distT="0" distB="0" distL="114300" distR="114300" simplePos="0" relativeHeight="251722752" behindDoc="1" locked="0" layoutInCell="1" allowOverlap="1">
+              <wp:anchor distT="0" distB="0" distL="114300" distR="114300" simplePos="0" relativeHeight="251742208" behindDoc="0" locked="0" layoutInCell="1" allowOverlap="1" wp14:anchorId="30ACDD3A" wp14:editId="72AFD8ED">
                 <wp:simplePos x="0" y="0"/>
                 <wp:positionH relativeFrom="column">
-                  <wp:posOffset>560705</wp:posOffset>
+                  <wp:posOffset>476250</wp:posOffset>
                 </wp:positionH>
                 <wp:positionV relativeFrom="paragraph">
-                  <wp:posOffset>13970</wp:posOffset>
+                  <wp:posOffset>15240</wp:posOffset>
                 </wp:positionV>
-                <wp:extent cx="12065" cy="273050"/>
-                <wp:effectExtent l="0" t="0" r="26035" b="31750"/>
+                <wp:extent cx="466725" cy="266700"/>
+                <wp:effectExtent l="0" t="0" r="0" b="0"/>
                 <wp:wrapNone/>
-                <wp:docPr id="82" name="Connecteur droit 82"/>
+                <wp:docPr id="36" name="Zone de texte 36"/>
                 <wp:cNvGraphicFramePr/>
                 <a:graphic xmlns:a="http://schemas.openxmlformats.org/drawingml/2006/main">
                   <a:graphicData uri="http://schemas.microsoft.com/office/word/2010/wordprocessingShape">
                     <wps:wsp>
-                      <wps:cNvCnPr/>
+                      <wps:cNvSpPr txBox="1"/>
                       <wps:spPr>
-                        <a:xfrm flipH="1">
+                        <a:xfrm>
                           <a:off x="0" y="0"/>
-                          <a:ext cx="12065" cy="273050"/>
+                          <a:ext cx="466725" cy="266700"/>
                         </a:xfrm>
-                        <a:prstGeom prst="line">
+                        <a:prstGeom prst="rect">
                           <a:avLst/>
                         </a:prstGeom>
+                        <a:noFill/>
+                        <a:ln>
+                          <a:noFill/>
+                        </a:ln>
                       </wps:spPr>
                       <wps:style>
-                        <a:lnRef idx="1">
+                        <a:lnRef idx="2">
                           <a:schemeClr val="dk1"/>
                         </a:lnRef>
-                        <a:fillRef idx="0">
-                          <a:schemeClr val="dk1"/>
+                        <a:fillRef idx="1">
+                          <a:schemeClr val="lt1"/>
                         </a:fillRef>
                         <a:effectRef idx="0">
                           <a:schemeClr val="dk1"/>
                         </a:effectRef>
                         <a:fontRef idx="minor">
-                          <a:schemeClr val="tx1"/>
+                          <a:schemeClr val="dk1"/>
                         </a:fontRef>
                       </wps:style>
-                      <wps:bodyPr/>
+                      <wps:txbx>
+                        <w:txbxContent>
+                          <w:p>
+                            <w:r>
+                              <w:t>1, n</w:t>
+                            </w:r>
+                          </w:p>
+                        </w:txbxContent>
+                      </wps:txbx>
+                      <wps:bodyPr rot="0" spcFirstLastPara="0" vertOverflow="overflow" horzOverflow="overflow" vert="horz" wrap="square" lIns="91440" tIns="45720" rIns="91440" bIns="45720" numCol="1" spcCol="0" rtlCol="0" fromWordArt="0" anchor="t" anchorCtr="0" forceAA="0" compatLnSpc="1">
+                        <a:prstTxWarp prst="textNoShape">
+                          <a:avLst/>
+                        </a:prstTxWarp>
+                        <a:noAutofit/>
+                      </wps:bodyPr>
                     </wps:wsp>
                   </a:graphicData>
                 </a:graphic>
@@ -5241,15 +6153,21 @@
           </mc:Choice>
           <mc:Fallback>
             <w:pict>
-              <v:line w14:anchorId="72891932" id="Connecteur droit 82" o:spid="_x0000_s1026" style="position:absolute;flip:x;z-index:-251593728;visibility:visible;mso-wrap-style:square;mso-width-percent:0;mso-height-percent:0;mso-wrap-distance-left:9pt;mso-wrap-distance-top:0;mso-wrap-distance-right:9pt;mso-wrap-distance-bottom:0;mso-position-horizontal:absolute;mso-position-horizontal-relative:text;mso-position-vertical:absolute;mso-position-vertical-relative:text;mso-width-percent:0;mso-height-percent:0;mso-width-relative:margin;mso-height-relative:margin" from="44.15pt,1.1pt" to="45.1pt,22.6pt" o:gfxdata="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" strokecolor="black [3200]" strokeweight=".5pt">
-                <v:stroke joinstyle="miter"/>
-              </v:line>
+              <v:shape w14:anchorId="30ACDD3A" id="Zone de texte 36" o:spid="_x0000_s1056" type="#_x0000_t202" style="position:absolute;margin-left:37.5pt;margin-top:1.2pt;width:36.75pt;height:21pt;z-index:251742208;visibility:visible;mso-wrap-style:square;mso-width-percent:0;mso-height-percent:0;mso-wrap-distance-left:9pt;mso-wrap-distance-top:0;mso-wrap-distance-right:9pt;mso-wrap-distance-bottom:0;mso-position-horizontal:absolute;mso-position-horizontal-relative:text;mso-position-vertical:absolute;mso-position-vertical-relative:text;mso-width-percent:0;mso-height-percent:0;mso-width-relative:margin;mso-height-relative:margin;v-text-anchor:top" o:gfxdata="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" filled="f" stroked="f" strokeweight="1pt">
+                <v:textbox>
+                  <w:txbxContent>
+                    <w:p>
+                      <w:r>
+                        <w:t>1, n</w:t>
+                      </w:r>
+                    </w:p>
+                  </w:txbxContent>
+                </v:textbox>
+              </v:shape>
             </w:pict>
           </mc:Fallback>
         </mc:AlternateContent>
       </w:r>
-    </w:p>
-    <w:p>
       <w:r>
         <w:rPr>
           <w:noProof/>
@@ -5258,7 +6176,213 @@
         <mc:AlternateContent>
           <mc:Choice Requires="wps">
             <w:drawing>
-              <wp:anchor distT="0" distB="0" distL="114300" distR="114300" simplePos="0" relativeHeight="251701248" behindDoc="0" locked="0" layoutInCell="1" allowOverlap="1" wp14:anchorId="4F856ED7" wp14:editId="4CFA1ECC">
+              <wp:anchor distT="0" distB="0" distL="114300" distR="114300" simplePos="0" relativeHeight="251734016" behindDoc="0" locked="0" layoutInCell="1" allowOverlap="1" wp14:anchorId="5F21FAA6" wp14:editId="3599AA91">
+                <wp:simplePos x="0" y="0"/>
+                <wp:positionH relativeFrom="column">
+                  <wp:posOffset>1781175</wp:posOffset>
+                </wp:positionH>
+                <wp:positionV relativeFrom="paragraph">
+                  <wp:posOffset>285115</wp:posOffset>
+                </wp:positionV>
+                <wp:extent cx="466725" cy="266700"/>
+                <wp:effectExtent l="0" t="0" r="0" b="0"/>
+                <wp:wrapNone/>
+                <wp:docPr id="28" name="Zone de texte 28"/>
+                <wp:cNvGraphicFramePr/>
+                <a:graphic xmlns:a="http://schemas.openxmlformats.org/drawingml/2006/main">
+                  <a:graphicData uri="http://schemas.microsoft.com/office/word/2010/wordprocessingShape">
+                    <wps:wsp>
+                      <wps:cNvSpPr txBox="1"/>
+                      <wps:spPr>
+                        <a:xfrm>
+                          <a:off x="0" y="0"/>
+                          <a:ext cx="466725" cy="266700"/>
+                        </a:xfrm>
+                        <a:prstGeom prst="rect">
+                          <a:avLst/>
+                        </a:prstGeom>
+                        <a:noFill/>
+                        <a:ln>
+                          <a:noFill/>
+                        </a:ln>
+                      </wps:spPr>
+                      <wps:style>
+                        <a:lnRef idx="2">
+                          <a:schemeClr val="dk1"/>
+                        </a:lnRef>
+                        <a:fillRef idx="1">
+                          <a:schemeClr val="lt1"/>
+                        </a:fillRef>
+                        <a:effectRef idx="0">
+                          <a:schemeClr val="dk1"/>
+                        </a:effectRef>
+                        <a:fontRef idx="minor">
+                          <a:schemeClr val="dk1"/>
+                        </a:fontRef>
+                      </wps:style>
+                      <wps:txbx>
+                        <w:txbxContent>
+                          <w:p>
+                            <w:r>
+                              <w:t>1</w:t>
+                            </w:r>
+                            <w:r>
+                              <w:t>, n</w:t>
+                            </w:r>
+                          </w:p>
+                        </w:txbxContent>
+                      </wps:txbx>
+                      <wps:bodyPr rot="0" spcFirstLastPara="0" vertOverflow="overflow" horzOverflow="overflow" vert="horz" wrap="square" lIns="91440" tIns="45720" rIns="91440" bIns="45720" numCol="1" spcCol="0" rtlCol="0" fromWordArt="0" anchor="t" anchorCtr="0" forceAA="0" compatLnSpc="1">
+                        <a:prstTxWarp prst="textNoShape">
+                          <a:avLst/>
+                        </a:prstTxWarp>
+                        <a:noAutofit/>
+                      </wps:bodyPr>
+                    </wps:wsp>
+                  </a:graphicData>
+                </a:graphic>
+                <wp14:sizeRelH relativeFrom="margin">
+                  <wp14:pctWidth>0</wp14:pctWidth>
+                </wp14:sizeRelH>
+                <wp14:sizeRelV relativeFrom="margin">
+                  <wp14:pctHeight>0</wp14:pctHeight>
+                </wp14:sizeRelV>
+              </wp:anchor>
+            </w:drawing>
+          </mc:Choice>
+          <mc:Fallback>
+            <w:pict>
+              <v:shape w14:anchorId="5F21FAA6" id="Zone de texte 28" o:spid="_x0000_s1057" type="#_x0000_t202" style="position:absolute;margin-left:140.25pt;margin-top:22.45pt;width:36.75pt;height:21pt;z-index:251734016;visibility:visible;mso-wrap-style:square;mso-width-percent:0;mso-height-percent:0;mso-wrap-distance-left:9pt;mso-wrap-distance-top:0;mso-wrap-distance-right:9pt;mso-wrap-distance-bottom:0;mso-position-horizontal:absolute;mso-position-horizontal-relative:text;mso-position-vertical:absolute;mso-position-vertical-relative:text;mso-width-percent:0;mso-height-percent:0;mso-width-relative:margin;mso-height-relative:margin;v-text-anchor:top" o:gfxdata="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" filled="f" stroked="f" strokeweight="1pt">
+                <v:textbox>
+                  <w:txbxContent>
+                    <w:p>
+                      <w:r>
+                        <w:t>1</w:t>
+                      </w:r>
+                      <w:r>
+                        <w:t>, n</w:t>
+                      </w:r>
+                    </w:p>
+                  </w:txbxContent>
+                </v:textbox>
+              </v:shape>
+            </w:pict>
+          </mc:Fallback>
+        </mc:AlternateContent>
+      </w:r>
+    </w:p>
+    <w:p>
+      <w:r>
+        <w:rPr>
+          <w:noProof/>
+          <w:lang w:eastAsia="fr-FR"/>
+        </w:rPr>
+        <mc:AlternateContent>
+          <mc:Choice Requires="wps">
+            <w:drawing>
+              <wp:anchor distT="0" distB="0" distL="114300" distR="114300" simplePos="0" relativeHeight="251736064" behindDoc="0" locked="0" layoutInCell="1" allowOverlap="1" wp14:anchorId="19E74522" wp14:editId="5853E358">
+                <wp:simplePos x="0" y="0"/>
+                <wp:positionH relativeFrom="column">
+                  <wp:posOffset>3352800</wp:posOffset>
+                </wp:positionH>
+                <wp:positionV relativeFrom="paragraph">
+                  <wp:posOffset>8890</wp:posOffset>
+                </wp:positionV>
+                <wp:extent cx="466725" cy="266700"/>
+                <wp:effectExtent l="0" t="0" r="0" b="0"/>
+                <wp:wrapNone/>
+                <wp:docPr id="29" name="Zone de texte 29"/>
+                <wp:cNvGraphicFramePr/>
+                <a:graphic xmlns:a="http://schemas.openxmlformats.org/drawingml/2006/main">
+                  <a:graphicData uri="http://schemas.microsoft.com/office/word/2010/wordprocessingShape">
+                    <wps:wsp>
+                      <wps:cNvSpPr txBox="1"/>
+                      <wps:spPr>
+                        <a:xfrm>
+                          <a:off x="0" y="0"/>
+                          <a:ext cx="466725" cy="266700"/>
+                        </a:xfrm>
+                        <a:prstGeom prst="rect">
+                          <a:avLst/>
+                        </a:prstGeom>
+                        <a:noFill/>
+                        <a:ln>
+                          <a:noFill/>
+                        </a:ln>
+                      </wps:spPr>
+                      <wps:style>
+                        <a:lnRef idx="2">
+                          <a:schemeClr val="dk1"/>
+                        </a:lnRef>
+                        <a:fillRef idx="1">
+                          <a:schemeClr val="lt1"/>
+                        </a:fillRef>
+                        <a:effectRef idx="0">
+                          <a:schemeClr val="dk1"/>
+                        </a:effectRef>
+                        <a:fontRef idx="minor">
+                          <a:schemeClr val="dk1"/>
+                        </a:fontRef>
+                      </wps:style>
+                      <wps:txbx>
+                        <w:txbxContent>
+                          <w:p>
+                            <w:r>
+                              <w:t>1</w:t>
+                            </w:r>
+                            <w:r>
+                              <w:t>, n</w:t>
+                            </w:r>
+                          </w:p>
+                        </w:txbxContent>
+                      </wps:txbx>
+                      <wps:bodyPr rot="0" spcFirstLastPara="0" vertOverflow="overflow" horzOverflow="overflow" vert="horz" wrap="square" lIns="91440" tIns="45720" rIns="91440" bIns="45720" numCol="1" spcCol="0" rtlCol="0" fromWordArt="0" anchor="t" anchorCtr="0" forceAA="0" compatLnSpc="1">
+                        <a:prstTxWarp prst="textNoShape">
+                          <a:avLst/>
+                        </a:prstTxWarp>
+                        <a:noAutofit/>
+                      </wps:bodyPr>
+                    </wps:wsp>
+                  </a:graphicData>
+                </a:graphic>
+                <wp14:sizeRelH relativeFrom="margin">
+                  <wp14:pctWidth>0</wp14:pctWidth>
+                </wp14:sizeRelH>
+                <wp14:sizeRelV relativeFrom="margin">
+                  <wp14:pctHeight>0</wp14:pctHeight>
+                </wp14:sizeRelV>
+              </wp:anchor>
+            </w:drawing>
+          </mc:Choice>
+          <mc:Fallback>
+            <w:pict>
+              <v:shape w14:anchorId="19E74522" id="Zone de texte 29" o:spid="_x0000_s1058" type="#_x0000_t202" style="position:absolute;margin-left:264pt;margin-top:.7pt;width:36.75pt;height:21pt;z-index:251736064;visibility:visible;mso-wrap-style:square;mso-width-percent:0;mso-height-percent:0;mso-wrap-distance-left:9pt;mso-wrap-distance-top:0;mso-wrap-distance-right:9pt;mso-wrap-distance-bottom:0;mso-position-horizontal:absolute;mso-position-horizontal-relative:text;mso-position-vertical:absolute;mso-position-vertical-relative:text;mso-width-percent:0;mso-height-percent:0;mso-width-relative:margin;mso-height-relative:margin;v-text-anchor:top" o:gfxdata="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" filled="f" stroked="f" strokeweight="1pt">
+                <v:textbox>
+                  <w:txbxContent>
+                    <w:p>
+                      <w:r>
+                        <w:t>1</w:t>
+                      </w:r>
+                      <w:r>
+                        <w:t>, n</w:t>
+                      </w:r>
+                    </w:p>
+                  </w:txbxContent>
+                </v:textbox>
+              </v:shape>
+            </w:pict>
+          </mc:Fallback>
+        </mc:AlternateContent>
+      </w:r>
+      <w:r>
+        <w:rPr>
+          <w:noProof/>
+          <w:lang w:eastAsia="fr-FR"/>
+        </w:rPr>
+        <mc:AlternateContent>
+          <mc:Choice Requires="wps">
+            <w:drawing>
+              <wp:anchor distT="0" distB="0" distL="114300" distR="114300" simplePos="0" relativeHeight="251701248" behindDoc="0" locked="0" layoutInCell="1" allowOverlap="1" wp14:anchorId="25459770" wp14:editId="79CF6FD0">
                 <wp:simplePos x="0" y="0"/>
                 <wp:positionH relativeFrom="column">
                   <wp:posOffset>2252980</wp:posOffset>
@@ -5390,7 +6514,7 @@
         <mc:AlternateContent>
           <mc:Choice Requires="wps">
             <w:drawing>
-              <wp:anchor distT="0" distB="0" distL="114300" distR="114300" simplePos="0" relativeHeight="251703296" behindDoc="1" locked="0" layoutInCell="1" allowOverlap="1" wp14:anchorId="4D6212B0" wp14:editId="4673CA12">
+              <wp:anchor distT="0" distB="0" distL="114300" distR="114300" simplePos="0" relativeHeight="251703296" behindDoc="1" locked="0" layoutInCell="1" allowOverlap="1" wp14:anchorId="26016D62" wp14:editId="1FCE14F5">
                 <wp:simplePos x="0" y="0"/>
                 <wp:positionH relativeFrom="column">
                   <wp:posOffset>1738630</wp:posOffset>
@@ -5460,7 +6584,7 @@
         <mc:AlternateContent>
           <mc:Choice Requires="wps">
             <w:drawing>
-              <wp:anchor distT="0" distB="0" distL="114300" distR="114300" simplePos="0" relativeHeight="251650039" behindDoc="0" locked="0" layoutInCell="1" allowOverlap="1" wp14:anchorId="631BF01A" wp14:editId="41D6EDF0">
+              <wp:anchor distT="0" distB="0" distL="114300" distR="114300" simplePos="0" relativeHeight="251650039" behindDoc="0" locked="0" layoutInCell="1" allowOverlap="1" wp14:anchorId="4006B200" wp14:editId="5BE79047">
                 <wp:simplePos x="0" y="0"/>
                 <wp:positionH relativeFrom="column">
                   <wp:posOffset>3291205</wp:posOffset>
@@ -5530,7 +6654,7 @@
         <mc:AlternateContent>
           <mc:Choice Requires="wpg">
             <w:drawing>
-              <wp:anchor distT="0" distB="0" distL="114300" distR="114300" simplePos="0" relativeHeight="251661312" behindDoc="0" locked="0" layoutInCell="1" allowOverlap="1" wp14:anchorId="7CF749F7" wp14:editId="35DD7C59">
+              <wp:anchor distT="0" distB="0" distL="114300" distR="114300" simplePos="0" relativeHeight="251661312" behindDoc="0" locked="0" layoutInCell="1" allowOverlap="1" wp14:anchorId="5D96CB4F" wp14:editId="7D027587">
                 <wp:simplePos x="0" y="0"/>
                 <wp:positionH relativeFrom="column">
                   <wp:posOffset>492760</wp:posOffset>
@@ -5814,7 +6938,103 @@
         <mc:AlternateContent>
           <mc:Choice Requires="wps">
             <w:drawing>
-              <wp:anchor distT="0" distB="0" distL="114300" distR="114300" simplePos="0" relativeHeight="251653114" behindDoc="0" locked="0" layoutInCell="1" allowOverlap="1" wp14:anchorId="2E97DB9C" wp14:editId="12D0B821">
+              <wp:anchor distT="0" distB="0" distL="114300" distR="114300" simplePos="0" relativeHeight="251725824" behindDoc="0" locked="0" layoutInCell="1" allowOverlap="1" wp14:anchorId="59D86EC1" wp14:editId="5F1DB881">
+                <wp:simplePos x="0" y="0"/>
+                <wp:positionH relativeFrom="column">
+                  <wp:posOffset>4302125</wp:posOffset>
+                </wp:positionH>
+                <wp:positionV relativeFrom="paragraph">
+                  <wp:posOffset>161925</wp:posOffset>
+                </wp:positionV>
+                <wp:extent cx="466725" cy="266700"/>
+                <wp:effectExtent l="0" t="0" r="0" b="0"/>
+                <wp:wrapNone/>
+                <wp:docPr id="16" name="Zone de texte 16"/>
+                <wp:cNvGraphicFramePr/>
+                <a:graphic xmlns:a="http://schemas.openxmlformats.org/drawingml/2006/main">
+                  <a:graphicData uri="http://schemas.microsoft.com/office/word/2010/wordprocessingShape">
+                    <wps:wsp>
+                      <wps:cNvSpPr txBox="1"/>
+                      <wps:spPr>
+                        <a:xfrm>
+                          <a:off x="0" y="0"/>
+                          <a:ext cx="466725" cy="266700"/>
+                        </a:xfrm>
+                        <a:prstGeom prst="rect">
+                          <a:avLst/>
+                        </a:prstGeom>
+                        <a:noFill/>
+                        <a:ln>
+                          <a:noFill/>
+                        </a:ln>
+                      </wps:spPr>
+                      <wps:style>
+                        <a:lnRef idx="2">
+                          <a:schemeClr val="dk1"/>
+                        </a:lnRef>
+                        <a:fillRef idx="1">
+                          <a:schemeClr val="lt1"/>
+                        </a:fillRef>
+                        <a:effectRef idx="0">
+                          <a:schemeClr val="dk1"/>
+                        </a:effectRef>
+                        <a:fontRef idx="minor">
+                          <a:schemeClr val="dk1"/>
+                        </a:fontRef>
+                      </wps:style>
+                      <wps:txbx>
+                        <w:txbxContent>
+                          <w:p>
+                            <w:r>
+                              <w:t>1, n</w:t>
+                            </w:r>
+                          </w:p>
+                        </w:txbxContent>
+                      </wps:txbx>
+                      <wps:bodyPr rot="0" spcFirstLastPara="0" vertOverflow="overflow" horzOverflow="overflow" vert="horz" wrap="square" lIns="91440" tIns="45720" rIns="91440" bIns="45720" numCol="1" spcCol="0" rtlCol="0" fromWordArt="0" anchor="t" anchorCtr="0" forceAA="0" compatLnSpc="1">
+                        <a:prstTxWarp prst="textNoShape">
+                          <a:avLst/>
+                        </a:prstTxWarp>
+                        <a:noAutofit/>
+                      </wps:bodyPr>
+                    </wps:wsp>
+                  </a:graphicData>
+                </a:graphic>
+                <wp14:sizeRelH relativeFrom="margin">
+                  <wp14:pctWidth>0</wp14:pctWidth>
+                </wp14:sizeRelH>
+                <wp14:sizeRelV relativeFrom="margin">
+                  <wp14:pctHeight>0</wp14:pctHeight>
+                </wp14:sizeRelV>
+              </wp:anchor>
+            </w:drawing>
+          </mc:Choice>
+          <mc:Fallback>
+            <w:pict>
+              <v:shape w14:anchorId="59D86EC1" id="Zone de texte 16" o:spid="_x0000_s1063" type="#_x0000_t202" style="position:absolute;margin-left:338.75pt;margin-top:12.75pt;width:36.75pt;height:21pt;z-index:251725824;visibility:visible;mso-wrap-style:square;mso-width-percent:0;mso-height-percent:0;mso-wrap-distance-left:9pt;mso-wrap-distance-top:0;mso-wrap-distance-right:9pt;mso-wrap-distance-bottom:0;mso-position-horizontal:absolute;mso-position-horizontal-relative:text;mso-position-vertical:absolute;mso-position-vertical-relative:text;mso-width-percent:0;mso-height-percent:0;mso-width-relative:margin;mso-height-relative:margin;v-text-anchor:top" o:gfxdata="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" filled="f" stroked="f" strokeweight="1pt">
+                <v:textbox>
+                  <w:txbxContent>
+                    <w:p>
+                      <w:r>
+                        <w:t>1, n</w:t>
+                      </w:r>
+                    </w:p>
+                  </w:txbxContent>
+                </v:textbox>
+              </v:shape>
+            </w:pict>
+          </mc:Fallback>
+        </mc:AlternateContent>
+      </w:r>
+      <w:r>
+        <w:rPr>
+          <w:noProof/>
+          <w:lang w:eastAsia="fr-FR"/>
+        </w:rPr>
+        <mc:AlternateContent>
+          <mc:Choice Requires="wps">
+            <w:drawing>
+              <wp:anchor distT="0" distB="0" distL="114300" distR="114300" simplePos="0" relativeHeight="251653114" behindDoc="0" locked="0" layoutInCell="1" allowOverlap="1" wp14:anchorId="123C1744" wp14:editId="26553C7C">
                 <wp:simplePos x="0" y="0"/>
                 <wp:positionH relativeFrom="column">
                   <wp:posOffset>4368149</wp:posOffset>
@@ -5874,7 +7094,7 @@
           </mc:Choice>
           <mc:Fallback>
             <w:pict>
-              <v:line w14:anchorId="7748BF1D" id="Connecteur droit 37" o:spid="_x0000_s1026" style="position:absolute;z-index:251653114;visibility:visible;mso-wrap-style:square;mso-width-percent:0;mso-height-percent:0;mso-wrap-distance-left:9pt;mso-wrap-distance-top:0;mso-wrap-distance-right:9pt;mso-wrap-distance-bottom:0;mso-position-horizontal:absolute;mso-position-horizontal-relative:text;mso-position-vertical:absolute;mso-position-vertical-relative:text;mso-width-percent:0;mso-height-percent:0;mso-width-relative:margin;mso-height-relative:margin" from="343.95pt,10.35pt" to="343.95pt,45.8pt" o:gfxdata="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" strokecolor="black [3213]" strokeweight=".5pt">
+              <v:line w14:anchorId="3CAD53AB" id="Connecteur droit 37" o:spid="_x0000_s1026" style="position:absolute;z-index:251653114;visibility:visible;mso-wrap-style:square;mso-width-percent:0;mso-height-percent:0;mso-wrap-distance-left:9pt;mso-wrap-distance-top:0;mso-wrap-distance-right:9pt;mso-wrap-distance-bottom:0;mso-position-horizontal:absolute;mso-position-horizontal-relative:text;mso-position-vertical:absolute;mso-position-vertical-relative:text;mso-width-percent:0;mso-height-percent:0;mso-width-relative:margin;mso-height-relative:margin" from="343.95pt,10.35pt" to="343.95pt,45.8pt" o:gfxdata="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" strokecolor="black [3213]" strokeweight=".5pt">
                 <v:stroke joinstyle="miter"/>
               </v:line>
             </w:pict>
@@ -5889,11 +7109,6 @@
         </w:tabs>
       </w:pPr>
       <w:r>
-        <w:tab/>
-      </w:r>
-    </w:p>
-    <w:p>
-      <w:r>
         <w:rPr>
           <w:noProof/>
           <w:lang w:eastAsia="fr-FR"/>
@@ -5901,7 +7116,416 @@
         <mc:AlternateContent>
           <mc:Choice Requires="wps">
             <w:drawing>
-              <wp:anchor distT="0" distB="0" distL="114300" distR="114300" simplePos="0" relativeHeight="251654139" behindDoc="0" locked="0" layoutInCell="1" allowOverlap="1" wp14:anchorId="7C1AA78C" wp14:editId="259AB234">
+              <wp:anchor distT="0" distB="0" distL="114300" distR="114300" simplePos="0" relativeHeight="251752448" behindDoc="0" locked="0" layoutInCell="1" allowOverlap="1" wp14:anchorId="6D13CC51" wp14:editId="2B92221C">
+                <wp:simplePos x="0" y="0"/>
+                <wp:positionH relativeFrom="margin">
+                  <wp:align>left</wp:align>
+                </wp:positionH>
+                <wp:positionV relativeFrom="paragraph">
+                  <wp:posOffset>13335</wp:posOffset>
+                </wp:positionV>
+                <wp:extent cx="466725" cy="266700"/>
+                <wp:effectExtent l="0" t="0" r="0" b="0"/>
+                <wp:wrapNone/>
+                <wp:docPr id="46" name="Zone de texte 46"/>
+                <wp:cNvGraphicFramePr/>
+                <a:graphic xmlns:a="http://schemas.openxmlformats.org/drawingml/2006/main">
+                  <a:graphicData uri="http://schemas.microsoft.com/office/word/2010/wordprocessingShape">
+                    <wps:wsp>
+                      <wps:cNvSpPr txBox="1"/>
+                      <wps:spPr>
+                        <a:xfrm>
+                          <a:off x="0" y="0"/>
+                          <a:ext cx="466725" cy="266700"/>
+                        </a:xfrm>
+                        <a:prstGeom prst="rect">
+                          <a:avLst/>
+                        </a:prstGeom>
+                        <a:noFill/>
+                        <a:ln>
+                          <a:noFill/>
+                        </a:ln>
+                      </wps:spPr>
+                      <wps:style>
+                        <a:lnRef idx="2">
+                          <a:schemeClr val="dk1"/>
+                        </a:lnRef>
+                        <a:fillRef idx="1">
+                          <a:schemeClr val="lt1"/>
+                        </a:fillRef>
+                        <a:effectRef idx="0">
+                          <a:schemeClr val="dk1"/>
+                        </a:effectRef>
+                        <a:fontRef idx="minor">
+                          <a:schemeClr val="dk1"/>
+                        </a:fontRef>
+                      </wps:style>
+                      <wps:txbx>
+                        <w:txbxContent>
+                          <w:p>
+                            <w:r>
+                              <w:t>0</w:t>
+                            </w:r>
+                            <w:r>
+                              <w:t>, n</w:t>
+                            </w:r>
+                          </w:p>
+                        </w:txbxContent>
+                      </wps:txbx>
+                      <wps:bodyPr rot="0" spcFirstLastPara="0" vertOverflow="overflow" horzOverflow="overflow" vert="horz" wrap="square" lIns="91440" tIns="45720" rIns="91440" bIns="45720" numCol="1" spcCol="0" rtlCol="0" fromWordArt="0" anchor="t" anchorCtr="0" forceAA="0" compatLnSpc="1">
+                        <a:prstTxWarp prst="textNoShape">
+                          <a:avLst/>
+                        </a:prstTxWarp>
+                        <a:noAutofit/>
+                      </wps:bodyPr>
+                    </wps:wsp>
+                  </a:graphicData>
+                </a:graphic>
+                <wp14:sizeRelH relativeFrom="margin">
+                  <wp14:pctWidth>0</wp14:pctWidth>
+                </wp14:sizeRelH>
+                <wp14:sizeRelV relativeFrom="margin">
+                  <wp14:pctHeight>0</wp14:pctHeight>
+                </wp14:sizeRelV>
+              </wp:anchor>
+            </w:drawing>
+          </mc:Choice>
+          <mc:Fallback>
+            <w:pict>
+              <v:shape w14:anchorId="6D13CC51" id="Zone de texte 46" o:spid="_x0000_s1064" type="#_x0000_t202" style="position:absolute;margin-left:0;margin-top:1.05pt;width:36.75pt;height:21pt;z-index:251752448;visibility:visible;mso-wrap-style:square;mso-width-percent:0;mso-height-percent:0;mso-wrap-distance-left:9pt;mso-wrap-distance-top:0;mso-wrap-distance-right:9pt;mso-wrap-distance-bottom:0;mso-position-horizontal:left;mso-position-horizontal-relative:margin;mso-position-vertical:absolute;mso-position-vertical-relative:text;mso-width-percent:0;mso-height-percent:0;mso-width-relative:margin;mso-height-relative:margin;v-text-anchor:top" o:gfxdata="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" filled="f" stroked="f" strokeweight="1pt">
+                <v:textbox>
+                  <w:txbxContent>
+                    <w:p>
+                      <w:r>
+                        <w:t>0</w:t>
+                      </w:r>
+                      <w:r>
+                        <w:t>, n</w:t>
+                      </w:r>
+                    </w:p>
+                  </w:txbxContent>
+                </v:textbox>
+                <w10:wrap anchorx="margin"/>
+              </v:shape>
+            </w:pict>
+          </mc:Fallback>
+        </mc:AlternateContent>
+      </w:r>
+      <w:r>
+        <w:tab/>
+      </w:r>
+    </w:p>
+    <w:p>
+      <w:r>
+        <w:rPr>
+          <w:noProof/>
+          <w:lang w:eastAsia="fr-FR"/>
+        </w:rPr>
+        <mc:AlternateContent>
+          <mc:Choice Requires="wps">
+            <w:drawing>
+              <wp:anchor distT="0" distB="0" distL="114300" distR="114300" simplePos="0" relativeHeight="251756544" behindDoc="0" locked="0" layoutInCell="1" allowOverlap="1" wp14:anchorId="5426F749" wp14:editId="75E99504">
+                <wp:simplePos x="0" y="0"/>
+                <wp:positionH relativeFrom="rightMargin">
+                  <wp:posOffset>-685800</wp:posOffset>
+                </wp:positionH>
+                <wp:positionV relativeFrom="paragraph">
+                  <wp:posOffset>1480185</wp:posOffset>
+                </wp:positionV>
+                <wp:extent cx="466725" cy="266700"/>
+                <wp:effectExtent l="0" t="0" r="0" b="0"/>
+                <wp:wrapNone/>
+                <wp:docPr id="49" name="Zone de texte 49"/>
+                <wp:cNvGraphicFramePr/>
+                <a:graphic xmlns:a="http://schemas.openxmlformats.org/drawingml/2006/main">
+                  <a:graphicData uri="http://schemas.microsoft.com/office/word/2010/wordprocessingShape">
+                    <wps:wsp>
+                      <wps:cNvSpPr txBox="1"/>
+                      <wps:spPr>
+                        <a:xfrm>
+                          <a:off x="0" y="0"/>
+                          <a:ext cx="466725" cy="266700"/>
+                        </a:xfrm>
+                        <a:prstGeom prst="rect">
+                          <a:avLst/>
+                        </a:prstGeom>
+                        <a:noFill/>
+                        <a:ln>
+                          <a:noFill/>
+                        </a:ln>
+                      </wps:spPr>
+                      <wps:style>
+                        <a:lnRef idx="2">
+                          <a:schemeClr val="dk1"/>
+                        </a:lnRef>
+                        <a:fillRef idx="1">
+                          <a:schemeClr val="lt1"/>
+                        </a:fillRef>
+                        <a:effectRef idx="0">
+                          <a:schemeClr val="dk1"/>
+                        </a:effectRef>
+                        <a:fontRef idx="minor">
+                          <a:schemeClr val="dk1"/>
+                        </a:fontRef>
+                      </wps:style>
+                      <wps:txbx>
+                        <w:txbxContent>
+                          <w:p>
+                            <w:r>
+                              <w:t>0</w:t>
+                            </w:r>
+                            <w:r>
+                              <w:t>, n</w:t>
+                            </w:r>
+                          </w:p>
+                        </w:txbxContent>
+                      </wps:txbx>
+                      <wps:bodyPr rot="0" spcFirstLastPara="0" vertOverflow="overflow" horzOverflow="overflow" vert="horz" wrap="square" lIns="91440" tIns="45720" rIns="91440" bIns="45720" numCol="1" spcCol="0" rtlCol="0" fromWordArt="0" anchor="t" anchorCtr="0" forceAA="0" compatLnSpc="1">
+                        <a:prstTxWarp prst="textNoShape">
+                          <a:avLst/>
+                        </a:prstTxWarp>
+                        <a:noAutofit/>
+                      </wps:bodyPr>
+                    </wps:wsp>
+                  </a:graphicData>
+                </a:graphic>
+                <wp14:sizeRelH relativeFrom="margin">
+                  <wp14:pctWidth>0</wp14:pctWidth>
+                </wp14:sizeRelH>
+                <wp14:sizeRelV relativeFrom="margin">
+                  <wp14:pctHeight>0</wp14:pctHeight>
+                </wp14:sizeRelV>
+              </wp:anchor>
+            </w:drawing>
+          </mc:Choice>
+          <mc:Fallback>
+            <w:pict>
+              <v:shape w14:anchorId="5426F749" id="Zone de texte 49" o:spid="_x0000_s1065" type="#_x0000_t202" style="position:absolute;margin-left:-54pt;margin-top:116.55pt;width:36.75pt;height:21pt;z-index:251756544;visibility:visible;mso-wrap-style:square;mso-width-percent:0;mso-height-percent:0;mso-wrap-distance-left:9pt;mso-wrap-distance-top:0;mso-wrap-distance-right:9pt;mso-wrap-distance-bottom:0;mso-position-horizontal:absolute;mso-position-horizontal-relative:right-margin-area;mso-position-vertical:absolute;mso-position-vertical-relative:text;mso-width-percent:0;mso-height-percent:0;mso-width-relative:margin;mso-height-relative:margin;v-text-anchor:top" o:gfxdata="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" filled="f" stroked="f" strokeweight="1pt">
+                <v:textbox>
+                  <w:txbxContent>
+                    <w:p>
+                      <w:r>
+                        <w:t>0</w:t>
+                      </w:r>
+                      <w:r>
+                        <w:t>, n</w:t>
+                      </w:r>
+                    </w:p>
+                  </w:txbxContent>
+                </v:textbox>
+                <w10:wrap anchorx="margin"/>
+              </v:shape>
+            </w:pict>
+          </mc:Fallback>
+        </mc:AlternateContent>
+      </w:r>
+      <w:r>
+        <w:rPr>
+          <w:noProof/>
+          <w:lang w:eastAsia="fr-FR"/>
+        </w:rPr>
+        <mc:AlternateContent>
+          <mc:Choice Requires="wps">
+            <w:drawing>
+              <wp:anchor distT="0" distB="0" distL="114300" distR="114300" simplePos="0" relativeHeight="251746304" behindDoc="0" locked="0" layoutInCell="1" allowOverlap="1" wp14:anchorId="28A53F04" wp14:editId="666F3BD7">
+                <wp:simplePos x="0" y="0"/>
+                <wp:positionH relativeFrom="column">
+                  <wp:posOffset>5105400</wp:posOffset>
+                </wp:positionH>
+                <wp:positionV relativeFrom="paragraph">
+                  <wp:posOffset>1143635</wp:posOffset>
+                </wp:positionV>
+                <wp:extent cx="466725" cy="266700"/>
+                <wp:effectExtent l="0" t="0" r="0" b="0"/>
+                <wp:wrapNone/>
+                <wp:docPr id="42" name="Zone de texte 42"/>
+                <wp:cNvGraphicFramePr/>
+                <a:graphic xmlns:a="http://schemas.openxmlformats.org/drawingml/2006/main">
+                  <a:graphicData uri="http://schemas.microsoft.com/office/word/2010/wordprocessingShape">
+                    <wps:wsp>
+                      <wps:cNvSpPr txBox="1"/>
+                      <wps:spPr>
+                        <a:xfrm>
+                          <a:off x="0" y="0"/>
+                          <a:ext cx="466725" cy="266700"/>
+                        </a:xfrm>
+                        <a:prstGeom prst="rect">
+                          <a:avLst/>
+                        </a:prstGeom>
+                        <a:noFill/>
+                        <a:ln>
+                          <a:noFill/>
+                        </a:ln>
+                      </wps:spPr>
+                      <wps:style>
+                        <a:lnRef idx="2">
+                          <a:schemeClr val="dk1"/>
+                        </a:lnRef>
+                        <a:fillRef idx="1">
+                          <a:schemeClr val="lt1"/>
+                        </a:fillRef>
+                        <a:effectRef idx="0">
+                          <a:schemeClr val="dk1"/>
+                        </a:effectRef>
+                        <a:fontRef idx="minor">
+                          <a:schemeClr val="dk1"/>
+                        </a:fontRef>
+                      </wps:style>
+                      <wps:txbx>
+                        <w:txbxContent>
+                          <w:p>
+                            <w:r>
+                              <w:t>1,</w:t>
+                            </w:r>
+                            <w:r>
+                              <w:t xml:space="preserve"> 1</w:t>
+                            </w:r>
+                          </w:p>
+                        </w:txbxContent>
+                      </wps:txbx>
+                      <wps:bodyPr rot="0" spcFirstLastPara="0" vertOverflow="overflow" horzOverflow="overflow" vert="horz" wrap="square" lIns="91440" tIns="45720" rIns="91440" bIns="45720" numCol="1" spcCol="0" rtlCol="0" fromWordArt="0" anchor="t" anchorCtr="0" forceAA="0" compatLnSpc="1">
+                        <a:prstTxWarp prst="textNoShape">
+                          <a:avLst/>
+                        </a:prstTxWarp>
+                        <a:noAutofit/>
+                      </wps:bodyPr>
+                    </wps:wsp>
+                  </a:graphicData>
+                </a:graphic>
+                <wp14:sizeRelH relativeFrom="margin">
+                  <wp14:pctWidth>0</wp14:pctWidth>
+                </wp14:sizeRelH>
+                <wp14:sizeRelV relativeFrom="margin">
+                  <wp14:pctHeight>0</wp14:pctHeight>
+                </wp14:sizeRelV>
+              </wp:anchor>
+            </w:drawing>
+          </mc:Choice>
+          <mc:Fallback>
+            <w:pict>
+              <v:shape w14:anchorId="28A53F04" id="Zone de texte 42" o:spid="_x0000_s1066" type="#_x0000_t202" style="position:absolute;margin-left:402pt;margin-top:90.05pt;width:36.75pt;height:21pt;z-index:251746304;visibility:visible;mso-wrap-style:square;mso-width-percent:0;mso-height-percent:0;mso-wrap-distance-left:9pt;mso-wrap-distance-top:0;mso-wrap-distance-right:9pt;mso-wrap-distance-bottom:0;mso-position-horizontal:absolute;mso-position-horizontal-relative:text;mso-position-vertical:absolute;mso-position-vertical-relative:text;mso-width-percent:0;mso-height-percent:0;mso-width-relative:margin;mso-height-relative:margin;v-text-anchor:top" o:gfxdata="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" filled="f" stroked="f" strokeweight="1pt">
+                <v:textbox>
+                  <w:txbxContent>
+                    <w:p>
+                      <w:r>
+                        <w:t>1,</w:t>
+                      </w:r>
+                      <w:r>
+                        <w:t xml:space="preserve"> 1</w:t>
+                      </w:r>
+                    </w:p>
+                  </w:txbxContent>
+                </v:textbox>
+              </v:shape>
+            </w:pict>
+          </mc:Fallback>
+        </mc:AlternateContent>
+      </w:r>
+      <w:r>
+        <w:rPr>
+          <w:noProof/>
+          <w:lang w:eastAsia="fr-FR"/>
+        </w:rPr>
+        <mc:AlternateContent>
+          <mc:Choice Requires="wps">
+            <w:drawing>
+              <wp:anchor distT="0" distB="0" distL="114300" distR="114300" simplePos="0" relativeHeight="251727872" behindDoc="0" locked="0" layoutInCell="1" allowOverlap="1" wp14:anchorId="10696E7D" wp14:editId="37C078E4">
+                <wp:simplePos x="0" y="0"/>
+                <wp:positionH relativeFrom="column">
+                  <wp:posOffset>4333875</wp:posOffset>
+                </wp:positionH>
+                <wp:positionV relativeFrom="paragraph">
+                  <wp:posOffset>542925</wp:posOffset>
+                </wp:positionV>
+                <wp:extent cx="466725" cy="266700"/>
+                <wp:effectExtent l="0" t="0" r="0" b="0"/>
+                <wp:wrapNone/>
+                <wp:docPr id="17" name="Zone de texte 17"/>
+                <wp:cNvGraphicFramePr/>
+                <a:graphic xmlns:a="http://schemas.openxmlformats.org/drawingml/2006/main">
+                  <a:graphicData uri="http://schemas.microsoft.com/office/word/2010/wordprocessingShape">
+                    <wps:wsp>
+                      <wps:cNvSpPr txBox="1"/>
+                      <wps:spPr>
+                        <a:xfrm>
+                          <a:off x="0" y="0"/>
+                          <a:ext cx="466725" cy="266700"/>
+                        </a:xfrm>
+                        <a:prstGeom prst="rect">
+                          <a:avLst/>
+                        </a:prstGeom>
+                        <a:noFill/>
+                        <a:ln>
+                          <a:noFill/>
+                        </a:ln>
+                      </wps:spPr>
+                      <wps:style>
+                        <a:lnRef idx="2">
+                          <a:schemeClr val="dk1"/>
+                        </a:lnRef>
+                        <a:fillRef idx="1">
+                          <a:schemeClr val="lt1"/>
+                        </a:fillRef>
+                        <a:effectRef idx="0">
+                          <a:schemeClr val="dk1"/>
+                        </a:effectRef>
+                        <a:fontRef idx="minor">
+                          <a:schemeClr val="dk1"/>
+                        </a:fontRef>
+                      </wps:style>
+                      <wps:txbx>
+                        <w:txbxContent>
+                          <w:p>
+                            <w:r>
+                              <w:t>1, 1</w:t>
+                            </w:r>
+                          </w:p>
+                        </w:txbxContent>
+                      </wps:txbx>
+                      <wps:bodyPr rot="0" spcFirstLastPara="0" vertOverflow="overflow" horzOverflow="overflow" vert="horz" wrap="square" lIns="91440" tIns="45720" rIns="91440" bIns="45720" numCol="1" spcCol="0" rtlCol="0" fromWordArt="0" anchor="t" anchorCtr="0" forceAA="0" compatLnSpc="1">
+                        <a:prstTxWarp prst="textNoShape">
+                          <a:avLst/>
+                        </a:prstTxWarp>
+                        <a:noAutofit/>
+                      </wps:bodyPr>
+                    </wps:wsp>
+                  </a:graphicData>
+                </a:graphic>
+                <wp14:sizeRelH relativeFrom="margin">
+                  <wp14:pctWidth>0</wp14:pctWidth>
+                </wp14:sizeRelH>
+                <wp14:sizeRelV relativeFrom="margin">
+                  <wp14:pctHeight>0</wp14:pctHeight>
+                </wp14:sizeRelV>
+              </wp:anchor>
+            </w:drawing>
+          </mc:Choice>
+          <mc:Fallback>
+            <w:pict>
+              <v:shape w14:anchorId="10696E7D" id="Zone de texte 17" o:spid="_x0000_s1067" type="#_x0000_t202" style="position:absolute;margin-left:341.25pt;margin-top:42.75pt;width:36.75pt;height:21pt;z-index:251727872;visibility:visible;mso-wrap-style:square;mso-width-percent:0;mso-height-percent:0;mso-wrap-distance-left:9pt;mso-wrap-distance-top:0;mso-wrap-distance-right:9pt;mso-wrap-distance-bottom:0;mso-position-horizontal:absolute;mso-position-horizontal-relative:text;mso-position-vertical:absolute;mso-position-vertical-relative:text;mso-width-percent:0;mso-height-percent:0;mso-width-relative:margin;mso-height-relative:margin;v-text-anchor:top" o:gfxdata="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" filled="f" stroked="f" strokeweight="1pt">
+                <v:textbox>
+                  <w:txbxContent>
+                    <w:p>
+                      <w:r>
+                        <w:t>1, 1</w:t>
+                      </w:r>
+                    </w:p>
+                  </w:txbxContent>
+                </v:textbox>
+              </v:shape>
+            </w:pict>
+          </mc:Fallback>
+        </mc:AlternateContent>
+      </w:r>
+      <w:r>
+        <w:rPr>
+          <w:noProof/>
+          <w:lang w:eastAsia="fr-FR"/>
+        </w:rPr>
+        <mc:AlternateContent>
+          <mc:Choice Requires="wps">
+            <w:drawing>
+              <wp:anchor distT="0" distB="0" distL="114300" distR="114300" simplePos="0" relativeHeight="251654139" behindDoc="0" locked="0" layoutInCell="1" allowOverlap="1" wp14:anchorId="6DEAA79B" wp14:editId="5E2CCAE9">
                 <wp:simplePos x="0" y="0"/>
                 <wp:positionH relativeFrom="column">
                   <wp:posOffset>4384724</wp:posOffset>
@@ -5976,7 +7600,7 @@
         <mc:AlternateContent>
           <mc:Choice Requires="wpg">
             <w:drawing>
-              <wp:anchor distT="0" distB="0" distL="114300" distR="114300" simplePos="0" relativeHeight="251678720" behindDoc="0" locked="0" layoutInCell="1" allowOverlap="1" wp14:anchorId="01108FD6" wp14:editId="736AB5BE">
+              <wp:anchor distT="0" distB="0" distL="114300" distR="114300" simplePos="0" relativeHeight="251678720" behindDoc="0" locked="0" layoutInCell="1" allowOverlap="1" wp14:anchorId="7771322B" wp14:editId="4C9EA08B">
                 <wp:simplePos x="0" y="0"/>
                 <wp:positionH relativeFrom="margin">
                   <wp:posOffset>3819525</wp:posOffset>
@@ -6229,7 +7853,7 @@
         <mc:AlternateContent>
           <mc:Choice Requires="wps">
             <w:drawing>
-              <wp:anchor distT="0" distB="0" distL="114300" distR="114300" simplePos="0" relativeHeight="251679744" behindDoc="0" locked="0" layoutInCell="1" allowOverlap="1" wp14:anchorId="7D0F1641" wp14:editId="46D5C8C7">
+              <wp:anchor distT="0" distB="0" distL="114300" distR="114300" simplePos="0" relativeHeight="251679744" behindDoc="0" locked="0" layoutInCell="1" allowOverlap="1" wp14:anchorId="7C81D753" wp14:editId="1C2E7B66">
                 <wp:simplePos x="0" y="0"/>
                 <wp:positionH relativeFrom="column">
                   <wp:posOffset>3790950</wp:posOffset>
@@ -6319,9 +7943,34 @@
       <w:r>
         <w:br w:type="page"/>
       </w:r>
-    </w:p>
-    <w:p>
-      <w:pPr>
+      <w:bookmarkStart w:id="12" w:name="_GoBack"/>
+      <w:bookmarkEnd w:id="12"/>
+    </w:p>
+    <w:p>
+      <w:pPr>
+        <w:pStyle w:val="Paragraphedeliste"/>
+        <w:numPr>
+          <w:ilvl w:val="0"/>
+          <w:numId w:val="1"/>
+        </w:numPr>
+        <w:tabs>
+          <w:tab w:val="left" w:pos="2910"/>
+        </w:tabs>
+        <w:rPr>
+          <w:b/>
+        </w:rPr>
+      </w:pPr>
+      <w:r>
+        <w:rPr>
+          <w:b/>
+        </w:rPr>
+        <w:lastRenderedPageBreak/>
+        <w:t xml:space="preserve">Diagramme de Classe </w:t>
+      </w:r>
+    </w:p>
+    <w:p>
+      <w:pPr>
+        <w:pStyle w:val="Paragraphedeliste"/>
         <w:tabs>
           <w:tab w:val="left" w:pos="2910"/>
         </w:tabs>
@@ -7875,7 +9524,7 @@
 </file>
 
 <file path=customXml/itemProps1.xml><?xml version="1.0" encoding="utf-8"?>
-<ds:datastoreItem xmlns:ds="http://schemas.openxmlformats.org/officeDocument/2006/customXml" ds:itemID="{E96E999D-8A32-4395-94C8-8B6D2D37E0D0}">
+<ds:datastoreItem xmlns:ds="http://schemas.openxmlformats.org/officeDocument/2006/customXml" ds:itemID="{CC25738F-DEB9-4850-8B70-28760E938E4C}">
   <ds:schemaRefs>
     <ds:schemaRef ds:uri="http://schemas.openxmlformats.org/officeDocument/2006/bibliography"/>
   </ds:schemaRefs>

</xml_diff>

<commit_message>
Jarvis end of exercice Part 1
</commit_message>
<xml_diff>
--- a/PROJET JARVIS Exercices partie 1.docx
+++ b/PROJET JARVIS Exercices partie 1.docx
@@ -20,7 +20,15 @@
         <w:rPr>
           <w:rFonts w:ascii="Arial" w:hAnsi="Arial" w:cs="Arial"/>
         </w:rPr>
-        <w:t xml:space="preserve"> RABOBA </w:t>
+        <w:t xml:space="preserve"> RABO</w:t>
+      </w:r>
+      <w:bookmarkStart w:id="0" w:name="_GoBack"/>
+      <w:bookmarkEnd w:id="0"/>
+      <w:r>
+        <w:rPr>
+          <w:rFonts w:ascii="Arial" w:hAnsi="Arial" w:cs="Arial"/>
+        </w:rPr>
+        <w:t xml:space="preserve">BA </w:t>
       </w:r>
     </w:p>
     <w:p>
@@ -181,7 +189,7 @@
                     <pic:cNvPicPr/>
                   </pic:nvPicPr>
                   <pic:blipFill>
-                    <a:blip r:embed="rId6">
+                    <a:blip r:embed="rId8">
                       <a:extLst>
                         <a:ext uri="{28A0092B-C50C-407E-A947-70E740481C1C}">
                           <a14:useLocalDpi xmlns:a14="http://schemas.microsoft.com/office/drawing/2010/main" val="0"/>
@@ -582,8 +590,8 @@
           <w:color w:val="767171" w:themeColor="background2" w:themeShade="80"/>
         </w:rPr>
       </w:pPr>
-      <w:bookmarkStart w:id="0" w:name="OLE_LINK8"/>
-      <w:bookmarkStart w:id="1" w:name="OLE_LINK9"/>
+      <w:bookmarkStart w:id="1" w:name="OLE_LINK8"/>
+      <w:bookmarkStart w:id="2" w:name="OLE_LINK9"/>
       <w:r>
         <w:rPr>
           <w:rFonts w:ascii="Arial" w:hAnsi="Arial" w:cs="Arial"/>
@@ -598,8 +606,8 @@
         </w:rPr>
         <w:t xml:space="preserve"> (i)</w:t>
       </w:r>
-      <w:bookmarkEnd w:id="0"/>
       <w:bookmarkEnd w:id="1"/>
+      <w:bookmarkEnd w:id="2"/>
     </w:p>
     <w:p>
       <w:pPr>
@@ -614,10 +622,10 @@
           <w:color w:val="767171" w:themeColor="background2" w:themeShade="80"/>
         </w:rPr>
       </w:pPr>
-      <w:bookmarkStart w:id="2" w:name="OLE_LINK1"/>
-      <w:bookmarkStart w:id="3" w:name="OLE_LINK3"/>
-      <w:bookmarkStart w:id="4" w:name="OLE_LINK10"/>
-      <w:bookmarkStart w:id="5" w:name="OLE_LINK11"/>
+      <w:bookmarkStart w:id="3" w:name="OLE_LINK1"/>
+      <w:bookmarkStart w:id="4" w:name="OLE_LINK3"/>
+      <w:bookmarkStart w:id="5" w:name="OLE_LINK10"/>
+      <w:bookmarkStart w:id="6" w:name="OLE_LINK11"/>
       <w:r>
         <w:rPr>
           <w:rFonts w:ascii="Arial" w:hAnsi="Arial" w:cs="Arial"/>
@@ -696,10 +704,10 @@
         <w:t>Récupération de la liste des objets connectés (e)</w:t>
       </w:r>
     </w:p>
-    <w:bookmarkEnd w:id="2"/>
     <w:bookmarkEnd w:id="3"/>
     <w:bookmarkEnd w:id="4"/>
     <w:bookmarkEnd w:id="5"/>
+    <w:bookmarkEnd w:id="6"/>
     <w:p>
       <w:pPr>
         <w:pStyle w:val="Paragraphedeliste"/>
@@ -1045,8 +1053,8 @@
           <w:color w:val="767171" w:themeColor="background2" w:themeShade="80"/>
         </w:rPr>
       </w:pPr>
-      <w:bookmarkStart w:id="6" w:name="OLE_LINK12"/>
-      <w:bookmarkStart w:id="7" w:name="OLE_LINK13"/>
+      <w:bookmarkStart w:id="7" w:name="OLE_LINK12"/>
+      <w:bookmarkStart w:id="8" w:name="OLE_LINK13"/>
       <w:r>
         <w:rPr>
           <w:rFonts w:ascii="Arial" w:hAnsi="Arial" w:cs="Arial"/>
@@ -1076,8 +1084,8 @@
         <w:lastRenderedPageBreak/>
         <w:t xml:space="preserve">Modification d’un objet connecté </w:t>
       </w:r>
-      <w:bookmarkEnd w:id="6"/>
       <w:bookmarkEnd w:id="7"/>
+      <w:bookmarkEnd w:id="8"/>
       <w:r>
         <w:rPr>
           <w:rFonts w:ascii="Arial" w:hAnsi="Arial" w:cs="Arial"/>
@@ -1099,8 +1107,8 @@
           <w:color w:val="AEAAAA" w:themeColor="background2" w:themeShade="BF"/>
         </w:rPr>
       </w:pPr>
-      <w:bookmarkStart w:id="8" w:name="OLE_LINK4"/>
-      <w:bookmarkStart w:id="9" w:name="OLE_LINK5"/>
+      <w:bookmarkStart w:id="9" w:name="OLE_LINK4"/>
+      <w:bookmarkStart w:id="10" w:name="OLE_LINK5"/>
       <w:r>
         <w:rPr>
           <w:rFonts w:ascii="Arial" w:hAnsi="Arial" w:cs="Arial"/>
@@ -1109,8 +1117,8 @@
         <w:t>Récupération de la liste des objets connectés (e)</w:t>
       </w:r>
     </w:p>
-    <w:bookmarkEnd w:id="8"/>
     <w:bookmarkEnd w:id="9"/>
+    <w:bookmarkEnd w:id="10"/>
     <w:p>
       <w:pPr>
         <w:pStyle w:val="Paragraphedeliste"/>
@@ -1255,8 +1263,8 @@
           <w:color w:val="AEAAAA" w:themeColor="background2" w:themeShade="BF"/>
         </w:rPr>
       </w:pPr>
-      <w:bookmarkStart w:id="10" w:name="OLE_LINK14"/>
-      <w:bookmarkStart w:id="11" w:name="OLE_LINK15"/>
+      <w:bookmarkStart w:id="11" w:name="OLE_LINK14"/>
+      <w:bookmarkStart w:id="12" w:name="OLE_LINK15"/>
       <w:r>
         <w:rPr>
           <w:rFonts w:ascii="Arial" w:hAnsi="Arial" w:cs="Arial"/>
@@ -1278,8 +1286,8 @@
         <w:t xml:space="preserve"> </w:t>
       </w:r>
     </w:p>
-    <w:bookmarkEnd w:id="10"/>
     <w:bookmarkEnd w:id="11"/>
+    <w:bookmarkEnd w:id="12"/>
     <w:p>
       <w:pPr>
         <w:pStyle w:val="Paragraphedeliste"/>
@@ -2192,11 +2200,7 @@
           </mc:Choice>
           <mc:Fallback>
             <w:pict>
-              <v:shapetype w14:anchorId="3668B107" id="_x0000_t202" coordsize="21600,21600" o:spt="202" path="m,l,21600r21600,l21600,xe">
-                <v:stroke joinstyle="miter"/>
-                <v:path gradientshapeok="t" o:connecttype="rect"/>
-              </v:shapetype>
-              <v:shape id="Zone de texte 48" o:spid="_x0000_s1027" type="#_x0000_t202" style="position:absolute;left:0;text-align:left;margin-left:259.15pt;margin-top:12.4pt;width:36.75pt;height:21pt;z-index:251754496;visibility:visible;mso-wrap-style:square;mso-width-percent:0;mso-height-percent:0;mso-wrap-distance-left:9pt;mso-wrap-distance-top:0;mso-wrap-distance-right:9pt;mso-wrap-distance-bottom:0;mso-position-horizontal:absolute;mso-position-horizontal-relative:text;mso-position-vertical:absolute;mso-position-vertical-relative:text;mso-width-percent:0;mso-height-percent:0;mso-width-relative:margin;mso-height-relative:margin;v-text-anchor:top" o:gfxdata="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" filled="f" stroked="f" strokeweight="1pt">
+              <v:shape w14:anchorId="3668B107" id="Zone de texte 48" o:spid="_x0000_s1027" type="#_x0000_t202" style="position:absolute;left:0;text-align:left;margin-left:259.15pt;margin-top:12.4pt;width:36.75pt;height:21pt;z-index:251754496;visibility:visible;mso-wrap-style:square;mso-width-percent:0;mso-height-percent:0;mso-wrap-distance-left:9pt;mso-wrap-distance-top:0;mso-wrap-distance-right:9pt;mso-wrap-distance-bottom:0;mso-position-horizontal:absolute;mso-position-horizontal-relative:text;mso-position-vertical:absolute;mso-position-vertical-relative:text;mso-width-percent:0;mso-height-percent:0;mso-width-relative:margin;mso-height-relative:margin;v-text-anchor:top" o:gfxdata="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" filled="f" stroked="f" strokeweight="1pt">
                 <v:textbox>
                   <w:txbxContent>
                     <w:p>
@@ -2393,7 +2397,7 @@
           </mc:Choice>
           <mc:Fallback>
             <w:pict>
-              <v:oval w14:anchorId="20556594" id="Ellipse 54" o:spid="_x0000_s1027" style="position:absolute;left:0;text-align:left;margin-left:24.3pt;margin-top:.7pt;width:108pt;height:63pt;z-index:251705344;visibility:visible;mso-wrap-style:square;mso-wrap-distance-left:9pt;mso-wrap-distance-top:0;mso-wrap-distance-right:9pt;mso-wrap-distance-bottom:0;mso-position-horizontal:absolute;mso-position-horizontal-relative:margin;mso-position-vertical:absolute;mso-position-vertical-relative:text;v-text-anchor:middle" o:gfxdata="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" fillcolor="white [3212]" strokecolor="black [3200]" strokeweight="1pt">
+              <v:oval w14:anchorId="2AA1D113" id="Ellipse 54" o:spid="_x0000_s1029" style="position:absolute;left:0;text-align:left;margin-left:24.3pt;margin-top:.7pt;width:108pt;height:63pt;z-index:251705344;visibility:visible;mso-wrap-style:square;mso-wrap-distance-left:9pt;mso-wrap-distance-top:0;mso-wrap-distance-right:9pt;mso-wrap-distance-bottom:0;mso-position-horizontal:absolute;mso-position-horizontal-relative:margin;mso-position-vertical:absolute;mso-position-vertical-relative:text;v-text-anchor:middle" o:gfxdata="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" fillcolor="white [3212]" strokecolor="black [3200]" strokeweight="1pt">
                 <v:stroke joinstyle="miter"/>
                 <v:textbox>
                   <w:txbxContent>
@@ -2508,7 +2512,7 @@
           </mc:Choice>
           <mc:Fallback>
             <w:pict>
-              <v:oval w14:anchorId="6D57EB1B" id="Ellipse 40" o:spid="_x0000_s1028" style="position:absolute;left:0;text-align:left;margin-left:363.9pt;margin-top:0;width:108pt;height:63pt;z-index:-251624448;visibility:visible;mso-wrap-style:square;mso-wrap-distance-left:9pt;mso-wrap-distance-top:0;mso-wrap-distance-right:9pt;mso-wrap-distance-bottom:0;mso-position-horizontal:absolute;mso-position-horizontal-relative:text;mso-position-vertical:absolute;mso-position-vertical-relative:text;v-text-anchor:middle" o:gfxdata="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" fillcolor="white [3212]" strokecolor="black [3200]" strokeweight="1pt">
+              <v:oval w14:anchorId="22EDF5D8" id="Ellipse 40" o:spid="_x0000_s1030" style="position:absolute;left:0;text-align:left;margin-left:363.9pt;margin-top:0;width:108pt;height:63pt;z-index:-251624448;visibility:visible;mso-wrap-style:square;mso-wrap-distance-left:9pt;mso-wrap-distance-top:0;mso-wrap-distance-right:9pt;mso-wrap-distance-bottom:0;mso-position-horizontal:absolute;mso-position-horizontal-relative:text;mso-position-vertical:absolute;mso-position-vertical-relative:text;v-text-anchor:middle" o:gfxdata="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" fillcolor="white [3212]" strokecolor="black [3200]" strokeweight="1pt">
                 <v:stroke joinstyle="miter"/>
                 <v:textbox>
                   <w:txbxContent>
@@ -2767,8 +2771,8 @@
           </mc:Choice>
           <mc:Fallback>
             <w:pict>
-              <v:group w14:anchorId="0FF49F2F" id="Groupe 9" o:spid="_x0000_s1029" style="position:absolute;left:0;text-align:left;margin-left:154.85pt;margin-top:-48.95pt;width:106.1pt;height:181.85pt;z-index:251659264;mso-width-relative:margin;mso-height-relative:margin" coordsize="13474,23097" o:gfxdata="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">
-                <v:shape id="Zone de texte 4" o:spid="_x0000_s1030" type="#_x0000_t202" style="position:absolute;width:13474;height:2908;visibility:visible;mso-wrap-style:square;v-text-anchor:top" o:gfxdata="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" fillcolor="white [3201]" strokeweight=".5pt">
+              <v:group w14:anchorId="15250D8A" id="Groupe 9" o:spid="_x0000_s1031" style="position:absolute;left:0;text-align:left;margin-left:154.85pt;margin-top:-48.95pt;width:106.1pt;height:181.85pt;z-index:251659264;mso-width-relative:margin;mso-height-relative:margin" coordsize="13474,23097" o:gfxdata="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">
+                <v:shape id="Zone de texte 4" o:spid="_x0000_s1032" type="#_x0000_t202" style="position:absolute;width:13474;height:2908;visibility:visible;mso-wrap-style:square;v-text-anchor:top" o:gfxdata="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" fillcolor="white [3201]" strokeweight=".5pt">
                   <v:textbox>
                     <w:txbxContent>
                       <w:p>
@@ -2782,7 +2786,7 @@
                     </w:txbxContent>
                   </v:textbox>
                 </v:shape>
-                <v:shape id="Zone de texte 5" o:spid="_x0000_s1031" type="#_x0000_t202" style="position:absolute;top:2968;width:13474;height:20129;visibility:visible;mso-wrap-style:square;v-text-anchor:top" o:gfxdata="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" fillcolor="white [3201]" strokeweight=".5pt">
+                <v:shape id="Zone de texte 5" o:spid="_x0000_s1033" type="#_x0000_t202" style="position:absolute;top:2968;width:13474;height:20129;visibility:visible;mso-wrap-style:square;v-text-anchor:top" o:gfxdata="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" fillcolor="white [3201]" strokeweight=".5pt">
                   <v:textbox>
                     <w:txbxContent>
                       <w:p>
@@ -3440,8 +3444,8 @@
           </mc:Choice>
           <mc:Fallback>
             <w:pict>
-              <v:group w14:anchorId="0B147C0E" id="Groupe 22" o:spid="_x0000_s1032" style="position:absolute;margin-left:157.9pt;margin-top:18.7pt;width:106.1pt;height:84.5pt;z-index:251664384;mso-position-horizontal-relative:margin;mso-width-relative:margin;mso-height-relative:margin" coordsize="13474,10734" o:gfxdata="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">
-                <v:shape id="Zone de texte 23" o:spid="_x0000_s1033" type="#_x0000_t202" style="position:absolute;width:13474;height:2908;visibility:visible;mso-wrap-style:square;v-text-anchor:top" o:gfxdata="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" fillcolor="white [3201]" strokeweight=".5pt">
+              <v:group w14:anchorId="6935A74D" id="Groupe 22" o:spid="_x0000_s1034" style="position:absolute;margin-left:157.9pt;margin-top:18.7pt;width:106.1pt;height:84.5pt;z-index:251664384;mso-position-horizontal-relative:margin;mso-width-relative:margin;mso-height-relative:margin" coordsize="13474,10734" o:gfxdata="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">
+                <v:shape id="Zone de texte 23" o:spid="_x0000_s1035" type="#_x0000_t202" style="position:absolute;width:13474;height:2908;visibility:visible;mso-wrap-style:square;v-text-anchor:top" o:gfxdata="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" fillcolor="white [3201]" strokeweight=".5pt">
                   <v:textbox>
                     <w:txbxContent>
                       <w:p>
@@ -3455,7 +3459,7 @@
                     </w:txbxContent>
                   </v:textbox>
                 </v:shape>
-                <v:shape id="Zone de texte 24" o:spid="_x0000_s1034" type="#_x0000_t202" style="position:absolute;top:2968;width:13474;height:7766;visibility:visible;mso-wrap-style:square;v-text-anchor:top" o:gfxdata="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" fillcolor="white [3201]" strokeweight=".5pt">
+                <v:shape id="Zone de texte 24" o:spid="_x0000_s1036" type="#_x0000_t202" style="position:absolute;top:2968;width:13474;height:7766;visibility:visible;mso-wrap-style:square;v-text-anchor:top" o:gfxdata="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" fillcolor="white [3201]" strokeweight=".5pt">
                   <v:textbox>
                     <w:txbxContent>
                       <w:p>
@@ -4392,7 +4396,7 @@
           </mc:Choice>
           <mc:Fallback>
             <w:pict>
-              <v:oval w14:anchorId="09FA5693" id="Ellipse 78" o:spid="_x0000_s1038" style="position:absolute;margin-left:418pt;margin-top:1.4pt;width:65.25pt;height:34.5pt;z-index:251718656;visibility:visible;mso-wrap-style:square;mso-width-percent:0;mso-height-percent:0;mso-wrap-distance-left:9pt;mso-wrap-distance-top:0;mso-wrap-distance-right:9pt;mso-wrap-distance-bottom:0;mso-position-horizontal:absolute;mso-position-horizontal-relative:margin;mso-position-vertical:absolute;mso-position-vertical-relative:text;mso-width-percent:0;mso-height-percent:0;mso-width-relative:margin;mso-height-relative:margin;v-text-anchor:middle" o:gfxdata="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" fillcolor="white [3201]" strokecolor="black [3200]" strokeweight="1pt">
+              <v:oval w14:anchorId="0BCB3466" id="Ellipse 78" o:spid="_x0000_s1043" style="position:absolute;margin-left:418pt;margin-top:1.4pt;width:65.25pt;height:34.5pt;z-index:251718656;visibility:visible;mso-wrap-style:square;mso-width-percent:0;mso-height-percent:0;mso-wrap-distance-left:9pt;mso-wrap-distance-top:0;mso-wrap-distance-right:9pt;mso-wrap-distance-bottom:0;mso-position-horizontal:absolute;mso-position-horizontal-relative:margin;mso-position-vertical:absolute;mso-position-vertical-relative:text;mso-width-percent:0;mso-height-percent:0;mso-width-relative:margin;mso-height-relative:margin;v-text-anchor:middle" o:gfxdata="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" fillcolor="white [3201]" strokecolor="black [3200]" strokeweight="1pt">
                 <v:stroke joinstyle="miter"/>
                 <v:textbox>
                   <w:txbxContent>
@@ -4818,8 +4822,8 @@
           </mc:Choice>
           <mc:Fallback>
             <w:pict>
-              <v:group w14:anchorId="44576901" id="Groupe 13" o:spid="_x0000_s1039" style="position:absolute;margin-left:159.6pt;margin-top:7.2pt;width:106.1pt;height:84.5pt;z-index:251662336;mso-position-horizontal-relative:margin;mso-height-relative:margin" coordsize="13474,10734" o:gfxdata="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">
-                <v:shape id="Zone de texte 14" o:spid="_x0000_s1040" type="#_x0000_t202" style="position:absolute;width:13474;height:2908;visibility:visible;mso-wrap-style:square;v-text-anchor:top" o:gfxdata="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" fillcolor="white [3201]" strokeweight=".5pt">
+              <v:group w14:anchorId="6F06D09A" id="Groupe 13" o:spid="_x0000_s1044" style="position:absolute;margin-left:159.6pt;margin-top:7.2pt;width:106.1pt;height:84.5pt;z-index:251662336;mso-position-horizontal-relative:margin;mso-height-relative:margin" coordsize="13474,10734" o:gfxdata="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">
+                <v:shape id="Zone de texte 14" o:spid="_x0000_s1045" type="#_x0000_t202" style="position:absolute;width:13474;height:2908;visibility:visible;mso-wrap-style:square;v-text-anchor:top" o:gfxdata="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" fillcolor="white [3201]" strokeweight=".5pt">
                   <v:textbox>
                     <w:txbxContent>
                       <w:p>
@@ -4839,7 +4843,7 @@
                     </w:txbxContent>
                   </v:textbox>
                 </v:shape>
-                <v:shape id="Zone de texte 15" o:spid="_x0000_s1041" type="#_x0000_t202" style="position:absolute;top:2968;width:13474;height:7766;visibility:visible;mso-wrap-style:square;v-text-anchor:top" o:gfxdata="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" fillcolor="white [3201]" strokeweight=".5pt">
+                <v:shape id="Zone de texte 15" o:spid="_x0000_s1046" type="#_x0000_t202" style="position:absolute;top:2968;width:13474;height:7766;visibility:visible;mso-wrap-style:square;v-text-anchor:top" o:gfxdata="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" fillcolor="white [3201]" strokeweight=".5pt">
                   <v:textbox>
                     <w:txbxContent>
                       <w:p>
@@ -4950,10 +4954,7 @@
                         <w:txbxContent>
                           <w:p>
                             <w:r>
-                              <w:t xml:space="preserve">1, </w:t>
-                            </w:r>
-                            <w:r>
-                              <w:t>n</w:t>
+                              <w:t>1, n</w:t>
                             </w:r>
                           </w:p>
                         </w:txbxContent>
@@ -4983,10 +4984,7 @@
                   <w:txbxContent>
                     <w:p>
                       <w:r>
-                        <w:t xml:space="preserve">1, </w:t>
-                      </w:r>
-                      <w:r>
-                        <w:t>n</w:t>
+                        <w:t>1, n</w:t>
                       </w:r>
                     </w:p>
                   </w:txbxContent>
@@ -5901,8 +5899,8 @@
           </mc:Choice>
           <mc:Fallback>
             <w:pict>
-              <v:group w14:anchorId="1A19D937" id="Groupe 8" o:spid="_x0000_s1045" style="position:absolute;margin-left:290.25pt;margin-top:21.5pt;width:106.1pt;height:83.25pt;z-index:251676672;mso-width-relative:margin;mso-height-relative:margin" coordsize="13474,10572" o:gfxdata="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">
-                <v:shape id="Zone de texte 7" o:spid="_x0000_s1046" type="#_x0000_t202" style="position:absolute;width:13474;height:2908;visibility:visible;mso-wrap-style:square;v-text-anchor:top" o:gfxdata="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" fillcolor="white [3201]" strokeweight=".5pt">
+              <v:group w14:anchorId="10CEF275" id="Groupe 8" o:spid="_x0000_s1052" style="position:absolute;margin-left:290.25pt;margin-top:21.5pt;width:106.1pt;height:83.25pt;z-index:251676672;mso-width-relative:margin;mso-height-relative:margin" coordsize="13474,10572" o:gfxdata="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">
+                <v:shape id="Zone de texte 7" o:spid="_x0000_s1053" type="#_x0000_t202" style="position:absolute;width:13474;height:2908;visibility:visible;mso-wrap-style:square;v-text-anchor:top" o:gfxdata="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" fillcolor="white [3201]" strokeweight=".5pt">
                   <v:textbox>
                     <w:txbxContent>
                       <w:p>
@@ -5916,7 +5914,7 @@
                     </w:txbxContent>
                   </v:textbox>
                 </v:shape>
-                <v:shape id="Zone de texte 6" o:spid="_x0000_s1047" type="#_x0000_t202" style="position:absolute;top:2968;width:13474;height:7604;visibility:visible;mso-wrap-style:square;v-text-anchor:top" o:gfxdata="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" fillcolor="white [3201]" strokeweight=".5pt">
+                <v:shape id="Zone de texte 6" o:spid="_x0000_s1054" type="#_x0000_t202" style="position:absolute;top:2968;width:13474;height:7604;visibility:visible;mso-wrap-style:square;v-text-anchor:top" o:gfxdata="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" fillcolor="white [3201]" strokeweight=".5pt">
                   <v:textbox>
                     <w:txbxContent>
                       <w:p>
@@ -6026,7 +6024,7 @@
                         <w:txbxContent>
                           <w:p>
                             <w:r>
-                              <w:t>1</w:t>
+                              <w:t>0</w:t>
                             </w:r>
                             <w:r>
                               <w:t>, n</w:t>
@@ -6059,7 +6057,7 @@
                   <w:txbxContent>
                     <w:p>
                       <w:r>
-                        <w:t>1</w:t>
+                        <w:t>0</w:t>
                       </w:r>
                       <w:r>
                         <w:t>, n</w:t>
@@ -6328,7 +6326,7 @@
                         <w:txbxContent>
                           <w:p>
                             <w:r>
-                              <w:t>1</w:t>
+                              <w:t>0</w:t>
                             </w:r>
                             <w:r>
                               <w:t>, n</w:t>
@@ -6361,7 +6359,7 @@
                   <w:txbxContent>
                     <w:p>
                       <w:r>
-                        <w:t>1</w:t>
+                        <w:t>0</w:t>
                       </w:r>
                       <w:r>
                         <w:t>, n</w:t>
@@ -6469,7 +6467,7 @@
           </mc:Choice>
           <mc:Fallback>
             <w:pict>
-              <v:oval w14:anchorId="4F856ED7" id="Ellipse 51" o:spid="_x0000_s1048" style="position:absolute;margin-left:177.4pt;margin-top:.65pt;width:89.25pt;height:41.25pt;z-index:251701248;visibility:visible;mso-wrap-style:square;mso-width-percent:0;mso-wrap-distance-left:9pt;mso-wrap-distance-top:0;mso-wrap-distance-right:9pt;mso-wrap-distance-bottom:0;mso-position-horizontal:absolute;mso-position-horizontal-relative:text;mso-position-vertical:absolute;mso-position-vertical-relative:text;mso-width-percent:0;mso-width-relative:margin;v-text-anchor:middle" o:gfxdata="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" fillcolor="white [3201]" strokecolor="black [3200]" strokeweight="1pt">
+              <v:oval w14:anchorId="25459770" id="Ellipse 51" o:spid="_x0000_s1059" style="position:absolute;margin-left:177.4pt;margin-top:.65pt;width:89.25pt;height:41.25pt;z-index:251701248;visibility:visible;mso-wrap-style:square;mso-width-percent:0;mso-wrap-distance-left:9pt;mso-wrap-distance-top:0;mso-wrap-distance-right:9pt;mso-wrap-distance-bottom:0;mso-position-horizontal:absolute;mso-position-horizontal-relative:text;mso-position-vertical:absolute;mso-position-vertical-relative:text;mso-width-percent:0;mso-width-relative:margin;v-text-anchor:middle" o:gfxdata="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" fillcolor="white [3201]" strokecolor="black [3200]" strokeweight="1pt">
                 <v:stroke joinstyle="miter"/>
                 <v:textbox>
                   <w:txbxContent>
@@ -6847,8 +6845,8 @@
           </mc:Choice>
           <mc:Fallback>
             <w:pict>
-              <v:group w14:anchorId="7CF749F7" id="Groupe 10" o:spid="_x0000_s1049" style="position:absolute;margin-left:38.8pt;margin-top:.3pt;width:106.1pt;height:181.85pt;z-index:251661312;mso-width-relative:margin;mso-height-relative:margin" coordsize="13474,23097" o:gfxdata="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">
-                <v:shape id="Zone de texte 11" o:spid="_x0000_s1050" type="#_x0000_t202" style="position:absolute;width:13474;height:2908;visibility:visible;mso-wrap-style:square;v-text-anchor:top" o:gfxdata="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" fillcolor="white [3201]" strokeweight=".5pt">
+              <v:group w14:anchorId="5D96CB4F" id="Groupe 10" o:spid="_x0000_s1060" style="position:absolute;margin-left:38.8pt;margin-top:.3pt;width:106.1pt;height:181.85pt;z-index:251661312;mso-width-relative:margin;mso-height-relative:margin" coordsize="13474,23097" o:gfxdata="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">
+                <v:shape id="Zone de texte 11" o:spid="_x0000_s1061" type="#_x0000_t202" style="position:absolute;width:13474;height:2908;visibility:visible;mso-wrap-style:square;v-text-anchor:top" o:gfxdata="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" fillcolor="white [3201]" strokeweight=".5pt">
                   <v:textbox>
                     <w:txbxContent>
                       <w:p>
@@ -6862,7 +6860,7 @@
                     </w:txbxContent>
                   </v:textbox>
                 </v:shape>
-                <v:shape id="Zone de texte 12" o:spid="_x0000_s1051" type="#_x0000_t202" style="position:absolute;top:2968;width:13474;height:20129;visibility:visible;mso-wrap-style:square;v-text-anchor:top" o:gfxdata="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" fillcolor="white [3201]" strokeweight=".5pt">
+                <v:shape id="Zone de texte 12" o:spid="_x0000_s1062" type="#_x0000_t202" style="position:absolute;top:2968;width:13474;height:20129;visibility:visible;mso-wrap-style:square;v-text-anchor:top" o:gfxdata="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" fillcolor="white [3201]" strokeweight=".5pt">
                   <v:textbox>
                     <w:txbxContent>
                       <w:p>
@@ -7375,10 +7373,7 @@
                         <w:txbxContent>
                           <w:p>
                             <w:r>
-                              <w:t>1,</w:t>
-                            </w:r>
-                            <w:r>
-                              <w:t xml:space="preserve"> 1</w:t>
+                              <w:t>1, 1</w:t>
                             </w:r>
                           </w:p>
                         </w:txbxContent>
@@ -7408,10 +7403,7 @@
                   <w:txbxContent>
                     <w:p>
                       <w:r>
-                        <w:t>1,</w:t>
-                      </w:r>
-                      <w:r>
-                        <w:t xml:space="preserve"> 1</w:t>
+                        <w:t>1, 1</w:t>
                       </w:r>
                     </w:p>
                   </w:txbxContent>
@@ -7777,8 +7769,8 @@
           </mc:Choice>
           <mc:Fallback>
             <w:pict>
-              <v:group w14:anchorId="01108FD6" id="Groupe 32" o:spid="_x0000_s1052" style="position:absolute;margin-left:300.75pt;margin-top:61.3pt;width:106.1pt;height:84.5pt;z-index:251678720;mso-position-horizontal-relative:margin;mso-height-relative:margin" coordsize="13474,10734" o:gfxdata="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">
-                <v:shape id="Zone de texte 33" o:spid="_x0000_s1053" type="#_x0000_t202" style="position:absolute;width:13474;height:2908;visibility:visible;mso-wrap-style:square;v-text-anchor:top" o:gfxdata="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" fillcolor="white [3201]" strokeweight=".5pt">
+              <v:group w14:anchorId="7771322B" id="Groupe 32" o:spid="_x0000_s1068" style="position:absolute;margin-left:300.75pt;margin-top:61.3pt;width:106.1pt;height:84.5pt;z-index:251678720;mso-position-horizontal-relative:margin;mso-height-relative:margin" coordsize="13474,10734" o:gfxdata="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">
+                <v:shape id="Zone de texte 33" o:spid="_x0000_s1069" type="#_x0000_t202" style="position:absolute;width:13474;height:2908;visibility:visible;mso-wrap-style:square;v-text-anchor:top" o:gfxdata="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" fillcolor="white [3201]" strokeweight=".5pt">
                   <v:textbox>
                     <w:txbxContent>
                       <w:p>
@@ -7792,7 +7784,7 @@
                     </w:txbxContent>
                   </v:textbox>
                 </v:shape>
-                <v:shape id="Zone de texte 34" o:spid="_x0000_s1054" type="#_x0000_t202" style="position:absolute;top:2968;width:13474;height:7766;visibility:visible;mso-wrap-style:square;v-text-anchor:top" o:gfxdata="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" fillcolor="white [3201]" strokeweight=".5pt">
+                <v:shape id="Zone de texte 34" o:spid="_x0000_s1070" type="#_x0000_t202" style="position:absolute;top:2968;width:13474;height:7766;visibility:visible;mso-wrap-style:square;v-text-anchor:top" o:gfxdata="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" fillcolor="white [3201]" strokeweight=".5pt">
                   <v:textbox>
                     <w:txbxContent>
                       <w:p>
@@ -7923,7 +7915,7 @@
           </mc:Choice>
           <mc:Fallback>
             <w:pict>
-              <v:oval w14:anchorId="7D0F1641" id="Ellipse 35" o:spid="_x0000_s1055" style="position:absolute;margin-left:298.5pt;margin-top:.55pt;width:87.75pt;height:33.75pt;z-index:251679744;visibility:visible;mso-wrap-style:square;mso-width-percent:0;mso-height-percent:0;mso-wrap-distance-left:9pt;mso-wrap-distance-top:0;mso-wrap-distance-right:9pt;mso-wrap-distance-bottom:0;mso-position-horizontal:absolute;mso-position-horizontal-relative:text;mso-position-vertical:absolute;mso-position-vertical-relative:text;mso-width-percent:0;mso-height-percent:0;mso-width-relative:margin;mso-height-relative:margin;v-text-anchor:middle" o:gfxdata="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" fillcolor="white [3201]" strokecolor="black [3200]" strokeweight="1pt">
+              <v:oval w14:anchorId="7C81D753" id="Ellipse 35" o:spid="_x0000_s1071" style="position:absolute;margin-left:298.5pt;margin-top:.55pt;width:87.75pt;height:33.75pt;z-index:251679744;visibility:visible;mso-wrap-style:square;mso-width-percent:0;mso-height-percent:0;mso-wrap-distance-left:9pt;mso-wrap-distance-top:0;mso-wrap-distance-right:9pt;mso-wrap-distance-bottom:0;mso-position-horizontal:absolute;mso-position-horizontal-relative:text;mso-position-vertical:absolute;mso-position-vertical-relative:text;mso-width-percent:0;mso-height-percent:0;mso-width-relative:margin;mso-height-relative:margin;v-text-anchor:middle" o:gfxdata="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" fillcolor="white [3201]" strokecolor="black [3200]" strokeweight="1pt">
                 <v:stroke joinstyle="miter"/>
                 <v:textbox>
                   <w:txbxContent>
@@ -7943,8 +7935,6 @@
       <w:r>
         <w:br w:type="page"/>
       </w:r>
-      <w:bookmarkStart w:id="12" w:name="_GoBack"/>
-      <w:bookmarkEnd w:id="12"/>
     </w:p>
     <w:p>
       <w:pPr>
@@ -7962,9 +7952,71 @@
       </w:pPr>
       <w:r>
         <w:rPr>
+          <w:rFonts w:ascii="Arial" w:hAnsi="Arial" w:cs="Arial"/>
+          <w:noProof/>
+          <w:lang w:eastAsia="fr-FR"/>
+        </w:rPr>
+        <w:lastRenderedPageBreak/>
+        <w:drawing>
+          <wp:anchor distT="0" distB="0" distL="114300" distR="114300" simplePos="0" relativeHeight="251758592" behindDoc="0" locked="0" layoutInCell="1" allowOverlap="1" wp14:anchorId="6F4D16A8" wp14:editId="7B6B1EF1">
+            <wp:simplePos x="0" y="0"/>
+            <wp:positionH relativeFrom="column">
+              <wp:posOffset>5080</wp:posOffset>
+            </wp:positionH>
+            <wp:positionV relativeFrom="paragraph">
+              <wp:posOffset>319405</wp:posOffset>
+            </wp:positionV>
+            <wp:extent cx="5429250" cy="6334125"/>
+            <wp:effectExtent l="0" t="0" r="0" b="0"/>
+            <wp:wrapTopAndBottom/>
+            <wp:docPr id="3" name="Image 3"/>
+            <wp:cNvGraphicFramePr>
+              <a:graphicFrameLocks xmlns:a="http://schemas.openxmlformats.org/drawingml/2006/main" noChangeAspect="1"/>
+            </wp:cNvGraphicFramePr>
+            <a:graphic xmlns:a="http://schemas.openxmlformats.org/drawingml/2006/main">
+              <a:graphicData uri="http://schemas.openxmlformats.org/drawingml/2006/picture">
+                <pic:pic xmlns:pic="http://schemas.openxmlformats.org/drawingml/2006/picture">
+                  <pic:nvPicPr>
+                    <pic:cNvPr id="3" name="classDiagramJarvis.png"/>
+                    <pic:cNvPicPr/>
+                  </pic:nvPicPr>
+                  <pic:blipFill>
+                    <a:blip r:embed="rId9">
+                      <a:extLst>
+                        <a:ext uri="{28A0092B-C50C-407E-A947-70E740481C1C}">
+                          <a14:useLocalDpi xmlns:a14="http://schemas.microsoft.com/office/drawing/2010/main" val="0"/>
+                        </a:ext>
+                      </a:extLst>
+                    </a:blip>
+                    <a:stretch>
+                      <a:fillRect/>
+                    </a:stretch>
+                  </pic:blipFill>
+                  <pic:spPr>
+                    <a:xfrm>
+                      <a:off x="0" y="0"/>
+                      <a:ext cx="5429250" cy="6334125"/>
+                    </a:xfrm>
+                    <a:prstGeom prst="rect">
+                      <a:avLst/>
+                    </a:prstGeom>
+                  </pic:spPr>
+                </pic:pic>
+              </a:graphicData>
+            </a:graphic>
+            <wp14:sizeRelH relativeFrom="page">
+              <wp14:pctWidth>0</wp14:pctWidth>
+            </wp14:sizeRelH>
+            <wp14:sizeRelV relativeFrom="page">
+              <wp14:pctHeight>0</wp14:pctHeight>
+            </wp14:sizeRelV>
+          </wp:anchor>
+        </w:drawing>
+      </w:r>
+      <w:r>
+        <w:rPr>
           <w:b/>
         </w:rPr>
-        <w:lastRenderedPageBreak/>
         <w:t xml:space="preserve">Diagramme de Classe </w:t>
       </w:r>
     </w:p>
@@ -7974,9 +8026,19 @@
         <w:tabs>
           <w:tab w:val="left" w:pos="2910"/>
         </w:tabs>
-      </w:pPr>
+        <w:rPr>
+          <w:b/>
+        </w:rPr>
+      </w:pPr>
+      <w:r>
+        <w:rPr>
+          <w:b/>
+        </w:rPr>
+        <w:t>----------------------------------------------- ************* ----------------------------------------------</w:t>
+      </w:r>
     </w:p>
     <w:sectPr>
+      <w:footerReference w:type="default" r:id="rId10"/>
       <w:pgSz w:w="11906" w:h="16838"/>
       <w:pgMar w:top="1417" w:right="1417" w:bottom="1417" w:left="1417" w:header="708" w:footer="708" w:gutter="0"/>
       <w:cols w:space="708"/>
@@ -7984,6 +8046,290 @@
     </w:sectPr>
   </w:body>
 </w:document>
+</file>
+
+<file path=word/endnotes.xml><?xml version="1.0" encoding="utf-8"?>
+<w:endnotes xmlns:wpc="http://schemas.microsoft.com/office/word/2010/wordprocessingCanvas" xmlns:mc="http://schemas.openxmlformats.org/markup-compatibility/2006" xmlns:o="urn:schemas-microsoft-com:office:office" xmlns:r="http://schemas.openxmlformats.org/officeDocument/2006/relationships" xmlns:m="http://schemas.openxmlformats.org/officeDocument/2006/math" xmlns:v="urn:schemas-microsoft-com:vml" xmlns:wp14="http://schemas.microsoft.com/office/word/2010/wordprocessingDrawing" xmlns:wp="http://schemas.openxmlformats.org/drawingml/2006/wordprocessingDrawing" xmlns:w10="urn:schemas-microsoft-com:office:word" xmlns:w="http://schemas.openxmlformats.org/wordprocessingml/2006/main" xmlns:w14="http://schemas.microsoft.com/office/word/2010/wordml" xmlns:w15="http://schemas.microsoft.com/office/word/2012/wordml" xmlns:wpg="http://schemas.microsoft.com/office/word/2010/wordprocessingGroup" xmlns:wpi="http://schemas.microsoft.com/office/word/2010/wordprocessingInk" xmlns:wne="http://schemas.microsoft.com/office/word/2006/wordml" xmlns:wps="http://schemas.microsoft.com/office/word/2010/wordprocessingShape" mc:Ignorable="w14 w15 wp14">
+  <w:endnote w:type="separator" w:id="-1">
+    <w:p>
+      <w:pPr>
+        <w:spacing w:after="0" w:line="240" w:lineRule="auto"/>
+      </w:pPr>
+      <w:r>
+        <w:separator/>
+      </w:r>
+    </w:p>
+  </w:endnote>
+  <w:endnote w:type="continuationSeparator" w:id="0">
+    <w:p>
+      <w:pPr>
+        <w:spacing w:after="0" w:line="240" w:lineRule="auto"/>
+      </w:pPr>
+      <w:r>
+        <w:continuationSeparator/>
+      </w:r>
+    </w:p>
+  </w:endnote>
+</w:endnotes>
+</file>
+
+<file path=word/footer1.xml><?xml version="1.0" encoding="utf-8"?>
+<w:ftr xmlns:wpc="http://schemas.microsoft.com/office/word/2010/wordprocessingCanvas" xmlns:mc="http://schemas.openxmlformats.org/markup-compatibility/2006" xmlns:o="urn:schemas-microsoft-com:office:office" xmlns:r="http://schemas.openxmlformats.org/officeDocument/2006/relationships" xmlns:m="http://schemas.openxmlformats.org/officeDocument/2006/math" xmlns:v="urn:schemas-microsoft-com:vml" xmlns:wp14="http://schemas.microsoft.com/office/word/2010/wordprocessingDrawing" xmlns:wp="http://schemas.openxmlformats.org/drawingml/2006/wordprocessingDrawing" xmlns:w10="urn:schemas-microsoft-com:office:word" xmlns:w="http://schemas.openxmlformats.org/wordprocessingml/2006/main" xmlns:w14="http://schemas.microsoft.com/office/word/2010/wordml" xmlns:w15="http://schemas.microsoft.com/office/word/2012/wordml" xmlns:wpg="http://schemas.microsoft.com/office/word/2010/wordprocessingGroup" xmlns:wpi="http://schemas.microsoft.com/office/word/2010/wordprocessingInk" xmlns:wne="http://schemas.microsoft.com/office/word/2006/wordml" xmlns:wps="http://schemas.microsoft.com/office/word/2010/wordprocessingShape" mc:Ignorable="w14 w15 wp14">
+  <w:sdt>
+    <w:sdtPr>
+      <w:id w:val="-1604566061"/>
+      <w:docPartObj>
+        <w:docPartGallery w:val="Page Numbers (Bottom of Page)"/>
+        <w:docPartUnique/>
+      </w:docPartObj>
+    </w:sdtPr>
+    <w:sdtContent>
+      <w:p>
+        <w:pPr>
+          <w:pStyle w:val="Pieddepage"/>
+        </w:pPr>
+        <w:r>
+          <w:rPr>
+            <w:noProof/>
+            <w:lang w:eastAsia="fr-FR"/>
+          </w:rPr>
+          <mc:AlternateContent>
+            <mc:Choice Requires="wpg">
+              <w:drawing>
+                <wp:anchor distT="0" distB="0" distL="114300" distR="114300" simplePos="0" relativeHeight="251659264" behindDoc="0" locked="0" layoutInCell="0" allowOverlap="1">
+                  <wp:simplePos x="0" y="0"/>
+                  <wp:positionH relativeFrom="rightMargin">
+                    <wp:align>right</wp:align>
+                  </wp:positionH>
+                  <wp:positionV relativeFrom="bottomMargin">
+                    <wp:align>bottom</wp:align>
+                  </wp:positionV>
+                  <wp:extent cx="914400" cy="914400"/>
+                  <wp:effectExtent l="11430" t="0" r="0" b="0"/>
+                  <wp:wrapNone/>
+                  <wp:docPr id="50" name="Groupe 50"/>
+                  <wp:cNvGraphicFramePr>
+                    <a:graphicFrameLocks xmlns:a="http://schemas.openxmlformats.org/drawingml/2006/main"/>
+                  </wp:cNvGraphicFramePr>
+                  <a:graphic xmlns:a="http://schemas.openxmlformats.org/drawingml/2006/main">
+                    <a:graphicData uri="http://schemas.microsoft.com/office/word/2010/wordprocessingGroup">
+                      <wpg:wgp>
+                        <wpg:cNvGrpSpPr>
+                          <a:grpSpLocks/>
+                        </wpg:cNvGrpSpPr>
+                        <wpg:grpSpPr bwMode="auto">
+                          <a:xfrm>
+                            <a:off x="0" y="0"/>
+                            <a:ext cx="914400" cy="914400"/>
+                            <a:chOff x="10800" y="14400"/>
+                            <a:chExt cx="1440" cy="1440"/>
+                          </a:xfrm>
+                        </wpg:grpSpPr>
+                        <wps:wsp>
+                          <wps:cNvPr id="57" name="Rectangle 2"/>
+                          <wps:cNvSpPr>
+                            <a:spLocks noChangeArrowheads="1"/>
+                          </wps:cNvSpPr>
+                          <wps:spPr bwMode="auto">
+                            <a:xfrm>
+                              <a:off x="10800" y="14400"/>
+                              <a:ext cx="1440" cy="1440"/>
+                            </a:xfrm>
+                            <a:prstGeom prst="rect">
+                              <a:avLst/>
+                            </a:prstGeom>
+                            <a:solidFill>
+                              <a:srgbClr val="FFFFFF"/>
+                            </a:solidFill>
+                            <a:ln>
+                              <a:noFill/>
+                            </a:ln>
+                            <a:extLst>
+                              <a:ext uri="{91240B29-F687-4F45-9708-019B960494DF}">
+                                <a14:hiddenLine xmlns:a14="http://schemas.microsoft.com/office/drawing/2010/main" w="9525">
+                                  <a:solidFill>
+                                    <a:srgbClr val="000000"/>
+                                  </a:solidFill>
+                                  <a:miter lim="800000"/>
+                                  <a:headEnd/>
+                                  <a:tailEnd/>
+                                </a14:hiddenLine>
+                              </a:ext>
+                            </a:extLst>
+                          </wps:spPr>
+                          <wps:txbx>
+                            <w:txbxContent>
+                              <w:p/>
+                            </w:txbxContent>
+                          </wps:txbx>
+                          <wps:bodyPr rot="0" vert="horz" wrap="square" lIns="91440" tIns="45720" rIns="91440" bIns="45720" anchor="t" anchorCtr="0" upright="1">
+                            <a:noAutofit/>
+                          </wps:bodyPr>
+                        </wps:wsp>
+                        <wps:wsp>
+                          <wps:cNvPr id="58" name="AutoShape 3"/>
+                          <wps:cNvSpPr>
+                            <a:spLocks noChangeArrowheads="1"/>
+                          </wps:cNvSpPr>
+                          <wps:spPr bwMode="auto">
+                            <a:xfrm rot="13500000" flipH="1">
+                              <a:off x="10813" y="14744"/>
+                              <a:ext cx="1121" cy="495"/>
+                            </a:xfrm>
+                            <a:prstGeom prst="homePlate">
+                              <a:avLst>
+                                <a:gd name="adj" fmla="val 56616"/>
+                              </a:avLst>
+                            </a:prstGeom>
+                            <a:noFill/>
+                            <a:ln w="9525">
+                              <a:solidFill>
+                                <a:srgbClr val="5C83B4"/>
+                              </a:solidFill>
+                              <a:miter lim="800000"/>
+                              <a:headEnd/>
+                              <a:tailEnd/>
+                            </a:ln>
+                            <a:extLst>
+                              <a:ext uri="{909E8E84-426E-40DD-AFC4-6F175D3DCCD1}">
+                                <a14:hiddenFill xmlns:a14="http://schemas.microsoft.com/office/drawing/2010/main">
+                                  <a:solidFill>
+                                    <a:srgbClr val="5C83B4"/>
+                                  </a:solidFill>
+                                </a14:hiddenFill>
+                              </a:ext>
+                            </a:extLst>
+                          </wps:spPr>
+                          <wps:txbx>
+                            <w:txbxContent>
+                              <w:p>
+                                <w:pPr>
+                                  <w:pStyle w:val="Pieddepage"/>
+                                  <w:jc w:val="center"/>
+                                </w:pPr>
+                                <w:r>
+                                  <w:fldChar w:fldCharType="begin"/>
+                                </w:r>
+                                <w:r>
+                                  <w:instrText>PAGE   \* MERGEFORMAT</w:instrText>
+                                </w:r>
+                                <w:r>
+                                  <w:fldChar w:fldCharType="separate"/>
+                                </w:r>
+                                <w:r>
+                                  <w:rPr>
+                                    <w:noProof/>
+                                  </w:rPr>
+                                  <w:t>1</w:t>
+                                </w:r>
+                                <w:r>
+                                  <w:fldChar w:fldCharType="end"/>
+                                </w:r>
+                              </w:p>
+                            </w:txbxContent>
+                          </wps:txbx>
+                          <wps:bodyPr rot="0" vert="horz" wrap="square" lIns="91440" tIns="0" rIns="91440" bIns="0" anchor="ctr" anchorCtr="0" upright="1">
+                            <a:noAutofit/>
+                          </wps:bodyPr>
+                        </wps:wsp>
+                      </wpg:wgp>
+                    </a:graphicData>
+                  </a:graphic>
+                  <wp14:sizeRelH relativeFrom="page">
+                    <wp14:pctWidth>0</wp14:pctWidth>
+                  </wp14:sizeRelH>
+                  <wp14:sizeRelV relativeFrom="page">
+                    <wp14:pctHeight>0</wp14:pctHeight>
+                  </wp14:sizeRelV>
+                </wp:anchor>
+              </w:drawing>
+            </mc:Choice>
+            <mc:Fallback>
+              <w:pict>
+                <v:group id="Groupe 50" o:spid="_x0000_s1072" style="position:absolute;margin-left:20.8pt;margin-top:0;width:1in;height:1in;z-index:251659264;mso-position-horizontal:right;mso-position-horizontal-relative:right-margin-area;mso-position-vertical:bottom;mso-position-vertical-relative:bottom-margin-area" coordorigin="10800,14400" coordsize="1440,1440" o:gfxdata="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" o:allowincell="f">
+                  <v:rect id="Rectangle 2" o:spid="_x0000_s1073" style="position:absolute;left:10800;top:14400;width:1440;height:1440;visibility:visible;mso-wrap-style:square;v-text-anchor:top" o:gfxdata="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" stroked="f">
+                    <v:textbox>
+                      <w:txbxContent>
+                        <w:p/>
+                      </w:txbxContent>
+                    </v:textbox>
+                  </v:rect>
+                  <v:shapetype id="_x0000_t15" coordsize="21600,21600" o:spt="15" adj="16200" path="m@0,l,,,21600@0,21600,21600,10800xe">
+                    <v:stroke joinstyle="miter"/>
+                    <v:formulas>
+                      <v:f eqn="val #0"/>
+                      <v:f eqn="prod #0 1 2"/>
+                    </v:formulas>
+                    <v:path gradientshapeok="t" o:connecttype="custom" o:connectlocs="@1,0;0,10800;@1,21600;21600,10800" o:connectangles="270,180,90,0" textboxrect="0,0,10800,21600;0,0,16200,21600;0,0,21600,21600"/>
+                    <v:handles>
+                      <v:h position="#0,topLeft" xrange="0,21600"/>
+                    </v:handles>
+                  </v:shapetype>
+                  <v:shape id="AutoShape 3" o:spid="_x0000_s1074" type="#_x0000_t15" style="position:absolute;left:10813;top:14744;width:1121;height:495;rotation:135;flip:x;visibility:visible;mso-wrap-style:square;v-text-anchor:middle" o:gfxdata="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" filled="f" fillcolor="#5c83b4" strokecolor="#5c83b4">
+                    <v:textbox inset=",0,,0">
+                      <w:txbxContent>
+                        <w:p>
+                          <w:pPr>
+                            <w:pStyle w:val="Pieddepage"/>
+                            <w:jc w:val="center"/>
+                          </w:pPr>
+                          <w:r>
+                            <w:fldChar w:fldCharType="begin"/>
+                          </w:r>
+                          <w:r>
+                            <w:instrText>PAGE   \* MERGEFORMAT</w:instrText>
+                          </w:r>
+                          <w:r>
+                            <w:fldChar w:fldCharType="separate"/>
+                          </w:r>
+                          <w:r>
+                            <w:rPr>
+                              <w:noProof/>
+                            </w:rPr>
+                            <w:t>1</w:t>
+                          </w:r>
+                          <w:r>
+                            <w:fldChar w:fldCharType="end"/>
+                          </w:r>
+                        </w:p>
+                      </w:txbxContent>
+                    </v:textbox>
+                  </v:shape>
+                  <w10:wrap anchorx="margin" anchory="margin"/>
+                </v:group>
+              </w:pict>
+            </mc:Fallback>
+          </mc:AlternateContent>
+        </w:r>
+      </w:p>
+    </w:sdtContent>
+  </w:sdt>
+</w:ftr>
+</file>
+
+<file path=word/footnotes.xml><?xml version="1.0" encoding="utf-8"?>
+<w:footnotes xmlns:wpc="http://schemas.microsoft.com/office/word/2010/wordprocessingCanvas" xmlns:mc="http://schemas.openxmlformats.org/markup-compatibility/2006" xmlns:o="urn:schemas-microsoft-com:office:office" xmlns:r="http://schemas.openxmlformats.org/officeDocument/2006/relationships" xmlns:m="http://schemas.openxmlformats.org/officeDocument/2006/math" xmlns:v="urn:schemas-microsoft-com:vml" xmlns:wp14="http://schemas.microsoft.com/office/word/2010/wordprocessingDrawing" xmlns:wp="http://schemas.openxmlformats.org/drawingml/2006/wordprocessingDrawing" xmlns:w10="urn:schemas-microsoft-com:office:word" xmlns:w="http://schemas.openxmlformats.org/wordprocessingml/2006/main" xmlns:w14="http://schemas.microsoft.com/office/word/2010/wordml" xmlns:w15="http://schemas.microsoft.com/office/word/2012/wordml" xmlns:wpg="http://schemas.microsoft.com/office/word/2010/wordprocessingGroup" xmlns:wpi="http://schemas.microsoft.com/office/word/2010/wordprocessingInk" xmlns:wne="http://schemas.microsoft.com/office/word/2006/wordml" xmlns:wps="http://schemas.microsoft.com/office/word/2010/wordprocessingShape" mc:Ignorable="w14 w15 wp14">
+  <w:footnote w:type="separator" w:id="-1">
+    <w:p>
+      <w:pPr>
+        <w:spacing w:after="0" w:line="240" w:lineRule="auto"/>
+      </w:pPr>
+      <w:r>
+        <w:separator/>
+      </w:r>
+    </w:p>
+  </w:footnote>
+  <w:footnote w:type="continuationSeparator" w:id="0">
+    <w:p>
+      <w:pPr>
+        <w:spacing w:after="0" w:line="240" w:lineRule="auto"/>
+      </w:pPr>
+      <w:r>
+        <w:continuationSeparator/>
+      </w:r>
+    </w:p>
+  </w:footnote>
+</w:footnotes>
 </file>
 
 <file path=word/numbering.xml><?xml version="1.0" encoding="utf-8"?>
@@ -9255,6 +9601,50 @@
       <w:contextualSpacing/>
     </w:pPr>
   </w:style>
+  <w:style w:type="paragraph" w:styleId="En-tte">
+    <w:name w:val="header"/>
+    <w:basedOn w:val="Normal"/>
+    <w:link w:val="En-tteCar"/>
+    <w:uiPriority w:val="99"/>
+    <w:unhideWhenUsed/>
+    <w:rsid w:val="00A22DCC"/>
+    <w:pPr>
+      <w:tabs>
+        <w:tab w:val="center" w:pos="4536"/>
+        <w:tab w:val="right" w:pos="9072"/>
+      </w:tabs>
+      <w:spacing w:after="0" w:line="240" w:lineRule="auto"/>
+    </w:pPr>
+  </w:style>
+  <w:style w:type="character" w:customStyle="1" w:styleId="En-tteCar">
+    <w:name w:val="En-tête Car"/>
+    <w:basedOn w:val="Policepardfaut"/>
+    <w:link w:val="En-tte"/>
+    <w:uiPriority w:val="99"/>
+    <w:rsid w:val="00A22DCC"/>
+  </w:style>
+  <w:style w:type="paragraph" w:styleId="Pieddepage">
+    <w:name w:val="footer"/>
+    <w:basedOn w:val="Normal"/>
+    <w:link w:val="PieddepageCar"/>
+    <w:uiPriority w:val="99"/>
+    <w:unhideWhenUsed/>
+    <w:rsid w:val="00A22DCC"/>
+    <w:pPr>
+      <w:tabs>
+        <w:tab w:val="center" w:pos="4536"/>
+        <w:tab w:val="right" w:pos="9072"/>
+      </w:tabs>
+      <w:spacing w:after="0" w:line="240" w:lineRule="auto"/>
+    </w:pPr>
+  </w:style>
+  <w:style w:type="character" w:customStyle="1" w:styleId="PieddepageCar">
+    <w:name w:val="Pied de page Car"/>
+    <w:basedOn w:val="Policepardfaut"/>
+    <w:link w:val="Pieddepage"/>
+    <w:uiPriority w:val="99"/>
+    <w:rsid w:val="00A22DCC"/>
+  </w:style>
 </w:styles>
 </file>
 
@@ -9524,7 +9914,7 @@
 </file>
 
 <file path=customXml/itemProps1.xml><?xml version="1.0" encoding="utf-8"?>
-<ds:datastoreItem xmlns:ds="http://schemas.openxmlformats.org/officeDocument/2006/customXml" ds:itemID="{CC25738F-DEB9-4850-8B70-28760E938E4C}">
+<ds:datastoreItem xmlns:ds="http://schemas.openxmlformats.org/officeDocument/2006/customXml" ds:itemID="{C238539F-4AC3-4EC7-95E4-C2068C21C511}">
   <ds:schemaRefs>
     <ds:schemaRef ds:uri="http://schemas.openxmlformats.org/officeDocument/2006/bibliography"/>
   </ds:schemaRefs>

</xml_diff>